<commit_message>
MBR updated for OT data
</commit_message>
<xml_diff>
--- a/MBR/MBR1022/Metrics Baseline Report 1022.docx
+++ b/MBR/MBR1022/Metrics Baseline Report 1022.docx
@@ -82,7 +82,7 @@
               </wp:anchor>
             </w:drawing>
           </mc:Choice>
-          <mc:Fallback xmlns:cx="http://schemas.microsoft.com/office/drawing/2014/chartex" xmlns:cx1="http://schemas.microsoft.com/office/drawing/2015/9/8/chartex" xmlns:cx2="http://schemas.microsoft.com/office/drawing/2015/10/21/chartex" xmlns:cx3="http://schemas.microsoft.com/office/drawing/2016/5/9/chartex" xmlns:cx4="http://schemas.microsoft.com/office/drawing/2016/5/10/chartex" xmlns:cx5="http://schemas.microsoft.com/office/drawing/2016/5/11/chartex" xmlns:cx6="http://schemas.microsoft.com/office/drawing/2016/5/12/chartex" xmlns:cx7="http://schemas.microsoft.com/office/drawing/2016/5/13/chartex" xmlns:cx8="http://schemas.microsoft.com/office/drawing/2016/5/14/chartex" xmlns:aink="http://schemas.microsoft.com/office/drawing/2016/ink" xmlns:am3d="http://schemas.microsoft.com/office/drawing/2017/model3d" xmlns:w15="http://schemas.microsoft.com/office/word/2012/wordml" xmlns:w16cex="http://schemas.microsoft.com/office/word/2018/wordml/cex" xmlns:w16cid="http://schemas.microsoft.com/office/word/2016/wordml/cid" xmlns:w16="http://schemas.microsoft.com/office/word/2018/wordml" xmlns:w16se="http://schemas.microsoft.com/office/word/2015/wordml/symex">
+          <mc:Fallback xmlns:w16se="http://schemas.microsoft.com/office/word/2015/wordml/symex" xmlns:w16="http://schemas.microsoft.com/office/word/2018/wordml" xmlns:w16cid="http://schemas.microsoft.com/office/word/2016/wordml/cid" xmlns:w16cex="http://schemas.microsoft.com/office/word/2018/wordml/cex" xmlns:w15="http://schemas.microsoft.com/office/word/2012/wordml" xmlns:am3d="http://schemas.microsoft.com/office/drawing/2017/model3d" xmlns:aink="http://schemas.microsoft.com/office/drawing/2016/ink" xmlns:cx8="http://schemas.microsoft.com/office/drawing/2016/5/14/chartex" xmlns:cx7="http://schemas.microsoft.com/office/drawing/2016/5/13/chartex" xmlns:cx6="http://schemas.microsoft.com/office/drawing/2016/5/12/chartex" xmlns:cx5="http://schemas.microsoft.com/office/drawing/2016/5/11/chartex" xmlns:cx4="http://schemas.microsoft.com/office/drawing/2016/5/10/chartex" xmlns:cx3="http://schemas.microsoft.com/office/drawing/2016/5/9/chartex" xmlns:cx2="http://schemas.microsoft.com/office/drawing/2015/10/21/chartex" xmlns:cx1="http://schemas.microsoft.com/office/drawing/2015/9/8/chartex" xmlns:cx="http://schemas.microsoft.com/office/drawing/2014/chartex">
             <w:pict>
               <v:rect w14:anchorId="49E2FEEA" id="Rectangle 2" o:spid="_x0000_s1026" style="position:absolute;margin-left:0;margin-top:0;width:642.6pt;height:64.8pt;z-index:251656192;visibility:visible;mso-wrap-style:square;mso-width-percent:0;mso-height-percent:0;mso-wrap-distance-left:9pt;mso-wrap-distance-top:0;mso-wrap-distance-right:9pt;mso-wrap-distance-bottom:0;mso-position-horizontal:center;mso-position-horizontal-relative:page;mso-position-vertical:bottom;mso-position-vertical-relative:page;mso-width-percent:0;mso-height-percent:0;mso-width-relative:page;mso-height-relative:page;v-text-anchor:top" o:gfxdata="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" o:allowincell="f" fillcolor="#428086" strokecolor="#f2f2f2">
                 <v:stroke miterlimit="2"/>
@@ -157,7 +157,7 @@
               </wp:anchor>
             </w:drawing>
           </mc:Choice>
-          <mc:Fallback xmlns:cx="http://schemas.microsoft.com/office/drawing/2014/chartex" xmlns:cx1="http://schemas.microsoft.com/office/drawing/2015/9/8/chartex" xmlns:cx2="http://schemas.microsoft.com/office/drawing/2015/10/21/chartex" xmlns:cx3="http://schemas.microsoft.com/office/drawing/2016/5/9/chartex" xmlns:cx4="http://schemas.microsoft.com/office/drawing/2016/5/10/chartex" xmlns:cx5="http://schemas.microsoft.com/office/drawing/2016/5/11/chartex" xmlns:cx6="http://schemas.microsoft.com/office/drawing/2016/5/12/chartex" xmlns:cx7="http://schemas.microsoft.com/office/drawing/2016/5/13/chartex" xmlns:cx8="http://schemas.microsoft.com/office/drawing/2016/5/14/chartex" xmlns:aink="http://schemas.microsoft.com/office/drawing/2016/ink" xmlns:am3d="http://schemas.microsoft.com/office/drawing/2017/model3d" xmlns:w15="http://schemas.microsoft.com/office/word/2012/wordml" xmlns:w16cex="http://schemas.microsoft.com/office/word/2018/wordml/cex" xmlns:w16cid="http://schemas.microsoft.com/office/word/2016/wordml/cid" xmlns:w16="http://schemas.microsoft.com/office/word/2018/wordml" xmlns:w16se="http://schemas.microsoft.com/office/word/2015/wordml/symex">
+          <mc:Fallback xmlns:w16se="http://schemas.microsoft.com/office/word/2015/wordml/symex" xmlns:w16="http://schemas.microsoft.com/office/word/2018/wordml" xmlns:w16cid="http://schemas.microsoft.com/office/word/2016/wordml/cid" xmlns:w16cex="http://schemas.microsoft.com/office/word/2018/wordml/cex" xmlns:w15="http://schemas.microsoft.com/office/word/2012/wordml" xmlns:am3d="http://schemas.microsoft.com/office/drawing/2017/model3d" xmlns:aink="http://schemas.microsoft.com/office/drawing/2016/ink" xmlns:cx8="http://schemas.microsoft.com/office/drawing/2016/5/14/chartex" xmlns:cx7="http://schemas.microsoft.com/office/drawing/2016/5/13/chartex" xmlns:cx6="http://schemas.microsoft.com/office/drawing/2016/5/12/chartex" xmlns:cx5="http://schemas.microsoft.com/office/drawing/2016/5/11/chartex" xmlns:cx4="http://schemas.microsoft.com/office/drawing/2016/5/10/chartex" xmlns:cx3="http://schemas.microsoft.com/office/drawing/2016/5/9/chartex" xmlns:cx2="http://schemas.microsoft.com/office/drawing/2015/10/21/chartex" xmlns:cx1="http://schemas.microsoft.com/office/drawing/2015/9/8/chartex" xmlns:cx="http://schemas.microsoft.com/office/drawing/2014/chartex">
             <w:pict>
               <v:rect w14:anchorId="24A0D9CE" id="Rectangle 5" o:spid="_x0000_s1026" style="position:absolute;margin-left:32.4pt;margin-top:0;width:7.15pt;height:831.6pt;z-index:251659264;visibility:visible;mso-wrap-style:square;mso-width-percent:0;mso-height-percent:0;mso-wrap-distance-left:9pt;mso-wrap-distance-top:0;mso-wrap-distance-right:9pt;mso-wrap-distance-bottom:0;mso-position-horizontal:absolute;mso-position-horizontal-relative:page;mso-position-vertical:center;mso-position-vertical-relative:page;mso-width-percent:0;mso-height-percent:0;mso-width-relative:page;mso-height-relative:page;v-text-anchor:top" o:gfxdata="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" o:allowincell="f" strokecolor="#68452d">
                 <v:stroke miterlimit="2"/>
@@ -231,7 +231,7 @@
               </wp:anchor>
             </w:drawing>
           </mc:Choice>
-          <mc:Fallback xmlns:cx="http://schemas.microsoft.com/office/drawing/2014/chartex" xmlns:cx1="http://schemas.microsoft.com/office/drawing/2015/9/8/chartex" xmlns:cx2="http://schemas.microsoft.com/office/drawing/2015/10/21/chartex" xmlns:cx3="http://schemas.microsoft.com/office/drawing/2016/5/9/chartex" xmlns:cx4="http://schemas.microsoft.com/office/drawing/2016/5/10/chartex" xmlns:cx5="http://schemas.microsoft.com/office/drawing/2016/5/11/chartex" xmlns:cx6="http://schemas.microsoft.com/office/drawing/2016/5/12/chartex" xmlns:cx7="http://schemas.microsoft.com/office/drawing/2016/5/13/chartex" xmlns:cx8="http://schemas.microsoft.com/office/drawing/2016/5/14/chartex" xmlns:aink="http://schemas.microsoft.com/office/drawing/2016/ink" xmlns:am3d="http://schemas.microsoft.com/office/drawing/2017/model3d" xmlns:w15="http://schemas.microsoft.com/office/word/2012/wordml" xmlns:w16cex="http://schemas.microsoft.com/office/word/2018/wordml/cex" xmlns:w16cid="http://schemas.microsoft.com/office/word/2016/wordml/cid" xmlns:w16="http://schemas.microsoft.com/office/word/2018/wordml" xmlns:w16se="http://schemas.microsoft.com/office/word/2015/wordml/symex">
+          <mc:Fallback xmlns:w16se="http://schemas.microsoft.com/office/word/2015/wordml/symex" xmlns:w16="http://schemas.microsoft.com/office/word/2018/wordml" xmlns:w16cid="http://schemas.microsoft.com/office/word/2016/wordml/cid" xmlns:w16cex="http://schemas.microsoft.com/office/word/2018/wordml/cex" xmlns:w15="http://schemas.microsoft.com/office/word/2012/wordml" xmlns:am3d="http://schemas.microsoft.com/office/drawing/2017/model3d" xmlns:aink="http://schemas.microsoft.com/office/drawing/2016/ink" xmlns:cx8="http://schemas.microsoft.com/office/drawing/2016/5/14/chartex" xmlns:cx7="http://schemas.microsoft.com/office/drawing/2016/5/13/chartex" xmlns:cx6="http://schemas.microsoft.com/office/drawing/2016/5/12/chartex" xmlns:cx5="http://schemas.microsoft.com/office/drawing/2016/5/11/chartex" xmlns:cx4="http://schemas.microsoft.com/office/drawing/2016/5/10/chartex" xmlns:cx3="http://schemas.microsoft.com/office/drawing/2016/5/9/chartex" xmlns:cx2="http://schemas.microsoft.com/office/drawing/2015/10/21/chartex" xmlns:cx1="http://schemas.microsoft.com/office/drawing/2015/9/8/chartex" xmlns:cx="http://schemas.microsoft.com/office/drawing/2014/chartex">
             <w:pict>
               <v:rect w14:anchorId="58E62CCD" id="Rectangle 4" o:spid="_x0000_s1026" style="position:absolute;margin-left:572.4pt;margin-top:0;width:7.15pt;height:831.6pt;z-index:251658240;visibility:visible;mso-wrap-style:square;mso-width-percent:0;mso-height-percent:0;mso-wrap-distance-left:9pt;mso-wrap-distance-top:0;mso-wrap-distance-right:9pt;mso-wrap-distance-bottom:0;mso-position-horizontal:absolute;mso-position-horizontal-relative:page;mso-position-vertical:center;mso-position-vertical-relative:page;mso-width-percent:0;mso-height-percent:0;mso-width-relative:page;mso-height-relative:page;v-text-anchor:top" o:gfxdata="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" o:allowincell="f" strokecolor="#68452d">
                 <v:stroke miterlimit="2"/>
@@ -312,7 +312,7 @@
               </wp:anchor>
             </w:drawing>
           </mc:Choice>
-          <mc:Fallback xmlns:cx="http://schemas.microsoft.com/office/drawing/2014/chartex" xmlns:cx1="http://schemas.microsoft.com/office/drawing/2015/9/8/chartex" xmlns:cx2="http://schemas.microsoft.com/office/drawing/2015/10/21/chartex" xmlns:cx3="http://schemas.microsoft.com/office/drawing/2016/5/9/chartex" xmlns:cx4="http://schemas.microsoft.com/office/drawing/2016/5/10/chartex" xmlns:cx5="http://schemas.microsoft.com/office/drawing/2016/5/11/chartex" xmlns:cx6="http://schemas.microsoft.com/office/drawing/2016/5/12/chartex" xmlns:cx7="http://schemas.microsoft.com/office/drawing/2016/5/13/chartex" xmlns:cx8="http://schemas.microsoft.com/office/drawing/2016/5/14/chartex" xmlns:aink="http://schemas.microsoft.com/office/drawing/2016/ink" xmlns:am3d="http://schemas.microsoft.com/office/drawing/2017/model3d" xmlns:w15="http://schemas.microsoft.com/office/word/2012/wordml" xmlns:w16cex="http://schemas.microsoft.com/office/word/2018/wordml/cex" xmlns:w16cid="http://schemas.microsoft.com/office/word/2016/wordml/cid" xmlns:w16="http://schemas.microsoft.com/office/word/2018/wordml" xmlns:w16se="http://schemas.microsoft.com/office/word/2015/wordml/symex">
+          <mc:Fallback xmlns:w16se="http://schemas.microsoft.com/office/word/2015/wordml/symex" xmlns:w16="http://schemas.microsoft.com/office/word/2018/wordml" xmlns:w16cid="http://schemas.microsoft.com/office/word/2016/wordml/cid" xmlns:w16cex="http://schemas.microsoft.com/office/word/2018/wordml/cex" xmlns:w15="http://schemas.microsoft.com/office/word/2012/wordml" xmlns:am3d="http://schemas.microsoft.com/office/drawing/2017/model3d" xmlns:aink="http://schemas.microsoft.com/office/drawing/2016/ink" xmlns:cx8="http://schemas.microsoft.com/office/drawing/2016/5/14/chartex" xmlns:cx7="http://schemas.microsoft.com/office/drawing/2016/5/13/chartex" xmlns:cx6="http://schemas.microsoft.com/office/drawing/2016/5/12/chartex" xmlns:cx5="http://schemas.microsoft.com/office/drawing/2016/5/11/chartex" xmlns:cx4="http://schemas.microsoft.com/office/drawing/2016/5/10/chartex" xmlns:cx3="http://schemas.microsoft.com/office/drawing/2016/5/9/chartex" xmlns:cx2="http://schemas.microsoft.com/office/drawing/2015/10/21/chartex" xmlns:cx1="http://schemas.microsoft.com/office/drawing/2015/9/8/chartex" xmlns:cx="http://schemas.microsoft.com/office/drawing/2014/chartex">
             <w:pict>
               <v:rect w14:anchorId="15DEB195" id="Rectangle 3" o:spid="_x0000_s1026" style="position:absolute;margin-left:0;margin-top:0;width:642.6pt;height:64.8pt;z-index:251657216;visibility:visible;mso-wrap-style:square;mso-width-percent:0;mso-height-percent:0;mso-wrap-distance-left:9pt;mso-wrap-distance-top:0;mso-wrap-distance-right:9pt;mso-wrap-distance-bottom:0;mso-position-horizontal:center;mso-position-horizontal-relative:page;mso-position-vertical:absolute;mso-position-vertical-relative:page;mso-width-percent:0;mso-height-percent:0;mso-width-relative:page;mso-height-relative:page;v-text-anchor:top" o:gfxdata="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" o:allowincell="f" fillcolor="#428086" strokecolor="#f2f2f2">
                 <v:stroke miterlimit="2"/>
@@ -413,7 +413,7 @@
         <w:rPr>
           <w:rStyle w:val="SubtleReference1"/>
         </w:rPr>
-        <w:t>1</w:t>
+        <w:t>4</w:t>
       </w:r>
       <w:r>
         <w:rPr>
@@ -501,7 +501,7 @@
       <w:r>
         <w:fldChar w:fldCharType="separate"/>
       </w:r>
-      <w:hyperlink w:anchor="_Toc109471901" w:history="1">
+      <w:hyperlink w:anchor="_Toc116385147" w:history="1">
         <w:r>
           <w:rPr>
             <w:rStyle w:val="Hyperlink"/>
@@ -528,7 +528,7 @@
             <w:noProof/>
             <w:webHidden/>
           </w:rPr>
-          <w:instrText xml:space="preserve"> PAGEREF _Toc109471901 \h </w:instrText>
+          <w:instrText xml:space="preserve"> PAGEREF _Toc116385147 \h </w:instrText>
         </w:r>
         <w:r>
           <w:rPr>
@@ -575,7 +575,7 @@
           <w:lang w:eastAsia="en-IN" w:bidi="ar-SA"/>
         </w:rPr>
       </w:pPr>
-      <w:hyperlink w:anchor="_Toc109471902" w:history="1">
+      <w:hyperlink w:anchor="_Toc116385148" w:history="1">
         <w:r>
           <w:rPr>
             <w:rStyle w:val="Hyperlink"/>
@@ -602,7 +602,7 @@
             <w:noProof/>
             <w:webHidden/>
           </w:rPr>
-          <w:instrText xml:space="preserve"> PAGEREF _Toc109471902 \h </w:instrText>
+          <w:instrText xml:space="preserve"> PAGEREF _Toc116385148 \h </w:instrText>
         </w:r>
         <w:r>
           <w:rPr>
@@ -649,7 +649,7 @@
           <w:lang w:eastAsia="en-IN" w:bidi="ar-SA"/>
         </w:rPr>
       </w:pPr>
-      <w:hyperlink w:anchor="_Toc109471903" w:history="1">
+      <w:hyperlink w:anchor="_Toc116385149" w:history="1">
         <w:r>
           <w:rPr>
             <w:rStyle w:val="Hyperlink"/>
@@ -676,7 +676,7 @@
             <w:noProof/>
             <w:webHidden/>
           </w:rPr>
-          <w:instrText xml:space="preserve"> PAGEREF _Toc109471903 \h </w:instrText>
+          <w:instrText xml:space="preserve"> PAGEREF _Toc116385149 \h </w:instrText>
         </w:r>
         <w:r>
           <w:rPr>
@@ -723,7 +723,7 @@
           <w:lang w:eastAsia="en-IN" w:bidi="ar-SA"/>
         </w:rPr>
       </w:pPr>
-      <w:hyperlink w:anchor="_Toc109471904" w:history="1">
+      <w:hyperlink w:anchor="_Toc116385150" w:history="1">
         <w:r>
           <w:rPr>
             <w:rStyle w:val="Hyperlink"/>
@@ -750,7 +750,7 @@
             <w:noProof/>
             <w:webHidden/>
           </w:rPr>
-          <w:instrText xml:space="preserve"> PAGEREF _Toc109471904 \h </w:instrText>
+          <w:instrText xml:space="preserve"> PAGEREF _Toc116385150 \h </w:instrText>
         </w:r>
         <w:r>
           <w:rPr>
@@ -797,7 +797,7 @@
           <w:lang w:eastAsia="en-IN" w:bidi="ar-SA"/>
         </w:rPr>
       </w:pPr>
-      <w:hyperlink w:anchor="_Toc109471905" w:history="1">
+      <w:hyperlink w:anchor="_Toc116385151" w:history="1">
         <w:r>
           <w:rPr>
             <w:rStyle w:val="Hyperlink"/>
@@ -824,7 +824,7 @@
             <w:noProof/>
             <w:webHidden/>
           </w:rPr>
-          <w:instrText xml:space="preserve"> PAGEREF _Toc109471905 \h </w:instrText>
+          <w:instrText xml:space="preserve"> PAGEREF _Toc116385151 \h </w:instrText>
         </w:r>
         <w:r>
           <w:rPr>
@@ -871,7 +871,7 @@
           <w:lang w:eastAsia="en-IN" w:bidi="ar-SA"/>
         </w:rPr>
       </w:pPr>
-      <w:hyperlink w:anchor="_Toc109471906" w:history="1">
+      <w:hyperlink w:anchor="_Toc116385152" w:history="1">
         <w:r>
           <w:rPr>
             <w:rStyle w:val="Hyperlink"/>
@@ -898,7 +898,7 @@
             <w:noProof/>
             <w:webHidden/>
           </w:rPr>
-          <w:instrText xml:space="preserve"> PAGEREF _Toc109471906 \h </w:instrText>
+          <w:instrText xml:space="preserve"> PAGEREF _Toc116385152 \h </w:instrText>
         </w:r>
         <w:r>
           <w:rPr>
@@ -945,7 +945,7 @@
           <w:lang w:eastAsia="en-IN" w:bidi="ar-SA"/>
         </w:rPr>
       </w:pPr>
-      <w:hyperlink w:anchor="_Toc109471907" w:history="1">
+      <w:hyperlink w:anchor="_Toc116385153" w:history="1">
         <w:r>
           <w:rPr>
             <w:rStyle w:val="Hyperlink"/>
@@ -972,7 +972,7 @@
             <w:noProof/>
             <w:webHidden/>
           </w:rPr>
-          <w:instrText xml:space="preserve"> PAGEREF _Toc109471907 \h </w:instrText>
+          <w:instrText xml:space="preserve"> PAGEREF _Toc116385153 \h </w:instrText>
         </w:r>
         <w:r>
           <w:rPr>
@@ -1019,7 +1019,7 @@
           <w:lang w:eastAsia="en-IN" w:bidi="ar-SA"/>
         </w:rPr>
       </w:pPr>
-      <w:hyperlink w:anchor="_Toc109471908" w:history="1">
+      <w:hyperlink w:anchor="_Toc116385154" w:history="1">
         <w:r>
           <w:rPr>
             <w:rStyle w:val="Hyperlink"/>
@@ -1046,7 +1046,7 @@
             <w:noProof/>
             <w:webHidden/>
           </w:rPr>
-          <w:instrText xml:space="preserve"> PAGEREF _Toc109471908 \h </w:instrText>
+          <w:instrText xml:space="preserve"> PAGEREF _Toc116385154 \h </w:instrText>
         </w:r>
         <w:r>
           <w:rPr>
@@ -1093,7 +1093,7 @@
           <w:lang w:eastAsia="en-IN" w:bidi="ar-SA"/>
         </w:rPr>
       </w:pPr>
-      <w:hyperlink w:anchor="_Toc109471909" w:history="1">
+      <w:hyperlink w:anchor="_Toc116385155" w:history="1">
         <w:r>
           <w:rPr>
             <w:rStyle w:val="Hyperlink"/>
@@ -1120,7 +1120,7 @@
             <w:noProof/>
             <w:webHidden/>
           </w:rPr>
-          <w:instrText xml:space="preserve"> PAGEREF _Toc109471909 \h </w:instrText>
+          <w:instrText xml:space="preserve"> PAGEREF _Toc116385155 \h </w:instrText>
         </w:r>
         <w:r>
           <w:rPr>
@@ -1167,7 +1167,7 @@
           <w:lang w:eastAsia="en-IN" w:bidi="ar-SA"/>
         </w:rPr>
       </w:pPr>
-      <w:hyperlink w:anchor="_Toc109471910" w:history="1">
+      <w:hyperlink w:anchor="_Toc116385156" w:history="1">
         <w:r>
           <w:rPr>
             <w:rStyle w:val="Hyperlink"/>
@@ -1194,7 +1194,7 @@
             <w:noProof/>
             <w:webHidden/>
           </w:rPr>
-          <w:instrText xml:space="preserve"> PAGEREF _Toc109471910 \h </w:instrText>
+          <w:instrText xml:space="preserve"> PAGEREF _Toc116385156 \h </w:instrText>
         </w:r>
         <w:r>
           <w:rPr>
@@ -1241,13 +1241,13 @@
           <w:lang w:eastAsia="en-IN" w:bidi="ar-SA"/>
         </w:rPr>
       </w:pPr>
-      <w:hyperlink w:anchor="_Toc109471911" w:history="1">
+      <w:hyperlink w:anchor="_Toc116385157" w:history="1">
         <w:r>
           <w:rPr>
             <w:rStyle w:val="Hyperlink"/>
             <w:noProof/>
           </w:rPr>
-          <w:t>Chart</w:t>
+          <w:t>Chart and Analysis for Completed Projects</w:t>
         </w:r>
         <w:r>
           <w:rPr>
@@ -1268,7 +1268,7 @@
             <w:noProof/>
             <w:webHidden/>
           </w:rPr>
-          <w:instrText xml:space="preserve"> PAGEREF _Toc109471911 \h </w:instrText>
+          <w:instrText xml:space="preserve"> PAGEREF _Toc116385157 \h </w:instrText>
         </w:r>
         <w:r>
           <w:rPr>
@@ -1315,13 +1315,13 @@
           <w:lang w:eastAsia="en-IN" w:bidi="ar-SA"/>
         </w:rPr>
       </w:pPr>
-      <w:hyperlink w:anchor="_Toc109471912" w:history="1">
+      <w:hyperlink w:anchor="_Toc116385158" w:history="1">
         <w:r>
           <w:rPr>
             <w:rStyle w:val="Hyperlink"/>
             <w:noProof/>
           </w:rPr>
-          <w:t>Analysis</w:t>
+          <w:t>Chart and Analysis for On-going Projects</w:t>
         </w:r>
         <w:r>
           <w:rPr>
@@ -1342,7 +1342,7 @@
             <w:noProof/>
             <w:webHidden/>
           </w:rPr>
-          <w:instrText xml:space="preserve"> PAGEREF _Toc109471912 \h </w:instrText>
+          <w:instrText xml:space="preserve"> PAGEREF _Toc116385158 \h </w:instrText>
         </w:r>
         <w:r>
           <w:rPr>
@@ -1389,7 +1389,7 @@
           <w:lang w:eastAsia="en-IN" w:bidi="ar-SA"/>
         </w:rPr>
       </w:pPr>
-      <w:hyperlink w:anchor="_Toc109471913" w:history="1">
+      <w:hyperlink w:anchor="_Toc116385159" w:history="1">
         <w:r>
           <w:rPr>
             <w:rStyle w:val="Hyperlink"/>
@@ -1416,7 +1416,7 @@
             <w:noProof/>
             <w:webHidden/>
           </w:rPr>
-          <w:instrText xml:space="preserve"> PAGEREF _Toc109471913 \h </w:instrText>
+          <w:instrText xml:space="preserve"> PAGEREF _Toc116385159 \h </w:instrText>
         </w:r>
         <w:r>
           <w:rPr>
@@ -1436,7 +1436,7 @@
             <w:noProof/>
             <w:webHidden/>
           </w:rPr>
-          <w:t>7</w:t>
+          <w:t>12</w:t>
         </w:r>
         <w:r>
           <w:rPr>
@@ -1463,7 +1463,7 @@
           <w:lang w:eastAsia="en-IN" w:bidi="ar-SA"/>
         </w:rPr>
       </w:pPr>
-      <w:hyperlink w:anchor="_Toc109471914" w:history="1">
+      <w:hyperlink w:anchor="_Toc116385160" w:history="1">
         <w:r>
           <w:rPr>
             <w:rStyle w:val="Hyperlink"/>
@@ -1490,7 +1490,7 @@
             <w:noProof/>
             <w:webHidden/>
           </w:rPr>
-          <w:instrText xml:space="preserve"> PAGEREF _Toc109471914 \h </w:instrText>
+          <w:instrText xml:space="preserve"> PAGEREF _Toc116385160 \h </w:instrText>
         </w:r>
         <w:r>
           <w:rPr>
@@ -1510,7 +1510,7 @@
             <w:noProof/>
             <w:webHidden/>
           </w:rPr>
-          <w:t>7</w:t>
+          <w:t>12</w:t>
         </w:r>
         <w:r>
           <w:rPr>
@@ -1537,7 +1537,7 @@
           <w:lang w:eastAsia="en-IN" w:bidi="ar-SA"/>
         </w:rPr>
       </w:pPr>
-      <w:hyperlink w:anchor="_Toc109471915" w:history="1">
+      <w:hyperlink w:anchor="_Toc116385161" w:history="1">
         <w:r>
           <w:rPr>
             <w:rStyle w:val="Hyperlink"/>
@@ -1564,7 +1564,7 @@
             <w:noProof/>
             <w:webHidden/>
           </w:rPr>
-          <w:instrText xml:space="preserve"> PAGEREF _Toc109471915 \h </w:instrText>
+          <w:instrText xml:space="preserve"> PAGEREF _Toc116385161 \h </w:instrText>
         </w:r>
         <w:r>
           <w:rPr>
@@ -1584,7 +1584,7 @@
             <w:noProof/>
             <w:webHidden/>
           </w:rPr>
-          <w:t>7</w:t>
+          <w:t>12</w:t>
         </w:r>
         <w:r>
           <w:rPr>
@@ -1611,7 +1611,7 @@
           <w:lang w:eastAsia="en-IN" w:bidi="ar-SA"/>
         </w:rPr>
       </w:pPr>
-      <w:hyperlink w:anchor="_Toc109471916" w:history="1">
+      <w:hyperlink w:anchor="_Toc116385162" w:history="1">
         <w:r>
           <w:rPr>
             <w:rStyle w:val="Hyperlink"/>
@@ -1638,7 +1638,7 @@
             <w:noProof/>
             <w:webHidden/>
           </w:rPr>
-          <w:instrText xml:space="preserve"> PAGEREF _Toc109471916 \h </w:instrText>
+          <w:instrText xml:space="preserve"> PAGEREF _Toc116385162 \h </w:instrText>
         </w:r>
         <w:r>
           <w:rPr>
@@ -1658,7 +1658,7 @@
             <w:noProof/>
             <w:webHidden/>
           </w:rPr>
-          <w:t>7</w:t>
+          <w:t>12</w:t>
         </w:r>
         <w:r>
           <w:rPr>
@@ -1685,7 +1685,7 @@
           <w:lang w:eastAsia="en-IN" w:bidi="ar-SA"/>
         </w:rPr>
       </w:pPr>
-      <w:hyperlink w:anchor="_Toc109471917" w:history="1">
+      <w:hyperlink w:anchor="_Toc116385163" w:history="1">
         <w:r>
           <w:rPr>
             <w:rStyle w:val="Hyperlink"/>
@@ -1712,7 +1712,7 @@
             <w:noProof/>
             <w:webHidden/>
           </w:rPr>
-          <w:instrText xml:space="preserve"> PAGEREF _Toc109471917 \h </w:instrText>
+          <w:instrText xml:space="preserve"> PAGEREF _Toc116385163 \h </w:instrText>
         </w:r>
         <w:r>
           <w:rPr>
@@ -1732,7 +1732,7 @@
             <w:noProof/>
             <w:webHidden/>
           </w:rPr>
-          <w:t>7</w:t>
+          <w:t>12</w:t>
         </w:r>
         <w:r>
           <w:rPr>
@@ -1759,7 +1759,7 @@
           <w:lang w:eastAsia="en-IN" w:bidi="ar-SA"/>
         </w:rPr>
       </w:pPr>
-      <w:hyperlink w:anchor="_Toc109471918" w:history="1">
+      <w:hyperlink w:anchor="_Toc116385164" w:history="1">
         <w:r>
           <w:rPr>
             <w:rStyle w:val="Hyperlink"/>
@@ -1786,7 +1786,7 @@
             <w:noProof/>
             <w:webHidden/>
           </w:rPr>
-          <w:instrText xml:space="preserve"> PAGEREF _Toc109471918 \h </w:instrText>
+          <w:instrText xml:space="preserve"> PAGEREF _Toc116385164 \h </w:instrText>
         </w:r>
         <w:r>
           <w:rPr>
@@ -1806,7 +1806,7 @@
             <w:noProof/>
             <w:webHidden/>
           </w:rPr>
-          <w:t>8</w:t>
+          <w:t>13</w:t>
         </w:r>
         <w:r>
           <w:rPr>
@@ -1833,7 +1833,7 @@
           <w:lang w:eastAsia="en-IN" w:bidi="ar-SA"/>
         </w:rPr>
       </w:pPr>
-      <w:hyperlink w:anchor="_Toc109471919" w:history="1">
+      <w:hyperlink w:anchor="_Toc116385165" w:history="1">
         <w:r>
           <w:rPr>
             <w:rStyle w:val="Hyperlink"/>
@@ -1860,7 +1860,7 @@
             <w:noProof/>
             <w:webHidden/>
           </w:rPr>
-          <w:instrText xml:space="preserve"> PAGEREF _Toc109471919 \h </w:instrText>
+          <w:instrText xml:space="preserve"> PAGEREF _Toc116385165 \h </w:instrText>
         </w:r>
         <w:r>
           <w:rPr>
@@ -1880,7 +1880,7 @@
             <w:noProof/>
             <w:webHidden/>
           </w:rPr>
-          <w:t>8</w:t>
+          <w:t>13</w:t>
         </w:r>
         <w:r>
           <w:rPr>
@@ -1907,13 +1907,13 @@
           <w:lang w:eastAsia="en-IN" w:bidi="ar-SA"/>
         </w:rPr>
       </w:pPr>
-      <w:hyperlink w:anchor="_Toc109471920" w:history="1">
+      <w:hyperlink w:anchor="_Toc116385166" w:history="1">
         <w:r>
           <w:rPr>
             <w:rStyle w:val="Hyperlink"/>
             <w:noProof/>
           </w:rPr>
-          <w:t>Process Engineering group</w:t>
+          <w:t>Process engineering group</w:t>
         </w:r>
         <w:r>
           <w:rPr>
@@ -1934,7 +1934,7 @@
             <w:noProof/>
             <w:webHidden/>
           </w:rPr>
-          <w:instrText xml:space="preserve"> PAGEREF _Toc109471920 \h </w:instrText>
+          <w:instrText xml:space="preserve"> PAGEREF _Toc116385166 \h </w:instrText>
         </w:r>
         <w:r>
           <w:rPr>
@@ -1954,7 +1954,7 @@
             <w:noProof/>
             <w:webHidden/>
           </w:rPr>
-          <w:t>8</w:t>
+          <w:t>13</w:t>
         </w:r>
         <w:r>
           <w:rPr>
@@ -1966,6 +1966,746 @@
       </w:hyperlink>
     </w:p>
     <w:p>
+      <w:pPr>
+        <w:pStyle w:val="TOC1"/>
+        <w:tabs>
+          <w:tab w:val="right" w:leader="dot" w:pos="9350"/>
+        </w:tabs>
+        <w:rPr>
+          <w:rFonts w:asciiTheme="minorHAnsi" w:eastAsiaTheme="minorEastAsia" w:hAnsiTheme="minorHAnsi" w:cstheme="minorBidi"/>
+          <w:i w:val="0"/>
+          <w:iCs w:val="0"/>
+          <w:noProof/>
+          <w:sz w:val="22"/>
+          <w:szCs w:val="22"/>
+          <w:lang w:eastAsia="en-IN" w:bidi="ar-SA"/>
+        </w:rPr>
+      </w:pPr>
+      <w:hyperlink w:anchor="_Toc116385167" w:history="1">
+        <w:r>
+          <w:rPr>
+            <w:rStyle w:val="Hyperlink"/>
+            <w:noProof/>
+          </w:rPr>
+          <w:t>Process Quality Assurance</w:t>
+        </w:r>
+        <w:r>
+          <w:rPr>
+            <w:noProof/>
+            <w:webHidden/>
+          </w:rPr>
+          <w:tab/>
+        </w:r>
+        <w:r>
+          <w:rPr>
+            <w:noProof/>
+            <w:webHidden/>
+          </w:rPr>
+          <w:fldChar w:fldCharType="begin"/>
+        </w:r>
+        <w:r>
+          <w:rPr>
+            <w:noProof/>
+            <w:webHidden/>
+          </w:rPr>
+          <w:instrText xml:space="preserve"> PAGEREF _Toc116385167 \h </w:instrText>
+        </w:r>
+        <w:r>
+          <w:rPr>
+            <w:noProof/>
+            <w:webHidden/>
+          </w:rPr>
+        </w:r>
+        <w:r>
+          <w:rPr>
+            <w:noProof/>
+            <w:webHidden/>
+          </w:rPr>
+          <w:fldChar w:fldCharType="separate"/>
+        </w:r>
+        <w:r>
+          <w:rPr>
+            <w:noProof/>
+            <w:webHidden/>
+          </w:rPr>
+          <w:t>14</w:t>
+        </w:r>
+        <w:r>
+          <w:rPr>
+            <w:noProof/>
+            <w:webHidden/>
+          </w:rPr>
+          <w:fldChar w:fldCharType="end"/>
+        </w:r>
+      </w:hyperlink>
+    </w:p>
+    <w:p>
+      <w:pPr>
+        <w:pStyle w:val="TOC3"/>
+        <w:tabs>
+          <w:tab w:val="right" w:leader="dot" w:pos="9350"/>
+        </w:tabs>
+        <w:rPr>
+          <w:rFonts w:asciiTheme="minorHAnsi" w:eastAsiaTheme="minorEastAsia" w:hAnsiTheme="minorHAnsi" w:cstheme="minorBidi"/>
+          <w:i w:val="0"/>
+          <w:iCs w:val="0"/>
+          <w:noProof/>
+          <w:sz w:val="22"/>
+          <w:szCs w:val="22"/>
+          <w:lang w:eastAsia="en-IN" w:bidi="ar-SA"/>
+        </w:rPr>
+      </w:pPr>
+      <w:hyperlink w:anchor="_Toc116385168" w:history="1">
+        <w:r>
+          <w:rPr>
+            <w:rStyle w:val="Hyperlink"/>
+            <w:noProof/>
+          </w:rPr>
+          <w:t>Chart</w:t>
+        </w:r>
+        <w:r>
+          <w:rPr>
+            <w:noProof/>
+            <w:webHidden/>
+          </w:rPr>
+          <w:tab/>
+        </w:r>
+        <w:r>
+          <w:rPr>
+            <w:noProof/>
+            <w:webHidden/>
+          </w:rPr>
+          <w:fldChar w:fldCharType="begin"/>
+        </w:r>
+        <w:r>
+          <w:rPr>
+            <w:noProof/>
+            <w:webHidden/>
+          </w:rPr>
+          <w:instrText xml:space="preserve"> PAGEREF _Toc116385168 \h </w:instrText>
+        </w:r>
+        <w:r>
+          <w:rPr>
+            <w:noProof/>
+            <w:webHidden/>
+          </w:rPr>
+        </w:r>
+        <w:r>
+          <w:rPr>
+            <w:noProof/>
+            <w:webHidden/>
+          </w:rPr>
+          <w:fldChar w:fldCharType="separate"/>
+        </w:r>
+        <w:r>
+          <w:rPr>
+            <w:noProof/>
+            <w:webHidden/>
+          </w:rPr>
+          <w:t>14</w:t>
+        </w:r>
+        <w:r>
+          <w:rPr>
+            <w:noProof/>
+            <w:webHidden/>
+          </w:rPr>
+          <w:fldChar w:fldCharType="end"/>
+        </w:r>
+      </w:hyperlink>
+    </w:p>
+    <w:p>
+      <w:pPr>
+        <w:pStyle w:val="TOC3"/>
+        <w:tabs>
+          <w:tab w:val="right" w:leader="dot" w:pos="9350"/>
+        </w:tabs>
+        <w:rPr>
+          <w:rFonts w:asciiTheme="minorHAnsi" w:eastAsiaTheme="minorEastAsia" w:hAnsiTheme="minorHAnsi" w:cstheme="minorBidi"/>
+          <w:i w:val="0"/>
+          <w:iCs w:val="0"/>
+          <w:noProof/>
+          <w:sz w:val="22"/>
+          <w:szCs w:val="22"/>
+          <w:lang w:eastAsia="en-IN" w:bidi="ar-SA"/>
+        </w:rPr>
+      </w:pPr>
+      <w:hyperlink w:anchor="_Toc116385169" w:history="1">
+        <w:r>
+          <w:rPr>
+            <w:rStyle w:val="Hyperlink"/>
+            <w:noProof/>
+          </w:rPr>
+          <w:t>Analysis</w:t>
+        </w:r>
+        <w:r>
+          <w:rPr>
+            <w:noProof/>
+            <w:webHidden/>
+          </w:rPr>
+          <w:tab/>
+        </w:r>
+        <w:r>
+          <w:rPr>
+            <w:noProof/>
+            <w:webHidden/>
+          </w:rPr>
+          <w:fldChar w:fldCharType="begin"/>
+        </w:r>
+        <w:r>
+          <w:rPr>
+            <w:noProof/>
+            <w:webHidden/>
+          </w:rPr>
+          <w:instrText xml:space="preserve"> PAGEREF _Toc116385169 \h </w:instrText>
+        </w:r>
+        <w:r>
+          <w:rPr>
+            <w:noProof/>
+            <w:webHidden/>
+          </w:rPr>
+        </w:r>
+        <w:r>
+          <w:rPr>
+            <w:noProof/>
+            <w:webHidden/>
+          </w:rPr>
+          <w:fldChar w:fldCharType="separate"/>
+        </w:r>
+        <w:r>
+          <w:rPr>
+            <w:noProof/>
+            <w:webHidden/>
+          </w:rPr>
+          <w:t>14</w:t>
+        </w:r>
+        <w:r>
+          <w:rPr>
+            <w:noProof/>
+            <w:webHidden/>
+          </w:rPr>
+          <w:fldChar w:fldCharType="end"/>
+        </w:r>
+      </w:hyperlink>
+    </w:p>
+    <w:p>
+      <w:pPr>
+        <w:pStyle w:val="TOC3"/>
+        <w:tabs>
+          <w:tab w:val="right" w:leader="dot" w:pos="9350"/>
+        </w:tabs>
+        <w:rPr>
+          <w:rFonts w:asciiTheme="minorHAnsi" w:eastAsiaTheme="minorEastAsia" w:hAnsiTheme="minorHAnsi" w:cstheme="minorBidi"/>
+          <w:i w:val="0"/>
+          <w:iCs w:val="0"/>
+          <w:noProof/>
+          <w:sz w:val="22"/>
+          <w:szCs w:val="22"/>
+          <w:lang w:eastAsia="en-IN" w:bidi="ar-SA"/>
+        </w:rPr>
+      </w:pPr>
+      <w:hyperlink w:anchor="_Toc116385170" w:history="1">
+        <w:r>
+          <w:rPr>
+            <w:rStyle w:val="Hyperlink"/>
+            <w:noProof/>
+          </w:rPr>
+          <w:t>Conclusion and Proposed Corrective &amp; Preventive Actions</w:t>
+        </w:r>
+        <w:r>
+          <w:rPr>
+            <w:noProof/>
+            <w:webHidden/>
+          </w:rPr>
+          <w:tab/>
+        </w:r>
+        <w:r>
+          <w:rPr>
+            <w:noProof/>
+            <w:webHidden/>
+          </w:rPr>
+          <w:fldChar w:fldCharType="begin"/>
+        </w:r>
+        <w:r>
+          <w:rPr>
+            <w:noProof/>
+            <w:webHidden/>
+          </w:rPr>
+          <w:instrText xml:space="preserve"> PAGEREF _Toc116385170 \h </w:instrText>
+        </w:r>
+        <w:r>
+          <w:rPr>
+            <w:noProof/>
+            <w:webHidden/>
+          </w:rPr>
+        </w:r>
+        <w:r>
+          <w:rPr>
+            <w:noProof/>
+            <w:webHidden/>
+          </w:rPr>
+          <w:fldChar w:fldCharType="separate"/>
+        </w:r>
+        <w:r>
+          <w:rPr>
+            <w:noProof/>
+            <w:webHidden/>
+          </w:rPr>
+          <w:t>15</w:t>
+        </w:r>
+        <w:r>
+          <w:rPr>
+            <w:noProof/>
+            <w:webHidden/>
+          </w:rPr>
+          <w:fldChar w:fldCharType="end"/>
+        </w:r>
+      </w:hyperlink>
+    </w:p>
+    <w:p>
+      <w:pPr>
+        <w:pStyle w:val="TOC1"/>
+        <w:tabs>
+          <w:tab w:val="right" w:leader="dot" w:pos="9350"/>
+        </w:tabs>
+        <w:rPr>
+          <w:rFonts w:asciiTheme="minorHAnsi" w:eastAsiaTheme="minorEastAsia" w:hAnsiTheme="minorHAnsi" w:cstheme="minorBidi"/>
+          <w:i w:val="0"/>
+          <w:iCs w:val="0"/>
+          <w:noProof/>
+          <w:sz w:val="22"/>
+          <w:szCs w:val="22"/>
+          <w:lang w:eastAsia="en-IN" w:bidi="ar-SA"/>
+        </w:rPr>
+      </w:pPr>
+      <w:hyperlink w:anchor="_Toc116385171" w:history="1">
+        <w:r>
+          <w:rPr>
+            <w:rStyle w:val="Hyperlink"/>
+            <w:noProof/>
+          </w:rPr>
+          <w:t>Product Quality Assurance</w:t>
+        </w:r>
+        <w:r>
+          <w:rPr>
+            <w:noProof/>
+            <w:webHidden/>
+          </w:rPr>
+          <w:tab/>
+        </w:r>
+        <w:r>
+          <w:rPr>
+            <w:noProof/>
+            <w:webHidden/>
+          </w:rPr>
+          <w:fldChar w:fldCharType="begin"/>
+        </w:r>
+        <w:r>
+          <w:rPr>
+            <w:noProof/>
+            <w:webHidden/>
+          </w:rPr>
+          <w:instrText xml:space="preserve"> PAGEREF _Toc116385171 \h </w:instrText>
+        </w:r>
+        <w:r>
+          <w:rPr>
+            <w:noProof/>
+            <w:webHidden/>
+          </w:rPr>
+        </w:r>
+        <w:r>
+          <w:rPr>
+            <w:noProof/>
+            <w:webHidden/>
+          </w:rPr>
+          <w:fldChar w:fldCharType="separate"/>
+        </w:r>
+        <w:r>
+          <w:rPr>
+            <w:noProof/>
+            <w:webHidden/>
+          </w:rPr>
+          <w:t>15</w:t>
+        </w:r>
+        <w:r>
+          <w:rPr>
+            <w:noProof/>
+            <w:webHidden/>
+          </w:rPr>
+          <w:fldChar w:fldCharType="end"/>
+        </w:r>
+      </w:hyperlink>
+    </w:p>
+    <w:p>
+      <w:pPr>
+        <w:pStyle w:val="TOC3"/>
+        <w:tabs>
+          <w:tab w:val="right" w:leader="dot" w:pos="9350"/>
+        </w:tabs>
+        <w:rPr>
+          <w:rFonts w:asciiTheme="minorHAnsi" w:eastAsiaTheme="minorEastAsia" w:hAnsiTheme="minorHAnsi" w:cstheme="minorBidi"/>
+          <w:i w:val="0"/>
+          <w:iCs w:val="0"/>
+          <w:noProof/>
+          <w:sz w:val="22"/>
+          <w:szCs w:val="22"/>
+          <w:lang w:eastAsia="en-IN" w:bidi="ar-SA"/>
+        </w:rPr>
+      </w:pPr>
+      <w:hyperlink w:anchor="_Toc116385172" w:history="1">
+        <w:r>
+          <w:rPr>
+            <w:rStyle w:val="Hyperlink"/>
+            <w:noProof/>
+          </w:rPr>
+          <w:t>Chart and Analysis</w:t>
+        </w:r>
+        <w:r>
+          <w:rPr>
+            <w:noProof/>
+            <w:webHidden/>
+          </w:rPr>
+          <w:tab/>
+        </w:r>
+        <w:r>
+          <w:rPr>
+            <w:noProof/>
+            <w:webHidden/>
+          </w:rPr>
+          <w:fldChar w:fldCharType="begin"/>
+        </w:r>
+        <w:r>
+          <w:rPr>
+            <w:noProof/>
+            <w:webHidden/>
+          </w:rPr>
+          <w:instrText xml:space="preserve"> PAGEREF _Toc116385172 \h </w:instrText>
+        </w:r>
+        <w:r>
+          <w:rPr>
+            <w:noProof/>
+            <w:webHidden/>
+          </w:rPr>
+        </w:r>
+        <w:r>
+          <w:rPr>
+            <w:noProof/>
+            <w:webHidden/>
+          </w:rPr>
+          <w:fldChar w:fldCharType="separate"/>
+        </w:r>
+        <w:r>
+          <w:rPr>
+            <w:noProof/>
+            <w:webHidden/>
+          </w:rPr>
+          <w:t>15</w:t>
+        </w:r>
+        <w:r>
+          <w:rPr>
+            <w:noProof/>
+            <w:webHidden/>
+          </w:rPr>
+          <w:fldChar w:fldCharType="end"/>
+        </w:r>
+      </w:hyperlink>
+    </w:p>
+    <w:p>
+      <w:pPr>
+        <w:pStyle w:val="TOC3"/>
+        <w:tabs>
+          <w:tab w:val="right" w:leader="dot" w:pos="9350"/>
+        </w:tabs>
+        <w:rPr>
+          <w:rFonts w:asciiTheme="minorHAnsi" w:eastAsiaTheme="minorEastAsia" w:hAnsiTheme="minorHAnsi" w:cstheme="minorBidi"/>
+          <w:i w:val="0"/>
+          <w:iCs w:val="0"/>
+          <w:noProof/>
+          <w:sz w:val="22"/>
+          <w:szCs w:val="22"/>
+          <w:lang w:eastAsia="en-IN" w:bidi="ar-SA"/>
+        </w:rPr>
+      </w:pPr>
+      <w:hyperlink w:anchor="_Toc116385173" w:history="1">
+        <w:r>
+          <w:rPr>
+            <w:rStyle w:val="Hyperlink"/>
+            <w:noProof/>
+          </w:rPr>
+          <w:t>Conclusion and Proposed Corrective &amp; Preventive Actions</w:t>
+        </w:r>
+        <w:r>
+          <w:rPr>
+            <w:noProof/>
+            <w:webHidden/>
+          </w:rPr>
+          <w:tab/>
+        </w:r>
+        <w:r>
+          <w:rPr>
+            <w:noProof/>
+            <w:webHidden/>
+          </w:rPr>
+          <w:fldChar w:fldCharType="begin"/>
+        </w:r>
+        <w:r>
+          <w:rPr>
+            <w:noProof/>
+            <w:webHidden/>
+          </w:rPr>
+          <w:instrText xml:space="preserve"> PAGEREF _Toc116385173 \h </w:instrText>
+        </w:r>
+        <w:r>
+          <w:rPr>
+            <w:noProof/>
+            <w:webHidden/>
+          </w:rPr>
+        </w:r>
+        <w:r>
+          <w:rPr>
+            <w:noProof/>
+            <w:webHidden/>
+          </w:rPr>
+          <w:fldChar w:fldCharType="separate"/>
+        </w:r>
+        <w:r>
+          <w:rPr>
+            <w:noProof/>
+            <w:webHidden/>
+          </w:rPr>
+          <w:t>16</w:t>
+        </w:r>
+        <w:r>
+          <w:rPr>
+            <w:noProof/>
+            <w:webHidden/>
+          </w:rPr>
+          <w:fldChar w:fldCharType="end"/>
+        </w:r>
+      </w:hyperlink>
+    </w:p>
+    <w:p>
+      <w:pPr>
+        <w:pStyle w:val="TOC1"/>
+        <w:tabs>
+          <w:tab w:val="right" w:leader="dot" w:pos="9350"/>
+        </w:tabs>
+        <w:rPr>
+          <w:rFonts w:asciiTheme="minorHAnsi" w:eastAsiaTheme="minorEastAsia" w:hAnsiTheme="minorHAnsi" w:cstheme="minorBidi"/>
+          <w:i w:val="0"/>
+          <w:iCs w:val="0"/>
+          <w:noProof/>
+          <w:sz w:val="22"/>
+          <w:szCs w:val="22"/>
+          <w:lang w:eastAsia="en-IN" w:bidi="ar-SA"/>
+        </w:rPr>
+      </w:pPr>
+      <w:hyperlink w:anchor="_Toc116385174" w:history="1">
+        <w:r>
+          <w:rPr>
+            <w:rStyle w:val="Hyperlink"/>
+            <w:noProof/>
+          </w:rPr>
+          <w:t>Organizational Training</w:t>
+        </w:r>
+        <w:r>
+          <w:rPr>
+            <w:noProof/>
+            <w:webHidden/>
+          </w:rPr>
+          <w:tab/>
+        </w:r>
+        <w:r>
+          <w:rPr>
+            <w:noProof/>
+            <w:webHidden/>
+          </w:rPr>
+          <w:fldChar w:fldCharType="begin"/>
+        </w:r>
+        <w:r>
+          <w:rPr>
+            <w:noProof/>
+            <w:webHidden/>
+          </w:rPr>
+          <w:instrText xml:space="preserve"> PAGEREF _Toc116385174 \h </w:instrText>
+        </w:r>
+        <w:r>
+          <w:rPr>
+            <w:noProof/>
+            <w:webHidden/>
+          </w:rPr>
+        </w:r>
+        <w:r>
+          <w:rPr>
+            <w:noProof/>
+            <w:webHidden/>
+          </w:rPr>
+          <w:fldChar w:fldCharType="separate"/>
+        </w:r>
+        <w:r>
+          <w:rPr>
+            <w:noProof/>
+            <w:webHidden/>
+          </w:rPr>
+          <w:t>17</w:t>
+        </w:r>
+        <w:r>
+          <w:rPr>
+            <w:noProof/>
+            <w:webHidden/>
+          </w:rPr>
+          <w:fldChar w:fldCharType="end"/>
+        </w:r>
+      </w:hyperlink>
+    </w:p>
+    <w:p>
+      <w:pPr>
+        <w:pStyle w:val="TOC3"/>
+        <w:tabs>
+          <w:tab w:val="right" w:leader="dot" w:pos="9350"/>
+        </w:tabs>
+        <w:rPr>
+          <w:rFonts w:asciiTheme="minorHAnsi" w:eastAsiaTheme="minorEastAsia" w:hAnsiTheme="minorHAnsi" w:cstheme="minorBidi"/>
+          <w:i w:val="0"/>
+          <w:iCs w:val="0"/>
+          <w:noProof/>
+          <w:sz w:val="22"/>
+          <w:szCs w:val="22"/>
+          <w:lang w:eastAsia="en-IN" w:bidi="ar-SA"/>
+        </w:rPr>
+      </w:pPr>
+      <w:hyperlink w:anchor="_Toc116385175" w:history="1">
+        <w:r>
+          <w:rPr>
+            <w:rStyle w:val="Hyperlink"/>
+            <w:noProof/>
+          </w:rPr>
+          <w:t>Chart &amp; Analysis</w:t>
+        </w:r>
+        <w:r>
+          <w:rPr>
+            <w:noProof/>
+            <w:webHidden/>
+          </w:rPr>
+          <w:tab/>
+        </w:r>
+        <w:r>
+          <w:rPr>
+            <w:noProof/>
+            <w:webHidden/>
+          </w:rPr>
+          <w:fldChar w:fldCharType="begin"/>
+        </w:r>
+        <w:r>
+          <w:rPr>
+            <w:noProof/>
+            <w:webHidden/>
+          </w:rPr>
+          <w:instrText xml:space="preserve"> PAGEREF _Toc116385175 \h </w:instrText>
+        </w:r>
+        <w:r>
+          <w:rPr>
+            <w:noProof/>
+            <w:webHidden/>
+          </w:rPr>
+        </w:r>
+        <w:r>
+          <w:rPr>
+            <w:noProof/>
+            <w:webHidden/>
+          </w:rPr>
+          <w:fldChar w:fldCharType="separate"/>
+        </w:r>
+        <w:r>
+          <w:rPr>
+            <w:noProof/>
+            <w:webHidden/>
+          </w:rPr>
+          <w:t>17</w:t>
+        </w:r>
+        <w:r>
+          <w:rPr>
+            <w:noProof/>
+            <w:webHidden/>
+          </w:rPr>
+          <w:fldChar w:fldCharType="end"/>
+        </w:r>
+      </w:hyperlink>
+    </w:p>
+    <w:p>
+      <w:pPr>
+        <w:pStyle w:val="TOC3"/>
+        <w:tabs>
+          <w:tab w:val="right" w:leader="dot" w:pos="9350"/>
+        </w:tabs>
+        <w:rPr>
+          <w:rFonts w:asciiTheme="minorHAnsi" w:eastAsiaTheme="minorEastAsia" w:hAnsiTheme="minorHAnsi" w:cstheme="minorBidi"/>
+          <w:i w:val="0"/>
+          <w:iCs w:val="0"/>
+          <w:noProof/>
+          <w:sz w:val="22"/>
+          <w:szCs w:val="22"/>
+          <w:lang w:eastAsia="en-IN" w:bidi="ar-SA"/>
+        </w:rPr>
+      </w:pPr>
+      <w:hyperlink w:anchor="_Toc116385176" w:history="1">
+        <w:r>
+          <w:rPr>
+            <w:rStyle w:val="Hyperlink"/>
+            <w:noProof/>
+          </w:rPr>
+          <w:t>Conclusion and Proposed Corrective &amp; Preventive Actions</w:t>
+        </w:r>
+        <w:r>
+          <w:rPr>
+            <w:noProof/>
+            <w:webHidden/>
+          </w:rPr>
+          <w:tab/>
+        </w:r>
+        <w:r>
+          <w:rPr>
+            <w:noProof/>
+            <w:webHidden/>
+          </w:rPr>
+          <w:fldChar w:fldCharType="begin"/>
+        </w:r>
+        <w:r>
+          <w:rPr>
+            <w:noProof/>
+            <w:webHidden/>
+          </w:rPr>
+          <w:instrText xml:space="preserve"> PAGEREF _Toc116385176 \h </w:instrText>
+        </w:r>
+        <w:r>
+          <w:rPr>
+            <w:noProof/>
+            <w:webHidden/>
+          </w:rPr>
+        </w:r>
+        <w:r>
+          <w:rPr>
+            <w:noProof/>
+            <w:webHidden/>
+          </w:rPr>
+          <w:fldChar w:fldCharType="separate"/>
+        </w:r>
+        <w:r>
+          <w:rPr>
+            <w:noProof/>
+            <w:webHidden/>
+          </w:rPr>
+          <w:t>19</w:t>
+        </w:r>
+        <w:r>
+          <w:rPr>
+            <w:noProof/>
+            <w:webHidden/>
+          </w:rPr>
+          <w:fldChar w:fldCharType="end"/>
+        </w:r>
+      </w:hyperlink>
+    </w:p>
+    <w:p>
       <w:r>
         <w:fldChar w:fldCharType="end"/>
       </w:r>
@@ -1979,7 +2719,7 @@
       <w:pPr>
         <w:pStyle w:val="Heading1"/>
       </w:pPr>
-      <w:bookmarkStart w:id="0" w:name="_Toc109471901"/>
+      <w:bookmarkStart w:id="0" w:name="_Toc116385147"/>
       <w:r>
         <w:lastRenderedPageBreak/>
         <w:t>Introduction</w:t>
@@ -2041,7 +2781,7 @@
       <w:pPr>
         <w:pStyle w:val="Heading1"/>
       </w:pPr>
-      <w:bookmarkStart w:id="1" w:name="_Toc109471902"/>
+      <w:bookmarkStart w:id="1" w:name="_Toc116385148"/>
       <w:r>
         <w:t>Scope</w:t>
       </w:r>
@@ -2074,7 +2814,7 @@
       <w:pPr>
         <w:pStyle w:val="Heading1"/>
       </w:pPr>
-      <w:bookmarkStart w:id="2" w:name="_Toc109471903"/>
+      <w:bookmarkStart w:id="2" w:name="_Toc116385149"/>
       <w:r>
         <w:t>References</w:t>
       </w:r>
@@ -2112,7 +2852,7 @@
       <w:pPr>
         <w:pStyle w:val="Heading1"/>
       </w:pPr>
-      <w:bookmarkStart w:id="3" w:name="_Toc109471904"/>
+      <w:bookmarkStart w:id="3" w:name="_Toc116385150"/>
       <w:r>
         <w:t>Tools Used</w:t>
       </w:r>
@@ -2159,7 +2899,7 @@
       <w:pPr>
         <w:pStyle w:val="Heading1"/>
       </w:pPr>
-      <w:bookmarkStart w:id="4" w:name="_Toc109471905"/>
+      <w:bookmarkStart w:id="4" w:name="_Toc116385151"/>
       <w:r>
         <w:lastRenderedPageBreak/>
         <w:t>Metrics and Goals</w:t>
@@ -2373,6 +3113,29 @@
               <w:spacing w:after="0" w:line="240" w:lineRule="auto"/>
               <w:rPr>
                 <w:rFonts w:eastAsia="Calibri"/>
+                <w:lang w:bidi="ar-SA"/>
+              </w:rPr>
+            </w:pPr>
+            <w:r>
+              <w:rPr>
+                <w:rFonts w:eastAsia="Calibri"/>
+                <w:lang w:bidi="ar-SA"/>
+              </w:rPr>
+              <w:t xml:space="preserve">Goal : </w:t>
+            </w:r>
+            <w:r>
+              <w:rPr>
+                <w:rFonts w:eastAsia="Calibri"/>
+                <w:lang w:bidi="ar-SA"/>
+              </w:rPr>
+              <w:t xml:space="preserve">2.5% </w:t>
+            </w:r>
+          </w:p>
+          <w:p>
+            <w:pPr>
+              <w:spacing w:after="0" w:line="240" w:lineRule="auto"/>
+              <w:rPr>
+                <w:rFonts w:eastAsia="Calibri"/>
                 <w:i w:val="0"/>
                 <w:iCs w:val="0"/>
                 <w:sz w:val="22"/>
@@ -2385,15 +3148,7 @@
                 <w:rFonts w:eastAsia="Calibri"/>
                 <w:lang w:bidi="ar-SA"/>
               </w:rPr>
-              <w:t xml:space="preserve">2.5% </w:t>
-            </w:r>
-            <w:proofErr w:type="gramStart"/>
-            <w:r>
-              <w:rPr>
-                <w:rFonts w:eastAsia="Calibri"/>
-                <w:lang w:bidi="ar-SA"/>
-              </w:rPr>
-              <w:t>(</w:t>
+              <w:t>USL &amp; LSL :</w:t>
             </w:r>
             <w:r>
               <w:rPr>
@@ -2407,22 +3162,7 @@
                 <w:rFonts w:eastAsia="Calibri" w:cs="Calibri"/>
                 <w:lang w:bidi="ar-SA"/>
               </w:rPr>
-              <w:t>±</w:t>
-            </w:r>
-            <w:proofErr w:type="gramEnd"/>
-            <w:r>
-              <w:rPr>
-                <w:rFonts w:eastAsia="Calibri" w:cs="Calibri"/>
-                <w:lang w:bidi="ar-SA"/>
-              </w:rPr>
-              <w:t>5%</w:t>
-            </w:r>
-            <w:r>
-              <w:rPr>
-                <w:rFonts w:eastAsia="Calibri" w:cs="Calibri"/>
-                <w:lang w:bidi="ar-SA"/>
-              </w:rPr>
-              <w:t>)</w:t>
+              <w:t>±5%</w:t>
             </w:r>
           </w:p>
         </w:tc>
@@ -2491,6 +3231,22 @@
             <w:pPr>
               <w:spacing w:after="0" w:line="240" w:lineRule="auto"/>
               <w:rPr>
+                <w:rFonts w:eastAsia="Calibri" w:cs="Calibri"/>
+                <w:lang w:bidi="ar-SA"/>
+              </w:rPr>
+            </w:pPr>
+            <w:r>
+              <w:rPr>
+                <w:rFonts w:eastAsia="Calibri" w:cs="Calibri"/>
+                <w:lang w:bidi="ar-SA"/>
+              </w:rPr>
+              <w:t>Goal : 0</w:t>
+            </w:r>
+          </w:p>
+          <w:p>
+            <w:pPr>
+              <w:spacing w:after="0" w:line="240" w:lineRule="auto"/>
+              <w:rPr>
                 <w:rFonts w:eastAsia="Calibri"/>
                 <w:i w:val="0"/>
                 <w:iCs w:val="0"/>
@@ -2504,6 +3260,13 @@
                 <w:rFonts w:eastAsia="Calibri" w:cs="Calibri"/>
                 <w:lang w:bidi="ar-SA"/>
               </w:rPr>
+              <w:t xml:space="preserve">USL &amp; LSL : </w:t>
+            </w:r>
+            <w:r>
+              <w:rPr>
+                <w:rFonts w:eastAsia="Calibri" w:cs="Calibri"/>
+                <w:lang w:bidi="ar-SA"/>
+              </w:rPr>
               <w:t>±20%</w:t>
             </w:r>
           </w:p>
@@ -2520,7 +3283,7 @@
       <w:pPr>
         <w:pStyle w:val="Heading1"/>
       </w:pPr>
-      <w:bookmarkStart w:id="5" w:name="_Toc109471906"/>
+      <w:bookmarkStart w:id="5" w:name="_Toc116385152"/>
       <w:r>
         <w:lastRenderedPageBreak/>
         <w:t>Terminology</w:t>
@@ -2604,7 +3367,7 @@
       <w:pPr>
         <w:pStyle w:val="Heading1"/>
       </w:pPr>
-      <w:bookmarkStart w:id="6" w:name="_Toc109471907"/>
+      <w:bookmarkStart w:id="6" w:name="_Toc116385153"/>
       <w:r>
         <w:lastRenderedPageBreak/>
         <w:t>Metrics</w:t>
@@ -2616,7 +3379,7 @@
       <w:pPr>
         <w:pStyle w:val="Heading2"/>
       </w:pPr>
-      <w:bookmarkStart w:id="7" w:name="_Toc109471908"/>
+      <w:bookmarkStart w:id="7" w:name="_Toc116385154"/>
       <w:r>
         <w:t>Schedule Variance</w:t>
       </w:r>
@@ -2637,7 +3400,7 @@
       <w:pPr>
         <w:pStyle w:val="Heading3"/>
       </w:pPr>
-      <w:bookmarkStart w:id="8" w:name="_Toc109471909"/>
+      <w:bookmarkStart w:id="8" w:name="_Toc116385155"/>
       <w:r>
         <w:t>Definition</w:t>
       </w:r>
@@ -2668,7 +3431,7 @@
       <w:pPr>
         <w:pStyle w:val="Heading3"/>
       </w:pPr>
-      <w:bookmarkStart w:id="9" w:name="_Toc109471910"/>
+      <w:bookmarkStart w:id="9" w:name="_Toc116385156"/>
       <w:r>
         <w:t>Input</w:t>
       </w:r>
@@ -2764,17 +3527,14 @@
       <w:pPr>
         <w:pStyle w:val="Heading3"/>
       </w:pPr>
-      <w:bookmarkStart w:id="10" w:name="_Toc109471911"/>
+      <w:bookmarkStart w:id="10" w:name="_Toc116385157"/>
       <w:r>
         <w:t>Chart</w:t>
       </w:r>
+      <w:r>
+        <w:t xml:space="preserve"> and Analysis for Completed Projects</w:t>
+      </w:r>
       <w:bookmarkEnd w:id="10"/>
-      <w:r>
-        <w:t xml:space="preserve"> and </w:t>
-      </w:r>
-      <w:r>
-        <w:t>Analysis for Completed Projects</w:t>
-      </w:r>
     </w:p>
     <w:p>
       <w:pPr>
@@ -2796,58 +3556,6 @@
             <wp:extent cx="4479972" cy="2234242"/>
             <wp:effectExtent l="0" t="0" r="0" b="0"/>
             <wp:docPr id="1" name="Picture 1"/>
-            <wp:cNvGraphicFramePr>
-              <a:graphicFrameLocks xmlns:a="http://schemas.openxmlformats.org/drawingml/2006/main" noChangeAspect="1"/>
-            </wp:cNvGraphicFramePr>
-            <a:graphic xmlns:a="http://schemas.openxmlformats.org/drawingml/2006/main">
-              <a:graphicData uri="http://schemas.openxmlformats.org/drawingml/2006/picture">
-                <pic:pic xmlns:pic="http://schemas.openxmlformats.org/drawingml/2006/picture">
-                  <pic:nvPicPr>
-                    <pic:cNvPr id="0" name=""/>
-                    <pic:cNvPicPr/>
-                  </pic:nvPicPr>
-                  <pic:blipFill>
-                    <a:blip r:embed="rId12"/>
-                    <a:stretch>
-                      <a:fillRect/>
-                    </a:stretch>
-                  </pic:blipFill>
-                  <pic:spPr>
-                    <a:xfrm>
-                      <a:off x="0" y="0"/>
-                      <a:ext cx="4479972" cy="2234242"/>
-                    </a:xfrm>
-                    <a:prstGeom prst="rect">
-                      <a:avLst/>
-                    </a:prstGeom>
-                  </pic:spPr>
-                </pic:pic>
-              </a:graphicData>
-            </a:graphic>
-          </wp:inline>
-        </w:drawing>
-      </w:r>
-    </w:p>
-    <w:p>
-      <w:pPr>
-        <w:keepNext/>
-        <w:ind w:hanging="180"/>
-        <w:jc w:val="center"/>
-        <w:rPr>
-          <w:noProof/>
-          <w:lang w:eastAsia="en-IN" w:bidi="ar-SA"/>
-        </w:rPr>
-      </w:pPr>
-      <w:r>
-        <w:rPr>
-          <w:noProof/>
-          <w:lang w:eastAsia="en-IN" w:bidi="ar-SA"/>
-        </w:rPr>
-        <w:drawing>
-          <wp:inline distT="0" distB="0" distL="0" distR="0" wp14:anchorId="6763DE5F" wp14:editId="1180BC3F">
-            <wp:extent cx="6832121" cy="624818"/>
-            <wp:effectExtent l="0" t="0" r="0" b="4445"/>
-            <wp:docPr id="4" name="Picture 4"/>
             <wp:cNvGraphicFramePr>
               <a:graphicFrameLocks xmlns:a="http://schemas.openxmlformats.org/drawingml/2006/main" noChangeAspect="1"/>
             </wp:cNvGraphicFramePr>
@@ -2867,7 +3575,7 @@
                   <pic:spPr>
                     <a:xfrm>
                       <a:off x="0" y="0"/>
-                      <a:ext cx="6836449" cy="625214"/>
+                      <a:ext cx="4479972" cy="2234242"/>
                     </a:xfrm>
                     <a:prstGeom prst="rect">
                       <a:avLst/>
@@ -2886,183 +3594,20 @@
         <w:ind w:hanging="180"/>
         <w:jc w:val="center"/>
         <w:rPr>
-          <w:lang w:bidi="ar-SA"/>
-        </w:rPr>
-      </w:pPr>
-    </w:p>
-    <w:p>
-      <w:r>
-        <w:br w:type="page"/>
-      </w:r>
-    </w:p>
-    <w:p>
-      <w:r>
-        <w:lastRenderedPageBreak/>
-        <w:t xml:space="preserve"> </w:t>
-      </w:r>
-      <w:r>
-        <w:t xml:space="preserve">The Schedule variance chart </w:t>
-      </w:r>
-      <w:r>
-        <w:t xml:space="preserve">for completed projects i.e. GGE295 &amp; GGE300 as </w:t>
-      </w:r>
-      <w:r>
-        <w:t xml:space="preserve">above indicates that the schedule </w:t>
-      </w:r>
-      <w:r>
-        <w:t>variation is</w:t>
-      </w:r>
-      <w:r>
-        <w:t xml:space="preserve"> although under limit, but near to upper limit</w:t>
-      </w:r>
-      <w:r>
-        <w:t>.</w:t>
-      </w:r>
-      <w:r>
-        <w:t xml:space="preserve"> </w:t>
-      </w:r>
-      <w:r>
-        <w:t xml:space="preserve">This may </w:t>
-      </w:r>
-      <w:r>
-        <w:t xml:space="preserve">be </w:t>
-      </w:r>
-      <w:r>
-        <w:t xml:space="preserve">due to </w:t>
-      </w:r>
-      <w:r>
-        <w:t>mainly release related activities extended for one week.</w:t>
-      </w:r>
-    </w:p>
-    <w:p/>
-    <w:p>
-      <w:pPr>
-        <w:pStyle w:val="Heading3"/>
-      </w:pPr>
-      <w:bookmarkStart w:id="11" w:name="_Toc109471912"/>
-      <w:r>
-        <w:t xml:space="preserve">Chart and </w:t>
-      </w:r>
-      <w:r>
-        <w:t>Analysis</w:t>
-      </w:r>
-      <w:bookmarkEnd w:id="11"/>
-      <w:r>
-        <w:t xml:space="preserve"> for </w:t>
-      </w:r>
-      <w:r>
-        <w:t>On-going</w:t>
-      </w:r>
-      <w:r>
-        <w:t xml:space="preserve"> Projects</w:t>
-      </w:r>
-    </w:p>
-    <w:p>
-      <w:r>
-        <w:t xml:space="preserve">The chart &amp; analysis mentioned for on-going projects in two terms, one as per data come in </w:t>
-      </w:r>
-      <w:proofErr w:type="spellStart"/>
-      <w:r>
-        <w:t>EinFrame’s</w:t>
-      </w:r>
-      <w:proofErr w:type="spellEnd"/>
-      <w:r>
-        <w:t xml:space="preserve"> </w:t>
-      </w:r>
-      <w:r>
-        <w:t>Project Report till last approved gate, and second is as per data presented in last Metrics Report.</w:t>
-      </w:r>
-    </w:p>
-    <w:p>
-      <w:pPr>
-        <w:pStyle w:val="ListParagraph"/>
-        <w:numPr>
-          <w:ilvl w:val="0"/>
-          <w:numId w:val="6"/>
-        </w:numPr>
-        <w:rPr>
-          <w:b/>
-        </w:rPr>
-      </w:pPr>
-      <w:r>
-        <w:rPr>
-          <w:b/>
-        </w:rPr>
-        <w:t>GGE302</w:t>
-      </w:r>
-    </w:p>
-    <w:p>
-      <w:pPr>
-        <w:pStyle w:val="ListParagraph"/>
-        <w:rPr>
-          <w:rFonts w:ascii="Calibri" w:hAnsi="Calibri" w:cs="Calibri"/>
-          <w:i/>
-          <w:sz w:val="20"/>
-          <w:szCs w:val="20"/>
-        </w:rPr>
-      </w:pPr>
-      <w:r>
-        <w:rPr>
-          <w:rFonts w:ascii="Calibri" w:hAnsi="Calibri" w:cs="Calibri"/>
-          <w:i/>
-          <w:sz w:val="20"/>
-          <w:szCs w:val="20"/>
-        </w:rPr>
-        <w:t>The Project Report includi</w:t>
-      </w:r>
-      <w:r>
-        <w:rPr>
-          <w:rFonts w:ascii="Calibri" w:hAnsi="Calibri" w:cs="Calibri"/>
-          <w:i/>
-          <w:sz w:val="20"/>
-          <w:szCs w:val="20"/>
-        </w:rPr>
-        <w:t xml:space="preserve">ng recent gate closure from </w:t>
-      </w:r>
-      <w:proofErr w:type="spellStart"/>
-      <w:r>
-        <w:rPr>
-          <w:rFonts w:ascii="Calibri" w:hAnsi="Calibri" w:cs="Calibri"/>
-          <w:i/>
-          <w:sz w:val="20"/>
-          <w:szCs w:val="20"/>
-        </w:rPr>
-        <w:t>EinF</w:t>
-      </w:r>
-      <w:r>
-        <w:rPr>
-          <w:rFonts w:ascii="Calibri" w:hAnsi="Calibri" w:cs="Calibri"/>
-          <w:i/>
-          <w:sz w:val="20"/>
-          <w:szCs w:val="20"/>
-        </w:rPr>
-        <w:t>rame</w:t>
-      </w:r>
-      <w:proofErr w:type="spellEnd"/>
-      <w:r>
-        <w:rPr>
-          <w:rFonts w:ascii="Calibri" w:hAnsi="Calibri" w:cs="Calibri"/>
-          <w:i/>
-          <w:sz w:val="20"/>
-          <w:szCs w:val="20"/>
-        </w:rPr>
-        <w:t>, the schedule variance showing “0”.</w:t>
-      </w:r>
-    </w:p>
-    <w:p>
-      <w:pPr>
-        <w:pStyle w:val="ListParagraph"/>
-      </w:pPr>
-      <w:r>
-        <w:rPr>
           <w:noProof/>
-          <w:lang w:val="en-IN" w:eastAsia="en-IN"/>
+          <w:lang w:eastAsia="en-IN" w:bidi="ar-SA"/>
+        </w:rPr>
+      </w:pPr>
+      <w:r>
+        <w:rPr>
+          <w:noProof/>
+          <w:lang w:eastAsia="en-IN" w:bidi="ar-SA"/>
         </w:rPr>
         <w:drawing>
-          <wp:inline distT="0" distB="0" distL="0" distR="0" wp14:anchorId="4513EAE2" wp14:editId="2415418A">
-            <wp:extent cx="3916392" cy="2023252"/>
-            <wp:effectExtent l="0" t="0" r="8255" b="0"/>
-            <wp:docPr id="7" name="Picture 7"/>
+          <wp:inline distT="0" distB="0" distL="0" distR="0" wp14:anchorId="6763DE5F" wp14:editId="1180BC3F">
+            <wp:extent cx="6832121" cy="624818"/>
+            <wp:effectExtent l="0" t="0" r="0" b="4445"/>
+            <wp:docPr id="4" name="Picture 4"/>
             <wp:cNvGraphicFramePr>
               <a:graphicFrameLocks xmlns:a="http://schemas.openxmlformats.org/drawingml/2006/main" noChangeAspect="1"/>
             </wp:cNvGraphicFramePr>
@@ -3082,6 +3627,209 @@
                   <pic:spPr>
                     <a:xfrm>
                       <a:off x="0" y="0"/>
+                      <a:ext cx="6836449" cy="625214"/>
+                    </a:xfrm>
+                    <a:prstGeom prst="rect">
+                      <a:avLst/>
+                    </a:prstGeom>
+                  </pic:spPr>
+                </pic:pic>
+              </a:graphicData>
+            </a:graphic>
+          </wp:inline>
+        </w:drawing>
+      </w:r>
+    </w:p>
+    <w:p>
+      <w:pPr>
+        <w:keepNext/>
+        <w:ind w:hanging="180"/>
+        <w:jc w:val="center"/>
+        <w:rPr>
+          <w:lang w:bidi="ar-SA"/>
+        </w:rPr>
+      </w:pPr>
+    </w:p>
+    <w:p>
+      <w:r>
+        <w:br w:type="page"/>
+      </w:r>
+    </w:p>
+    <w:p>
+      <w:r>
+        <w:lastRenderedPageBreak/>
+        <w:t xml:space="preserve"> </w:t>
+      </w:r>
+      <w:r>
+        <w:t xml:space="preserve">The Schedule variance chart </w:t>
+      </w:r>
+      <w:r>
+        <w:t xml:space="preserve">for completed projects i.e. GGE295 &amp; GGE300 as </w:t>
+      </w:r>
+      <w:r>
+        <w:t xml:space="preserve">above indicates that the schedule </w:t>
+      </w:r>
+      <w:r>
+        <w:t>variation is</w:t>
+      </w:r>
+      <w:r>
+        <w:t xml:space="preserve"> although under limit, but near to upper limit</w:t>
+      </w:r>
+      <w:r>
+        <w:t>.</w:t>
+      </w:r>
+      <w:r>
+        <w:t xml:space="preserve"> </w:t>
+      </w:r>
+      <w:r>
+        <w:t xml:space="preserve">This may </w:t>
+      </w:r>
+      <w:r>
+        <w:t xml:space="preserve">be </w:t>
+      </w:r>
+      <w:r>
+        <w:t xml:space="preserve">due to </w:t>
+      </w:r>
+      <w:r>
+        <w:t>mainly release related activities extended for one week.</w:t>
+      </w:r>
+    </w:p>
+    <w:p/>
+    <w:p>
+      <w:pPr>
+        <w:pStyle w:val="Heading3"/>
+      </w:pPr>
+      <w:bookmarkStart w:id="11" w:name="_Toc116385158"/>
+      <w:r>
+        <w:t>Chart and Analysis for On-going Projects</w:t>
+      </w:r>
+      <w:bookmarkEnd w:id="11"/>
+    </w:p>
+    <w:p>
+      <w:r>
+        <w:t xml:space="preserve">The chart &amp; analysis mentioned for on-going projects in two terms, one as per data come in </w:t>
+      </w:r>
+      <w:proofErr w:type="spellStart"/>
+      <w:r>
+        <w:t>EinFrame’s</w:t>
+      </w:r>
+      <w:proofErr w:type="spellEnd"/>
+      <w:r>
+        <w:t xml:space="preserve"> </w:t>
+      </w:r>
+      <w:r>
+        <w:t>Project Report till last approved gate, and second is as per data presented in last Metrics Report.</w:t>
+      </w:r>
+    </w:p>
+    <w:p>
+      <w:pPr>
+        <w:pStyle w:val="ListParagraph"/>
+        <w:numPr>
+          <w:ilvl w:val="0"/>
+          <w:numId w:val="6"/>
+        </w:numPr>
+        <w:rPr>
+          <w:b/>
+        </w:rPr>
+      </w:pPr>
+      <w:r>
+        <w:rPr>
+          <w:b/>
+        </w:rPr>
+        <w:t>GGE302</w:t>
+      </w:r>
+    </w:p>
+    <w:p>
+      <w:pPr>
+        <w:pStyle w:val="ListParagraph"/>
+        <w:rPr>
+          <w:rFonts w:ascii="Calibri" w:hAnsi="Calibri" w:cs="Calibri"/>
+          <w:i/>
+          <w:sz w:val="20"/>
+          <w:szCs w:val="20"/>
+        </w:rPr>
+      </w:pPr>
+      <w:r>
+        <w:rPr>
+          <w:rFonts w:ascii="Calibri" w:hAnsi="Calibri" w:cs="Calibri"/>
+          <w:i/>
+          <w:sz w:val="20"/>
+          <w:szCs w:val="20"/>
+        </w:rPr>
+        <w:t>The Project Report includi</w:t>
+      </w:r>
+      <w:r>
+        <w:rPr>
+          <w:rFonts w:ascii="Calibri" w:hAnsi="Calibri" w:cs="Calibri"/>
+          <w:i/>
+          <w:sz w:val="20"/>
+          <w:szCs w:val="20"/>
+        </w:rPr>
+        <w:t xml:space="preserve">ng recent gate closure from </w:t>
+      </w:r>
+      <w:proofErr w:type="spellStart"/>
+      <w:r>
+        <w:rPr>
+          <w:rFonts w:ascii="Calibri" w:hAnsi="Calibri" w:cs="Calibri"/>
+          <w:i/>
+          <w:sz w:val="20"/>
+          <w:szCs w:val="20"/>
+        </w:rPr>
+        <w:t>EinF</w:t>
+      </w:r>
+      <w:r>
+        <w:rPr>
+          <w:rFonts w:ascii="Calibri" w:hAnsi="Calibri" w:cs="Calibri"/>
+          <w:i/>
+          <w:sz w:val="20"/>
+          <w:szCs w:val="20"/>
+        </w:rPr>
+        <w:t>rame</w:t>
+      </w:r>
+      <w:proofErr w:type="spellEnd"/>
+      <w:r>
+        <w:rPr>
+          <w:rFonts w:ascii="Calibri" w:hAnsi="Calibri" w:cs="Calibri"/>
+          <w:i/>
+          <w:sz w:val="20"/>
+          <w:szCs w:val="20"/>
+        </w:rPr>
+        <w:t>, the schedule variance showing “0”.</w:t>
+      </w:r>
+    </w:p>
+    <w:p>
+      <w:pPr>
+        <w:pStyle w:val="ListParagraph"/>
+      </w:pPr>
+      <w:r>
+        <w:rPr>
+          <w:noProof/>
+          <w:lang w:val="en-IN" w:eastAsia="en-IN"/>
+        </w:rPr>
+        <w:drawing>
+          <wp:inline distT="0" distB="0" distL="0" distR="0" wp14:anchorId="4513EAE2" wp14:editId="2415418A">
+            <wp:extent cx="3916392" cy="2023252"/>
+            <wp:effectExtent l="0" t="0" r="8255" b="0"/>
+            <wp:docPr id="7" name="Picture 7"/>
+            <wp:cNvGraphicFramePr>
+              <a:graphicFrameLocks xmlns:a="http://schemas.openxmlformats.org/drawingml/2006/main" noChangeAspect="1"/>
+            </wp:cNvGraphicFramePr>
+            <a:graphic xmlns:a="http://schemas.openxmlformats.org/drawingml/2006/main">
+              <a:graphicData uri="http://schemas.openxmlformats.org/drawingml/2006/picture">
+                <pic:pic xmlns:pic="http://schemas.openxmlformats.org/drawingml/2006/picture">
+                  <pic:nvPicPr>
+                    <pic:cNvPr id="0" name=""/>
+                    <pic:cNvPicPr/>
+                  </pic:nvPicPr>
+                  <pic:blipFill>
+                    <a:blip r:embed="rId15"/>
+                    <a:stretch>
+                      <a:fillRect/>
+                    </a:stretch>
+                  </pic:blipFill>
+                  <pic:spPr>
+                    <a:xfrm>
+                      <a:off x="0" y="0"/>
                       <a:ext cx="3920422" cy="2025334"/>
                     </a:xfrm>
                     <a:prstGeom prst="rect">
@@ -3175,7 +3923,7 @@
                     </pic:cNvPicPr>
                   </pic:nvPicPr>
                   <pic:blipFill>
-                    <a:blip r:embed="rId15"/>
+                    <a:blip r:embed="rId16"/>
                     <a:stretch>
                       <a:fillRect/>
                     </a:stretch>
@@ -3225,7 +3973,7 @@
                     </pic:cNvPicPr>
                   </pic:nvPicPr>
                   <pic:blipFill>
-                    <a:blip r:embed="rId16"/>
+                    <a:blip r:embed="rId17"/>
                     <a:stretch>
                       <a:fillRect/>
                     </a:stretch>
@@ -3274,7 +4022,7 @@
                     </pic:cNvPicPr>
                   </pic:nvPicPr>
                   <pic:blipFill>
-                    <a:blip r:embed="rId17"/>
+                    <a:blip r:embed="rId18"/>
                     <a:srcRect t="25778" r="43458"/>
                     <a:stretch>
                       <a:fillRect/>
@@ -3400,7 +4148,7 @@
                     <pic:cNvPicPr/>
                   </pic:nvPicPr>
                   <pic:blipFill>
-                    <a:blip r:embed="rId18"/>
+                    <a:blip r:embed="rId19"/>
                     <a:stretch>
                       <a:fillRect/>
                     </a:stretch>
@@ -3461,7 +4209,7 @@
                     </pic:cNvPicPr>
                   </pic:nvPicPr>
                   <pic:blipFill>
-                    <a:blip r:embed="rId19"/>
+                    <a:blip r:embed="rId20"/>
                     <a:stretch>
                       <a:fillRect/>
                     </a:stretch>
@@ -3510,7 +4258,7 @@
                     </pic:cNvPicPr>
                   </pic:nvPicPr>
                   <pic:blipFill>
-                    <a:blip r:embed="rId20"/>
+                    <a:blip r:embed="rId21"/>
                     <a:stretch>
                       <a:fillRect/>
                     </a:stretch>
@@ -3653,7 +4401,6 @@
           <w:lang w:val="en-US"/>
         </w:rPr>
       </w:pPr>
-      <w:proofErr w:type="gramStart"/>
       <w:r>
         <w:rPr>
           <w:rFonts w:eastAsiaTheme="majorEastAsia" w:cs="Calibri"/>
@@ -3663,9 +4410,8 @@
           <w:color w:val="4F81BD" w:themeColor="accent1"/>
           <w:lang w:val="en-US" w:eastAsia="en-IN"/>
         </w:rPr>
-        <w:t>Integration  Phase</w:t>
-      </w:r>
-      <w:proofErr w:type="gramEnd"/>
+        <w:t xml:space="preserve">Integration </w:t>
+      </w:r>
       <w:r>
         <w:rPr>
           <w:rFonts w:eastAsiaTheme="majorEastAsia" w:cs="Calibri"/>
@@ -3675,7 +4421,7 @@
           <w:color w:val="4F81BD" w:themeColor="accent1"/>
           <w:lang w:val="en-US" w:eastAsia="en-IN"/>
         </w:rPr>
-        <w:t xml:space="preserve">:   </w:t>
+        <w:t xml:space="preserve">Phase:   </w:t>
       </w:r>
       <w:r>
         <w:rPr>
@@ -3683,8 +4429,18 @@
           <w:i w:val="0"/>
           <w:lang w:val="en-US" w:eastAsia="en-IN"/>
         </w:rPr>
-        <w:t>The schedule variance at the end of Integration Phase is 6.9% which is under limit, in this phase basically 2 things occurred :</w:t>
-      </w:r>
+        <w:t xml:space="preserve">The schedule variance at the end of Integration Phase is 6.9% which is under limit, in this phase basically 2 things </w:t>
+      </w:r>
+      <w:proofErr w:type="gramStart"/>
+      <w:r>
+        <w:rPr>
+          <w:rFonts w:cs="Calibri"/>
+          <w:i w:val="0"/>
+          <w:lang w:val="en-US" w:eastAsia="en-IN"/>
+        </w:rPr>
+        <w:t>occurred :</w:t>
+      </w:r>
+      <w:proofErr w:type="gramEnd"/>
     </w:p>
     <w:p>
       <w:pPr>
@@ -3846,7 +4602,7 @@
                     <pic:cNvPicPr/>
                   </pic:nvPicPr>
                   <pic:blipFill>
-                    <a:blip r:embed="rId21"/>
+                    <a:blip r:embed="rId22"/>
                     <a:stretch>
                       <a:fillRect/>
                     </a:stretch>
@@ -3900,7 +4656,7 @@
                     </pic:cNvPicPr>
                   </pic:nvPicPr>
                   <pic:blipFill>
-                    <a:blip r:embed="rId22"/>
+                    <a:blip r:embed="rId23"/>
                     <a:stretch>
                       <a:fillRect/>
                     </a:stretch>
@@ -4044,7 +4800,7 @@
                     <pic:cNvPicPr/>
                   </pic:nvPicPr>
                   <pic:blipFill>
-                    <a:blip r:embed="rId23"/>
+                    <a:blip r:embed="rId24"/>
                     <a:stretch>
                       <a:fillRect/>
                     </a:stretch>
@@ -4110,7 +4866,7 @@
                     </pic:cNvPicPr>
                   </pic:nvPicPr>
                   <pic:blipFill>
-                    <a:blip r:embed="rId24"/>
+                    <a:blip r:embed="rId25"/>
                     <a:stretch>
                       <a:fillRect/>
                     </a:stretch>
@@ -4159,7 +4915,7 @@
                     </pic:cNvPicPr>
                   </pic:nvPicPr>
                   <pic:blipFill>
-                    <a:blip r:embed="rId25"/>
+                    <a:blip r:embed="rId26"/>
                     <a:stretch>
                       <a:fillRect/>
                     </a:stretch>
@@ -4192,7 +4948,7 @@
       <w:pPr>
         <w:pStyle w:val="Heading3"/>
       </w:pPr>
-      <w:bookmarkStart w:id="12" w:name="_Toc109471913"/>
+      <w:bookmarkStart w:id="12" w:name="_Toc116385159"/>
       <w:r>
         <w:lastRenderedPageBreak/>
         <w:t>Conclusion and Proposed Corrective &amp; Preventive Actions</w:t>
@@ -4300,7 +5056,7 @@
       <w:pPr>
         <w:pStyle w:val="Heading2"/>
       </w:pPr>
-      <w:bookmarkStart w:id="13" w:name="_Toc109471914"/>
+      <w:bookmarkStart w:id="13" w:name="_Toc116385160"/>
       <w:r>
         <w:t>Line Rejection Percentage</w:t>
       </w:r>
@@ -4323,7 +5079,7 @@
       <w:pPr>
         <w:pStyle w:val="Heading3"/>
       </w:pPr>
-      <w:bookmarkStart w:id="14" w:name="_Toc109471915"/>
+      <w:bookmarkStart w:id="14" w:name="_Toc116385161"/>
       <w:r>
         <w:t>Definition</w:t>
       </w:r>
@@ -4348,7 +5104,7 @@
       <w:pPr>
         <w:pStyle w:val="Heading3"/>
       </w:pPr>
-      <w:bookmarkStart w:id="15" w:name="_Toc109471916"/>
+      <w:bookmarkStart w:id="15" w:name="_Toc116385162"/>
       <w:r>
         <w:t>Input</w:t>
       </w:r>
@@ -4364,15 +5120,38 @@
       <w:r>
         <w:t xml:space="preserve"> </w:t>
       </w:r>
-      <w:hyperlink r:id="rId26" w:history="1">
+      <w:hyperlink r:id="rId27" w:history="1">
+        <w:r>
+          <w:rPr>
+            <w:rStyle w:val="Hyperlink"/>
+          </w:rPr>
+          <w:t>HI</w:t>
+        </w:r>
         <w:r>
           <w:rPr>
             <w:rStyle w:val="Hyperlink"/>
             <w:b/>
           </w:rPr>
-          <w:t>P Rejection Report Inverter</w:t>
+          <w:t>P Reject</w:t>
+        </w:r>
+        <w:r>
+          <w:rPr>
+            <w:rStyle w:val="Hyperlink"/>
+            <w:b/>
+          </w:rPr>
+          <w:t>i</w:t>
+        </w:r>
+        <w:r>
+          <w:rPr>
+            <w:rStyle w:val="Hyperlink"/>
+            <w:b/>
+          </w:rPr>
+          <w:t>on Report Inverter</w:t>
         </w:r>
       </w:hyperlink>
+      <w:bookmarkStart w:id="16" w:name="_GoBack"/>
+      <w:bookmarkEnd w:id="16"/>
+      <w:proofErr w:type="gramStart"/>
       <w:r>
         <w:t xml:space="preserve">” </w:t>
       </w:r>
@@ -4380,7 +5159,11 @@
         <w:t xml:space="preserve"> </w:t>
       </w:r>
       <w:r>
-        <w:t xml:space="preserve">fill by </w:t>
+        <w:t>fill</w:t>
+      </w:r>
+      <w:proofErr w:type="gramEnd"/>
+      <w:r>
+        <w:t xml:space="preserve"> by </w:t>
       </w:r>
       <w:r>
         <w:t xml:space="preserve">Production-Quality </w:t>
@@ -4422,11 +5205,11 @@
       <w:pPr>
         <w:pStyle w:val="Heading3"/>
       </w:pPr>
-      <w:bookmarkStart w:id="16" w:name="_Toc109471917"/>
+      <w:bookmarkStart w:id="17" w:name="_Toc116385163"/>
       <w:r>
         <w:t>Chart</w:t>
       </w:r>
-      <w:bookmarkEnd w:id="16"/>
+      <w:bookmarkEnd w:id="17"/>
     </w:p>
     <w:p>
       <w:pPr>
@@ -4446,57 +5229,6 @@
             <wp:extent cx="5943600" cy="3279775"/>
             <wp:effectExtent l="0" t="0" r="0" b="0"/>
             <wp:docPr id="9" name="Picture 9"/>
-            <wp:cNvGraphicFramePr>
-              <a:graphicFrameLocks xmlns:a="http://schemas.openxmlformats.org/drawingml/2006/main" noChangeAspect="1"/>
-            </wp:cNvGraphicFramePr>
-            <a:graphic xmlns:a="http://schemas.openxmlformats.org/drawingml/2006/main">
-              <a:graphicData uri="http://schemas.openxmlformats.org/drawingml/2006/picture">
-                <pic:pic xmlns:pic="http://schemas.openxmlformats.org/drawingml/2006/picture">
-                  <pic:nvPicPr>
-                    <pic:cNvPr id="0" name=""/>
-                    <pic:cNvPicPr/>
-                  </pic:nvPicPr>
-                  <pic:blipFill>
-                    <a:blip r:embed="rId27"/>
-                    <a:stretch>
-                      <a:fillRect/>
-                    </a:stretch>
-                  </pic:blipFill>
-                  <pic:spPr>
-                    <a:xfrm>
-                      <a:off x="0" y="0"/>
-                      <a:ext cx="5943600" cy="3279775"/>
-                    </a:xfrm>
-                    <a:prstGeom prst="rect">
-                      <a:avLst/>
-                    </a:prstGeom>
-                  </pic:spPr>
-                </pic:pic>
-              </a:graphicData>
-            </a:graphic>
-          </wp:inline>
-        </w:drawing>
-      </w:r>
-    </w:p>
-    <w:p>
-      <w:pPr>
-        <w:jc w:val="center"/>
-        <w:rPr>
-          <w:noProof/>
-          <w:lang w:bidi="ar-SA"/>
-        </w:rPr>
-      </w:pPr>
-      <w:r>
-        <w:rPr>
-          <w:noProof/>
-          <w:lang w:eastAsia="en-IN" w:bidi="ar-SA"/>
-        </w:rPr>
-        <w:lastRenderedPageBreak/>
-        <w:drawing>
-          <wp:inline distT="0" distB="0" distL="0" distR="0" wp14:anchorId="74711B00" wp14:editId="161F8405">
-            <wp:extent cx="6290883" cy="888520"/>
-            <wp:effectExtent l="0" t="0" r="0" b="6985"/>
-            <wp:docPr id="10" name="Picture 10"/>
             <wp:cNvGraphicFramePr>
               <a:graphicFrameLocks xmlns:a="http://schemas.openxmlformats.org/drawingml/2006/main" noChangeAspect="1"/>
             </wp:cNvGraphicFramePr>
@@ -4516,6 +5248,57 @@
                   <pic:spPr>
                     <a:xfrm>
                       <a:off x="0" y="0"/>
+                      <a:ext cx="5943600" cy="3279775"/>
+                    </a:xfrm>
+                    <a:prstGeom prst="rect">
+                      <a:avLst/>
+                    </a:prstGeom>
+                  </pic:spPr>
+                </pic:pic>
+              </a:graphicData>
+            </a:graphic>
+          </wp:inline>
+        </w:drawing>
+      </w:r>
+    </w:p>
+    <w:p>
+      <w:pPr>
+        <w:jc w:val="center"/>
+        <w:rPr>
+          <w:noProof/>
+          <w:lang w:bidi="ar-SA"/>
+        </w:rPr>
+      </w:pPr>
+      <w:r>
+        <w:rPr>
+          <w:noProof/>
+          <w:lang w:eastAsia="en-IN" w:bidi="ar-SA"/>
+        </w:rPr>
+        <w:lastRenderedPageBreak/>
+        <w:drawing>
+          <wp:inline distT="0" distB="0" distL="0" distR="0" wp14:anchorId="74711B00" wp14:editId="161F8405">
+            <wp:extent cx="6290883" cy="888520"/>
+            <wp:effectExtent l="0" t="0" r="0" b="6985"/>
+            <wp:docPr id="10" name="Picture 10"/>
+            <wp:cNvGraphicFramePr>
+              <a:graphicFrameLocks xmlns:a="http://schemas.openxmlformats.org/drawingml/2006/main" noChangeAspect="1"/>
+            </wp:cNvGraphicFramePr>
+            <a:graphic xmlns:a="http://schemas.openxmlformats.org/drawingml/2006/main">
+              <a:graphicData uri="http://schemas.openxmlformats.org/drawingml/2006/picture">
+                <pic:pic xmlns:pic="http://schemas.openxmlformats.org/drawingml/2006/picture">
+                  <pic:nvPicPr>
+                    <pic:cNvPr id="0" name=""/>
+                    <pic:cNvPicPr/>
+                  </pic:nvPicPr>
+                  <pic:blipFill>
+                    <a:blip r:embed="rId29"/>
+                    <a:stretch>
+                      <a:fillRect/>
+                    </a:stretch>
+                  </pic:blipFill>
+                  <pic:spPr>
+                    <a:xfrm>
+                      <a:off x="0" y="0"/>
                       <a:ext cx="6311242" cy="891396"/>
                     </a:xfrm>
                     <a:prstGeom prst="rect">
@@ -4534,11 +5317,11 @@
       <w:pPr>
         <w:pStyle w:val="Heading3"/>
       </w:pPr>
-      <w:bookmarkStart w:id="17" w:name="_Toc109471918"/>
+      <w:bookmarkStart w:id="18" w:name="_Toc116385164"/>
       <w:r>
         <w:t>Analysis</w:t>
       </w:r>
-      <w:bookmarkEnd w:id="17"/>
+      <w:bookmarkEnd w:id="18"/>
     </w:p>
     <w:p>
       <w:pPr>
@@ -4640,11 +5423,11 @@
       <w:pPr>
         <w:pStyle w:val="Heading3"/>
       </w:pPr>
-      <w:bookmarkStart w:id="18" w:name="_Toc109471919"/>
+      <w:bookmarkStart w:id="19" w:name="_Toc116385165"/>
       <w:r>
         <w:t>Conclusion and Proposed Corrective &amp; Preventive Actions</w:t>
       </w:r>
-      <w:bookmarkEnd w:id="18"/>
+      <w:bookmarkEnd w:id="19"/>
     </w:p>
     <w:p>
       <w:pPr>
@@ -4839,8 +5622,8 @@
       <w:pPr>
         <w:pStyle w:val="Heading1"/>
       </w:pPr>
-      <w:bookmarkStart w:id="19" w:name="_Toc109471920"/>
       <w:bookmarkStart w:id="20" w:name="_Toc289784144"/>
+      <w:bookmarkStart w:id="21" w:name="_Toc116385166"/>
       <w:r>
         <w:t xml:space="preserve">Process </w:t>
       </w:r>
@@ -4850,7 +5633,7 @@
       <w:r>
         <w:t xml:space="preserve"> group</w:t>
       </w:r>
-      <w:bookmarkEnd w:id="19"/>
+      <w:bookmarkEnd w:id="21"/>
     </w:p>
     <w:p>
       <w:pPr>
@@ -4918,19 +5701,23 @@
       <w:pPr>
         <w:pStyle w:val="Heading1"/>
       </w:pPr>
+      <w:bookmarkStart w:id="22" w:name="_Toc116385167"/>
       <w:r>
         <w:lastRenderedPageBreak/>
         <w:t>Process Quality Assurance</w:t>
       </w:r>
+      <w:bookmarkEnd w:id="22"/>
     </w:p>
     <w:p/>
     <w:p>
       <w:pPr>
         <w:pStyle w:val="Heading3"/>
       </w:pPr>
+      <w:bookmarkStart w:id="23" w:name="_Toc116385168"/>
       <w:r>
         <w:t>Chart</w:t>
       </w:r>
+      <w:bookmarkEnd w:id="23"/>
     </w:p>
     <w:p/>
     <w:p>
@@ -4947,7 +5734,7 @@
             <wp:cNvGraphicFramePr/>
             <a:graphic xmlns:a="http://schemas.openxmlformats.org/drawingml/2006/main">
               <a:graphicData uri="http://schemas.openxmlformats.org/drawingml/2006/chart">
-                <c:chart xmlns:c="http://schemas.openxmlformats.org/drawingml/2006/chart" xmlns:r="http://schemas.openxmlformats.org/officeDocument/2006/relationships" r:id="rId29"/>
+                <c:chart xmlns:c="http://schemas.openxmlformats.org/drawingml/2006/chart" xmlns:r="http://schemas.openxmlformats.org/officeDocument/2006/relationships" r:id="rId30"/>
               </a:graphicData>
             </a:graphic>
           </wp:inline>
@@ -4959,9 +5746,11 @@
       <w:pPr>
         <w:pStyle w:val="Heading3"/>
       </w:pPr>
+      <w:bookmarkStart w:id="24" w:name="_Toc116385169"/>
       <w:r>
         <w:t>Analysis</w:t>
       </w:r>
+      <w:bookmarkEnd w:id="24"/>
     </w:p>
     <w:p/>
     <w:p>
@@ -4975,207 +5764,6 @@
             <wp:extent cx="6392730" cy="2320097"/>
             <wp:effectExtent l="0" t="0" r="8255" b="4445"/>
             <wp:docPr id="23" name="Picture 23"/>
-            <wp:cNvGraphicFramePr>
-              <a:graphicFrameLocks xmlns:a="http://schemas.openxmlformats.org/drawingml/2006/main" noChangeAspect="1"/>
-            </wp:cNvGraphicFramePr>
-            <a:graphic xmlns:a="http://schemas.openxmlformats.org/drawingml/2006/main">
-              <a:graphicData uri="http://schemas.openxmlformats.org/drawingml/2006/picture">
-                <pic:pic xmlns:pic="http://schemas.openxmlformats.org/drawingml/2006/picture">
-                  <pic:nvPicPr>
-                    <pic:cNvPr id="0" name=""/>
-                    <pic:cNvPicPr/>
-                  </pic:nvPicPr>
-                  <pic:blipFill>
-                    <a:blip r:embed="rId30"/>
-                    <a:stretch>
-                      <a:fillRect/>
-                    </a:stretch>
-                  </pic:blipFill>
-                  <pic:spPr>
-                    <a:xfrm>
-                      <a:off x="0" y="0"/>
-                      <a:ext cx="6395367" cy="2321054"/>
-                    </a:xfrm>
-                    <a:prstGeom prst="rect">
-                      <a:avLst/>
-                    </a:prstGeom>
-                  </pic:spPr>
-                </pic:pic>
-              </a:graphicData>
-            </a:graphic>
-          </wp:inline>
-        </w:drawing>
-      </w:r>
-    </w:p>
-    <w:p/>
-    <w:p/>
-    <w:p/>
-    <w:p>
-      <w:pPr>
-        <w:pStyle w:val="Heading3"/>
-      </w:pPr>
-      <w:r>
-        <w:lastRenderedPageBreak/>
-        <w:t>Conclusion and Proposed Corrective &amp; Preventive Actions</w:t>
-      </w:r>
-    </w:p>
-    <w:p>
-      <w:pPr>
-        <w:pStyle w:val="ListParagraph"/>
-        <w:numPr>
-          <w:ilvl w:val="0"/>
-          <w:numId w:val="8"/>
-        </w:numPr>
-        <w:jc w:val="both"/>
-        <w:rPr>
-          <w:rFonts w:ascii="Calibri" w:hAnsi="Calibri" w:cs="Calibri"/>
-          <w:i/>
-          <w:sz w:val="20"/>
-          <w:szCs w:val="20"/>
-        </w:rPr>
-      </w:pPr>
-      <w:r>
-        <w:rPr>
-          <w:rFonts w:ascii="Calibri" w:hAnsi="Calibri" w:cs="Calibri"/>
-          <w:i/>
-          <w:sz w:val="20"/>
-          <w:szCs w:val="20"/>
-        </w:rPr>
-        <w:t xml:space="preserve">Cross </w:t>
-      </w:r>
-      <w:r>
-        <w:rPr>
-          <w:rFonts w:ascii="Calibri" w:hAnsi="Calibri" w:cs="Calibri"/>
-          <w:i/>
-          <w:sz w:val="20"/>
-          <w:szCs w:val="20"/>
-        </w:rPr>
-        <w:t xml:space="preserve">functional </w:t>
-      </w:r>
-      <w:r>
-        <w:rPr>
-          <w:rFonts w:ascii="Calibri" w:hAnsi="Calibri" w:cs="Calibri"/>
-          <w:i/>
-          <w:sz w:val="20"/>
-          <w:szCs w:val="20"/>
-        </w:rPr>
-        <w:t>audit is recommended across projects.</w:t>
-      </w:r>
-    </w:p>
-    <w:p>
-      <w:pPr>
-        <w:pStyle w:val="ListParagraph"/>
-        <w:numPr>
-          <w:ilvl w:val="0"/>
-          <w:numId w:val="8"/>
-        </w:numPr>
-        <w:jc w:val="both"/>
-      </w:pPr>
-      <w:r>
-        <w:rPr>
-          <w:rFonts w:ascii="Calibri" w:hAnsi="Calibri" w:cs="Calibri"/>
-          <w:i/>
-          <w:sz w:val="20"/>
-          <w:szCs w:val="20"/>
-        </w:rPr>
-        <w:t xml:space="preserve">Project managers proposed to </w:t>
-      </w:r>
-      <w:r>
-        <w:rPr>
-          <w:rFonts w:ascii="Calibri" w:hAnsi="Calibri" w:cs="Calibri"/>
-          <w:i/>
-          <w:sz w:val="20"/>
-          <w:szCs w:val="20"/>
-        </w:rPr>
-        <w:t>attend</w:t>
-      </w:r>
-      <w:r>
-        <w:rPr>
-          <w:rFonts w:ascii="Calibri" w:hAnsi="Calibri" w:cs="Calibri"/>
-          <w:i/>
-          <w:sz w:val="20"/>
-          <w:szCs w:val="20"/>
-        </w:rPr>
-        <w:t xml:space="preserve"> the audits of other project manager’s project audit for better understanding as well as </w:t>
-      </w:r>
-      <w:r>
-        <w:rPr>
-          <w:rFonts w:ascii="Calibri" w:hAnsi="Calibri" w:cs="Calibri"/>
-          <w:i/>
-          <w:sz w:val="20"/>
-          <w:szCs w:val="20"/>
-        </w:rPr>
-        <w:t xml:space="preserve">this will be </w:t>
-      </w:r>
-      <w:r>
-        <w:rPr>
-          <w:rFonts w:ascii="Calibri" w:hAnsi="Calibri" w:cs="Calibri"/>
-          <w:i/>
-          <w:sz w:val="20"/>
-          <w:szCs w:val="20"/>
-        </w:rPr>
-        <w:t>helpful to make auditor</w:t>
-      </w:r>
-      <w:r>
-        <w:rPr>
-          <w:rFonts w:ascii="Calibri" w:hAnsi="Calibri" w:cs="Calibri"/>
-          <w:i/>
-          <w:sz w:val="20"/>
-          <w:szCs w:val="20"/>
-        </w:rPr>
-        <w:t>s</w:t>
-      </w:r>
-      <w:r>
-        <w:rPr>
-          <w:rFonts w:ascii="Calibri" w:hAnsi="Calibri" w:cs="Calibri"/>
-          <w:i/>
-          <w:sz w:val="20"/>
-          <w:szCs w:val="20"/>
-        </w:rPr>
-        <w:t xml:space="preserve"> pool.</w:t>
-      </w:r>
-    </w:p>
-    <w:p>
-      <w:pPr>
-        <w:pStyle w:val="Heading1"/>
-      </w:pPr>
-      <w:r>
-        <w:t xml:space="preserve">Product Quality </w:t>
-      </w:r>
-      <w:r>
-        <w:t>Assurance</w:t>
-      </w:r>
-    </w:p>
-    <w:p>
-      <w:pPr>
-        <w:pStyle w:val="Heading3"/>
-      </w:pPr>
-      <w:r>
-        <w:t>Chart</w:t>
-      </w:r>
-      <w:r>
-        <w:t xml:space="preserve"> and Analysis</w:t>
-      </w:r>
-    </w:p>
-    <w:p>
-      <w:pPr>
-        <w:pStyle w:val="ListParagraph"/>
-      </w:pPr>
-    </w:p>
-    <w:p>
-      <w:pPr>
-        <w:pStyle w:val="ListParagraph"/>
-      </w:pPr>
-      <w:r>
-        <w:rPr>
-          <w:noProof/>
-          <w:lang w:eastAsia="en-IN"/>
-        </w:rPr>
-        <w:drawing>
-          <wp:inline distT="0" distB="0" distL="0" distR="0" wp14:anchorId="3446320F" wp14:editId="2F770F70">
-            <wp:extent cx="4459857" cy="2670408"/>
-            <wp:effectExtent l="0" t="0" r="0" b="0"/>
-            <wp:docPr id="22" name="Picture 22"/>
             <wp:cNvGraphicFramePr>
               <a:graphicFrameLocks xmlns:a="http://schemas.openxmlformats.org/drawingml/2006/main" noChangeAspect="1"/>
             </wp:cNvGraphicFramePr>
@@ -5195,6 +5783,213 @@
                   <pic:spPr>
                     <a:xfrm>
                       <a:off x="0" y="0"/>
+                      <a:ext cx="6395367" cy="2321054"/>
+                    </a:xfrm>
+                    <a:prstGeom prst="rect">
+                      <a:avLst/>
+                    </a:prstGeom>
+                  </pic:spPr>
+                </pic:pic>
+              </a:graphicData>
+            </a:graphic>
+          </wp:inline>
+        </w:drawing>
+      </w:r>
+    </w:p>
+    <w:p/>
+    <w:p/>
+    <w:p/>
+    <w:p>
+      <w:pPr>
+        <w:pStyle w:val="Heading3"/>
+      </w:pPr>
+      <w:bookmarkStart w:id="25" w:name="_Toc116385170"/>
+      <w:r>
+        <w:lastRenderedPageBreak/>
+        <w:t>Conclusion and Proposed Corrective &amp; Preventive Actions</w:t>
+      </w:r>
+      <w:bookmarkEnd w:id="25"/>
+    </w:p>
+    <w:p>
+      <w:pPr>
+        <w:pStyle w:val="ListParagraph"/>
+        <w:numPr>
+          <w:ilvl w:val="0"/>
+          <w:numId w:val="8"/>
+        </w:numPr>
+        <w:jc w:val="both"/>
+        <w:rPr>
+          <w:rFonts w:ascii="Calibri" w:hAnsi="Calibri" w:cs="Calibri"/>
+          <w:i/>
+          <w:sz w:val="20"/>
+          <w:szCs w:val="20"/>
+        </w:rPr>
+      </w:pPr>
+      <w:r>
+        <w:rPr>
+          <w:rFonts w:ascii="Calibri" w:hAnsi="Calibri" w:cs="Calibri"/>
+          <w:i/>
+          <w:sz w:val="20"/>
+          <w:szCs w:val="20"/>
+        </w:rPr>
+        <w:t xml:space="preserve">Cross </w:t>
+      </w:r>
+      <w:r>
+        <w:rPr>
+          <w:rFonts w:ascii="Calibri" w:hAnsi="Calibri" w:cs="Calibri"/>
+          <w:i/>
+          <w:sz w:val="20"/>
+          <w:szCs w:val="20"/>
+        </w:rPr>
+        <w:t xml:space="preserve">functional </w:t>
+      </w:r>
+      <w:r>
+        <w:rPr>
+          <w:rFonts w:ascii="Calibri" w:hAnsi="Calibri" w:cs="Calibri"/>
+          <w:i/>
+          <w:sz w:val="20"/>
+          <w:szCs w:val="20"/>
+        </w:rPr>
+        <w:t>audit is recommended across projects.</w:t>
+      </w:r>
+    </w:p>
+    <w:p>
+      <w:pPr>
+        <w:pStyle w:val="ListParagraph"/>
+        <w:numPr>
+          <w:ilvl w:val="0"/>
+          <w:numId w:val="8"/>
+        </w:numPr>
+        <w:jc w:val="both"/>
+      </w:pPr>
+      <w:r>
+        <w:rPr>
+          <w:rFonts w:ascii="Calibri" w:hAnsi="Calibri" w:cs="Calibri"/>
+          <w:i/>
+          <w:sz w:val="20"/>
+          <w:szCs w:val="20"/>
+        </w:rPr>
+        <w:t xml:space="preserve">Project managers proposed to </w:t>
+      </w:r>
+      <w:r>
+        <w:rPr>
+          <w:rFonts w:ascii="Calibri" w:hAnsi="Calibri" w:cs="Calibri"/>
+          <w:i/>
+          <w:sz w:val="20"/>
+          <w:szCs w:val="20"/>
+        </w:rPr>
+        <w:t>attend</w:t>
+      </w:r>
+      <w:r>
+        <w:rPr>
+          <w:rFonts w:ascii="Calibri" w:hAnsi="Calibri" w:cs="Calibri"/>
+          <w:i/>
+          <w:sz w:val="20"/>
+          <w:szCs w:val="20"/>
+        </w:rPr>
+        <w:t xml:space="preserve"> the audits of other project manager’s project audit for better understanding as well as </w:t>
+      </w:r>
+      <w:r>
+        <w:rPr>
+          <w:rFonts w:ascii="Calibri" w:hAnsi="Calibri" w:cs="Calibri"/>
+          <w:i/>
+          <w:sz w:val="20"/>
+          <w:szCs w:val="20"/>
+        </w:rPr>
+        <w:t xml:space="preserve">this will be </w:t>
+      </w:r>
+      <w:r>
+        <w:rPr>
+          <w:rFonts w:ascii="Calibri" w:hAnsi="Calibri" w:cs="Calibri"/>
+          <w:i/>
+          <w:sz w:val="20"/>
+          <w:szCs w:val="20"/>
+        </w:rPr>
+        <w:t>helpful to make auditor</w:t>
+      </w:r>
+      <w:r>
+        <w:rPr>
+          <w:rFonts w:ascii="Calibri" w:hAnsi="Calibri" w:cs="Calibri"/>
+          <w:i/>
+          <w:sz w:val="20"/>
+          <w:szCs w:val="20"/>
+        </w:rPr>
+        <w:t>s</w:t>
+      </w:r>
+      <w:r>
+        <w:rPr>
+          <w:rFonts w:ascii="Calibri" w:hAnsi="Calibri" w:cs="Calibri"/>
+          <w:i/>
+          <w:sz w:val="20"/>
+          <w:szCs w:val="20"/>
+        </w:rPr>
+        <w:t xml:space="preserve"> pool.</w:t>
+      </w:r>
+    </w:p>
+    <w:p>
+      <w:pPr>
+        <w:pStyle w:val="Heading1"/>
+      </w:pPr>
+      <w:bookmarkStart w:id="26" w:name="_Toc116385171"/>
+      <w:r>
+        <w:t xml:space="preserve">Product Quality </w:t>
+      </w:r>
+      <w:r>
+        <w:t>Assurance</w:t>
+      </w:r>
+      <w:bookmarkEnd w:id="26"/>
+    </w:p>
+    <w:p>
+      <w:pPr>
+        <w:pStyle w:val="Heading3"/>
+      </w:pPr>
+      <w:bookmarkStart w:id="27" w:name="_Toc116385172"/>
+      <w:r>
+        <w:t>Chart</w:t>
+      </w:r>
+      <w:r>
+        <w:t xml:space="preserve"> and Analysis</w:t>
+      </w:r>
+      <w:bookmarkEnd w:id="27"/>
+    </w:p>
+    <w:p>
+      <w:pPr>
+        <w:pStyle w:val="ListParagraph"/>
+      </w:pPr>
+    </w:p>
+    <w:p>
+      <w:pPr>
+        <w:pStyle w:val="ListParagraph"/>
+      </w:pPr>
+      <w:r>
+        <w:rPr>
+          <w:noProof/>
+          <w:lang w:val="en-IN" w:eastAsia="en-IN"/>
+        </w:rPr>
+        <w:drawing>
+          <wp:inline distT="0" distB="0" distL="0" distR="0" wp14:anchorId="3446320F" wp14:editId="2F770F70">
+            <wp:extent cx="4459857" cy="2670408"/>
+            <wp:effectExtent l="0" t="0" r="0" b="0"/>
+            <wp:docPr id="22" name="Picture 22"/>
+            <wp:cNvGraphicFramePr>
+              <a:graphicFrameLocks xmlns:a="http://schemas.openxmlformats.org/drawingml/2006/main" noChangeAspect="1"/>
+            </wp:cNvGraphicFramePr>
+            <a:graphic xmlns:a="http://schemas.openxmlformats.org/drawingml/2006/main">
+              <a:graphicData uri="http://schemas.openxmlformats.org/drawingml/2006/picture">
+                <pic:pic xmlns:pic="http://schemas.openxmlformats.org/drawingml/2006/picture">
+                  <pic:nvPicPr>
+                    <pic:cNvPr id="0" name=""/>
+                    <pic:cNvPicPr/>
+                  </pic:nvPicPr>
+                  <pic:blipFill>
+                    <a:blip r:embed="rId32"/>
+                    <a:stretch>
+                      <a:fillRect/>
+                    </a:stretch>
+                  </pic:blipFill>
+                  <pic:spPr>
+                    <a:xfrm>
+                      <a:off x="0" y="0"/>
                       <a:ext cx="4463642" cy="2672674"/>
                     </a:xfrm>
                     <a:prstGeom prst="rect">
@@ -5220,7 +6015,7 @@
       <w:r>
         <w:rPr>
           <w:noProof/>
-          <w:lang w:eastAsia="en-IN"/>
+          <w:lang w:val="en-IN" w:eastAsia="en-IN"/>
         </w:rPr>
         <w:drawing>
           <wp:inline distT="0" distB="0" distL="0" distR="0" wp14:anchorId="4E1B2103" wp14:editId="5FDE9214">
@@ -5238,7 +6033,7 @@
                     <pic:cNvPicPr/>
                   </pic:nvPicPr>
                   <pic:blipFill>
-                    <a:blip r:embed="rId32"/>
+                    <a:blip r:embed="rId33"/>
                     <a:stretch>
                       <a:fillRect/>
                     </a:stretch>
@@ -7850,9 +8645,11 @@
       <w:pPr>
         <w:pStyle w:val="Heading3"/>
       </w:pPr>
+      <w:bookmarkStart w:id="28" w:name="_Toc116385173"/>
       <w:r>
         <w:t>Conclusion and Proposed Corrective &amp; Preventive Actions</w:t>
       </w:r>
+      <w:bookmarkEnd w:id="28"/>
     </w:p>
     <w:p>
       <w:pPr>
@@ -7912,14 +8709,46 @@
         </w:rPr>
         <w:t>Habit and culture of self-review need to be encouraged.</w:t>
       </w:r>
-      <w:bookmarkStart w:id="21" w:name="_GoBack"/>
-      <w:bookmarkEnd w:id="21"/>
+    </w:p>
+    <w:p>
+      <w:pPr>
+        <w:jc w:val="both"/>
+        <w:rPr>
+          <w:rFonts w:cs="Calibri"/>
+        </w:rPr>
+      </w:pPr>
+    </w:p>
+    <w:p>
+      <w:pPr>
+        <w:jc w:val="both"/>
+        <w:rPr>
+          <w:rFonts w:cs="Calibri"/>
+        </w:rPr>
+      </w:pPr>
+    </w:p>
+    <w:p>
+      <w:pPr>
+        <w:jc w:val="both"/>
+        <w:rPr>
+          <w:rFonts w:cs="Calibri"/>
+        </w:rPr>
+      </w:pPr>
+    </w:p>
+    <w:p>
+      <w:pPr>
+        <w:jc w:val="both"/>
+        <w:rPr>
+          <w:rFonts w:cs="Calibri"/>
+        </w:rPr>
+      </w:pPr>
     </w:p>
     <w:p>
       <w:pPr>
         <w:pStyle w:val="Heading1"/>
       </w:pPr>
-      <w:r>
+      <w:bookmarkStart w:id="29" w:name="_Toc116385174"/>
+      <w:r>
+        <w:lastRenderedPageBreak/>
         <w:t>O</w:t>
       </w:r>
       <w:r>
@@ -7928,12 +8757,491 @@
       <w:r>
         <w:t xml:space="preserve"> Training</w:t>
       </w:r>
+      <w:bookmarkEnd w:id="29"/>
     </w:p>
     <w:p/>
+    <w:p>
+      <w:pPr>
+        <w:pStyle w:val="Heading3"/>
+      </w:pPr>
+      <w:bookmarkStart w:id="30" w:name="_Toc116385175"/>
+      <w:r>
+        <w:t>Chart</w:t>
+      </w:r>
+      <w:r>
+        <w:t xml:space="preserve"> &amp; Analysis</w:t>
+      </w:r>
+      <w:bookmarkEnd w:id="30"/>
+    </w:p>
     <w:p/>
+    <w:p>
+      <w:r>
+        <w:drawing>
+          <wp:inline distT="0" distB="0" distL="0" distR="0" wp14:anchorId="091B5A60" wp14:editId="266EB786">
+            <wp:extent cx="6573689" cy="2104845"/>
+            <wp:effectExtent l="0" t="0" r="0" b="0"/>
+            <wp:docPr id="24" name="Picture 24"/>
+            <wp:cNvGraphicFramePr>
+              <a:graphicFrameLocks xmlns:a="http://schemas.openxmlformats.org/drawingml/2006/main" noChangeAspect="1"/>
+            </wp:cNvGraphicFramePr>
+            <a:graphic xmlns:a="http://schemas.openxmlformats.org/drawingml/2006/main">
+              <a:graphicData uri="http://schemas.openxmlformats.org/drawingml/2006/picture">
+                <pic:pic xmlns:pic="http://schemas.openxmlformats.org/drawingml/2006/picture">
+                  <pic:nvPicPr>
+                    <pic:cNvPr id="0" name=""/>
+                    <pic:cNvPicPr/>
+                  </pic:nvPicPr>
+                  <pic:blipFill>
+                    <a:blip r:embed="rId34"/>
+                    <a:stretch>
+                      <a:fillRect/>
+                    </a:stretch>
+                  </pic:blipFill>
+                  <pic:spPr>
+                    <a:xfrm>
+                      <a:off x="0" y="0"/>
+                      <a:ext cx="6573689" cy="2104845"/>
+                    </a:xfrm>
+                    <a:prstGeom prst="rect">
+                      <a:avLst/>
+                    </a:prstGeom>
+                  </pic:spPr>
+                </pic:pic>
+              </a:graphicData>
+            </a:graphic>
+          </wp:inline>
+        </w:drawing>
+      </w:r>
+    </w:p>
+    <w:p/>
+    <w:p>
+      <w:pPr>
+        <w:pStyle w:val="ListParagraph"/>
+        <w:numPr>
+          <w:ilvl w:val="0"/>
+          <w:numId w:val="12"/>
+        </w:numPr>
+      </w:pPr>
+      <w:r>
+        <w:t xml:space="preserve">Approx. </w:t>
+      </w:r>
+      <w:r>
+        <w:t xml:space="preserve">in total </w:t>
+      </w:r>
+      <w:r>
+        <w:t>27 training identified, out of them approx. 19 delivered.</w:t>
+      </w:r>
+    </w:p>
+    <w:p>
+      <w:pPr>
+        <w:pStyle w:val="ListParagraph"/>
+        <w:numPr>
+          <w:ilvl w:val="0"/>
+          <w:numId w:val="12"/>
+        </w:numPr>
+      </w:pPr>
+      <w:r>
+        <w:t>After remove tools as users (employees) approx. 468 are total trainings items</w:t>
+      </w:r>
+      <w:r>
+        <w:t xml:space="preserve"> for employees instead of 496.</w:t>
+      </w:r>
+    </w:p>
+    <w:p>
+      <w:pPr>
+        <w:pStyle w:val="ListParagraph"/>
+        <w:numPr>
+          <w:ilvl w:val="0"/>
+          <w:numId w:val="12"/>
+        </w:numPr>
+      </w:pPr>
+      <w:r>
+        <w:t xml:space="preserve">In above chart </w:t>
+      </w:r>
+      <w:proofErr w:type="gramStart"/>
+      <w:r>
+        <w:t>each training</w:t>
+      </w:r>
+      <w:proofErr w:type="gramEnd"/>
+      <w:r>
+        <w:t xml:space="preserve"> and each employee wise total </w:t>
+      </w:r>
+      <w:r>
+        <w:t>468</w:t>
+      </w:r>
+      <w:r>
+        <w:t xml:space="preserve"> item identified. Out of that approx. 56 delivered. This means that some </w:t>
+      </w:r>
+      <w:proofErr w:type="gramStart"/>
+      <w:r>
+        <w:t>trainings</w:t>
+      </w:r>
+      <w:proofErr w:type="gramEnd"/>
+      <w:r>
+        <w:t xml:space="preserve"> are not completed for all corresponding employees. Those are completed for some.</w:t>
+      </w:r>
+    </w:p>
+    <w:p>
+      <w:r>
+        <w:drawing>
+          <wp:inline distT="0" distB="0" distL="0" distR="0" wp14:anchorId="2FDE2A39" wp14:editId="0AC5B1A5">
+            <wp:extent cx="5943600" cy="2076450"/>
+            <wp:effectExtent l="0" t="0" r="0" b="0"/>
+            <wp:docPr id="28" name="Picture 28"/>
+            <wp:cNvGraphicFramePr>
+              <a:graphicFrameLocks xmlns:a="http://schemas.openxmlformats.org/drawingml/2006/main" noChangeAspect="1"/>
+            </wp:cNvGraphicFramePr>
+            <a:graphic xmlns:a="http://schemas.openxmlformats.org/drawingml/2006/main">
+              <a:graphicData uri="http://schemas.openxmlformats.org/drawingml/2006/picture">
+                <pic:pic xmlns:pic="http://schemas.openxmlformats.org/drawingml/2006/picture">
+                  <pic:nvPicPr>
+                    <pic:cNvPr id="0" name=""/>
+                    <pic:cNvPicPr/>
+                  </pic:nvPicPr>
+                  <pic:blipFill>
+                    <a:blip r:embed="rId35"/>
+                    <a:stretch>
+                      <a:fillRect/>
+                    </a:stretch>
+                  </pic:blipFill>
+                  <pic:spPr>
+                    <a:xfrm>
+                      <a:off x="0" y="0"/>
+                      <a:ext cx="5943600" cy="2076450"/>
+                    </a:xfrm>
+                    <a:prstGeom prst="rect">
+                      <a:avLst/>
+                    </a:prstGeom>
+                  </pic:spPr>
+                </pic:pic>
+              </a:graphicData>
+            </a:graphic>
+          </wp:inline>
+        </w:drawing>
+      </w:r>
+    </w:p>
+    <w:p/>
+    <w:p>
+      <w:r>
+        <w:lastRenderedPageBreak/>
+        <w:drawing>
+          <wp:inline distT="0" distB="0" distL="0" distR="0" wp14:anchorId="7221A152" wp14:editId="58CA32B3">
+            <wp:extent cx="5943600" cy="2461260"/>
+            <wp:effectExtent l="0" t="0" r="0" b="0"/>
+            <wp:docPr id="29" name="Picture 29"/>
+            <wp:cNvGraphicFramePr>
+              <a:graphicFrameLocks xmlns:a="http://schemas.openxmlformats.org/drawingml/2006/main" noChangeAspect="1"/>
+            </wp:cNvGraphicFramePr>
+            <a:graphic xmlns:a="http://schemas.openxmlformats.org/drawingml/2006/main">
+              <a:graphicData uri="http://schemas.openxmlformats.org/drawingml/2006/picture">
+                <pic:pic xmlns:pic="http://schemas.openxmlformats.org/drawingml/2006/picture">
+                  <pic:nvPicPr>
+                    <pic:cNvPr id="0" name=""/>
+                    <pic:cNvPicPr/>
+                  </pic:nvPicPr>
+                  <pic:blipFill>
+                    <a:blip r:embed="rId36"/>
+                    <a:stretch>
+                      <a:fillRect/>
+                    </a:stretch>
+                  </pic:blipFill>
+                  <pic:spPr>
+                    <a:xfrm>
+                      <a:off x="0" y="0"/>
+                      <a:ext cx="5943600" cy="2461260"/>
+                    </a:xfrm>
+                    <a:prstGeom prst="rect">
+                      <a:avLst/>
+                    </a:prstGeom>
+                  </pic:spPr>
+                </pic:pic>
+              </a:graphicData>
+            </a:graphic>
+          </wp:inline>
+        </w:drawing>
+      </w:r>
+    </w:p>
+    <w:p>
+      <w:pPr>
+        <w:pStyle w:val="ListParagraph"/>
+        <w:numPr>
+          <w:ilvl w:val="0"/>
+          <w:numId w:val="12"/>
+        </w:numPr>
+      </w:pPr>
+      <w:r>
+        <w:t>If we see this training wise, for example below training assigned to 29 employees, but it is completed for 18 only yet.</w:t>
+      </w:r>
+    </w:p>
+    <w:p/>
+    <w:p>
+      <w:r>
+        <w:drawing>
+          <wp:inline distT="0" distB="0" distL="0" distR="0" wp14:anchorId="4006E8F1" wp14:editId="220C79A2">
+            <wp:extent cx="6145064" cy="1483744"/>
+            <wp:effectExtent l="0" t="0" r="0" b="2540"/>
+            <wp:docPr id="25" name="Picture 25"/>
+            <wp:cNvGraphicFramePr>
+              <a:graphicFrameLocks xmlns:a="http://schemas.openxmlformats.org/drawingml/2006/main" noChangeAspect="1"/>
+            </wp:cNvGraphicFramePr>
+            <a:graphic xmlns:a="http://schemas.openxmlformats.org/drawingml/2006/main">
+              <a:graphicData uri="http://schemas.openxmlformats.org/drawingml/2006/picture">
+                <pic:pic xmlns:pic="http://schemas.openxmlformats.org/drawingml/2006/picture">
+                  <pic:nvPicPr>
+                    <pic:cNvPr id="0" name=""/>
+                    <pic:cNvPicPr/>
+                  </pic:nvPicPr>
+                  <pic:blipFill>
+                    <a:blip r:embed="rId37"/>
+                    <a:stretch>
+                      <a:fillRect/>
+                    </a:stretch>
+                  </pic:blipFill>
+                  <pic:spPr>
+                    <a:xfrm>
+                      <a:off x="0" y="0"/>
+                      <a:ext cx="6158431" cy="1486972"/>
+                    </a:xfrm>
+                    <a:prstGeom prst="rect">
+                      <a:avLst/>
+                    </a:prstGeom>
+                  </pic:spPr>
+                </pic:pic>
+              </a:graphicData>
+            </a:graphic>
+          </wp:inline>
+        </w:drawing>
+      </w:r>
+    </w:p>
+    <w:p>
+      <w:r>
+        <w:drawing>
+          <wp:inline distT="0" distB="0" distL="0" distR="0" wp14:anchorId="1F421FBC" wp14:editId="638975C5">
+            <wp:extent cx="6356109" cy="2525467"/>
+            <wp:effectExtent l="0" t="0" r="6985" b="8255"/>
+            <wp:docPr id="31" name="Picture 31"/>
+            <wp:cNvGraphicFramePr>
+              <a:graphicFrameLocks xmlns:a="http://schemas.openxmlformats.org/drawingml/2006/main" noChangeAspect="1"/>
+            </wp:cNvGraphicFramePr>
+            <a:graphic xmlns:a="http://schemas.openxmlformats.org/drawingml/2006/main">
+              <a:graphicData uri="http://schemas.openxmlformats.org/drawingml/2006/picture">
+                <pic:pic xmlns:pic="http://schemas.openxmlformats.org/drawingml/2006/picture">
+                  <pic:nvPicPr>
+                    <pic:cNvPr id="0" name=""/>
+                    <pic:cNvPicPr/>
+                  </pic:nvPicPr>
+                  <pic:blipFill>
+                    <a:blip r:embed="rId38"/>
+                    <a:stretch>
+                      <a:fillRect/>
+                    </a:stretch>
+                  </pic:blipFill>
+                  <pic:spPr>
+                    <a:xfrm>
+                      <a:off x="0" y="0"/>
+                      <a:ext cx="6356109" cy="2525467"/>
+                    </a:xfrm>
+                    <a:prstGeom prst="rect">
+                      <a:avLst/>
+                    </a:prstGeom>
+                  </pic:spPr>
+                </pic:pic>
+              </a:graphicData>
+            </a:graphic>
+          </wp:inline>
+        </w:drawing>
+      </w:r>
+    </w:p>
+    <w:p>
+      <w:pPr>
+        <w:pStyle w:val="ListParagraph"/>
+        <w:numPr>
+          <w:ilvl w:val="0"/>
+          <w:numId w:val="12"/>
+        </w:numPr>
+      </w:pPr>
+      <w:r>
+        <w:t>And if we see employee wise, for example for below employee total 21 trainings identified and assigned, out of them 5 completed, 13 are overdue and 3 are not due by dates.</w:t>
+      </w:r>
+    </w:p>
+    <w:p/>
+    <w:p>
+      <w:r>
+        <w:drawing>
+          <wp:inline distT="0" distB="0" distL="0" distR="0" wp14:anchorId="26E8C156" wp14:editId="121F51C1">
+            <wp:extent cx="5943600" cy="1571625"/>
+            <wp:effectExtent l="0" t="0" r="0" b="9525"/>
+            <wp:docPr id="27" name="Picture 27"/>
+            <wp:cNvGraphicFramePr>
+              <a:graphicFrameLocks xmlns:a="http://schemas.openxmlformats.org/drawingml/2006/main" noChangeAspect="1"/>
+            </wp:cNvGraphicFramePr>
+            <a:graphic xmlns:a="http://schemas.openxmlformats.org/drawingml/2006/main">
+              <a:graphicData uri="http://schemas.openxmlformats.org/drawingml/2006/picture">
+                <pic:pic xmlns:pic="http://schemas.openxmlformats.org/drawingml/2006/picture">
+                  <pic:nvPicPr>
+                    <pic:cNvPr id="0" name=""/>
+                    <pic:cNvPicPr/>
+                  </pic:nvPicPr>
+                  <pic:blipFill>
+                    <a:blip r:embed="rId39"/>
+                    <a:stretch>
+                      <a:fillRect/>
+                    </a:stretch>
+                  </pic:blipFill>
+                  <pic:spPr>
+                    <a:xfrm>
+                      <a:off x="0" y="0"/>
+                      <a:ext cx="5943600" cy="1571625"/>
+                    </a:xfrm>
+                    <a:prstGeom prst="rect">
+                      <a:avLst/>
+                    </a:prstGeom>
+                  </pic:spPr>
+                </pic:pic>
+              </a:graphicData>
+            </a:graphic>
+          </wp:inline>
+        </w:drawing>
+      </w:r>
+    </w:p>
+    <w:p>
+      <w:r>
+        <w:drawing>
+          <wp:inline distT="0" distB="0" distL="0" distR="0" wp14:anchorId="36707B41" wp14:editId="6866355A">
+            <wp:extent cx="6458252" cy="2922773"/>
+            <wp:effectExtent l="0" t="0" r="0" b="0"/>
+            <wp:docPr id="30" name="Picture 30"/>
+            <wp:cNvGraphicFramePr>
+              <a:graphicFrameLocks xmlns:a="http://schemas.openxmlformats.org/drawingml/2006/main" noChangeAspect="1"/>
+            </wp:cNvGraphicFramePr>
+            <a:graphic xmlns:a="http://schemas.openxmlformats.org/drawingml/2006/main">
+              <a:graphicData uri="http://schemas.openxmlformats.org/drawingml/2006/picture">
+                <pic:pic xmlns:pic="http://schemas.openxmlformats.org/drawingml/2006/picture">
+                  <pic:nvPicPr>
+                    <pic:cNvPr id="0" name=""/>
+                    <pic:cNvPicPr/>
+                  </pic:nvPicPr>
+                  <pic:blipFill>
+                    <a:blip r:embed="rId40"/>
+                    <a:stretch>
+                      <a:fillRect/>
+                    </a:stretch>
+                  </pic:blipFill>
+                  <pic:spPr>
+                    <a:xfrm>
+                      <a:off x="0" y="0"/>
+                      <a:ext cx="6458252" cy="2922773"/>
+                    </a:xfrm>
+                    <a:prstGeom prst="rect">
+                      <a:avLst/>
+                    </a:prstGeom>
+                  </pic:spPr>
+                </pic:pic>
+              </a:graphicData>
+            </a:graphic>
+          </wp:inline>
+        </w:drawing>
+      </w:r>
+    </w:p>
+    <w:p>
+      <w:r>
+        <w:t xml:space="preserve">Coverage of each employee is satisfactory; each active employee attended </w:t>
+      </w:r>
+      <w:proofErr w:type="gramStart"/>
+      <w:r>
+        <w:t>at least one training</w:t>
+      </w:r>
+      <w:proofErr w:type="gramEnd"/>
+      <w:r>
+        <w:t xml:space="preserve"> except Mr. </w:t>
+      </w:r>
+      <w:proofErr w:type="spellStart"/>
+      <w:r>
+        <w:t>Vikash</w:t>
+      </w:r>
+      <w:proofErr w:type="spellEnd"/>
+      <w:r>
+        <w:t xml:space="preserve"> Sharma.</w:t>
+      </w:r>
+    </w:p>
+    <w:p/>
+    <w:p>
+      <w:pPr>
+        <w:pStyle w:val="Heading3"/>
+      </w:pPr>
+      <w:bookmarkStart w:id="31" w:name="_Toc116385176"/>
+      <w:r>
+        <w:t>Conclusion and Proposed Corrective &amp; Preventive Actions</w:t>
+      </w:r>
+      <w:bookmarkEnd w:id="31"/>
+    </w:p>
+    <w:p/>
+    <w:p>
+      <w:pPr>
+        <w:pStyle w:val="ListParagraph"/>
+        <w:numPr>
+          <w:ilvl w:val="0"/>
+          <w:numId w:val="13"/>
+        </w:numPr>
+      </w:pPr>
+      <w:r>
+        <w:t>Although</w:t>
+      </w:r>
+      <w:r>
+        <w:t xml:space="preserve"> coverage is satisfactory, but overall speed till date is not </w:t>
+      </w:r>
+      <w:proofErr w:type="spellStart"/>
+      <w:r>
+        <w:t>upto</w:t>
+      </w:r>
+      <w:proofErr w:type="spellEnd"/>
+      <w:r>
+        <w:t xml:space="preserve"> mark, to increase the speed will talk to training coordinator and understand the issues facing if any.</w:t>
+      </w:r>
+    </w:p>
+    <w:p>
+      <w:pPr>
+        <w:pStyle w:val="ListParagraph"/>
+        <w:numPr>
+          <w:ilvl w:val="0"/>
+          <w:numId w:val="13"/>
+        </w:numPr>
+      </w:pPr>
+      <w:r>
+        <w:t xml:space="preserve">As Mr. </w:t>
+      </w:r>
+      <w:proofErr w:type="spellStart"/>
+      <w:r>
+        <w:t>Vikash</w:t>
+      </w:r>
+      <w:proofErr w:type="spellEnd"/>
+      <w:r>
+        <w:t xml:space="preserve"> Sharma not joined any identified training yet, so will highlight this to training coordinator and </w:t>
+      </w:r>
+      <w:proofErr w:type="spellStart"/>
+      <w:r>
+        <w:t>Vikash</w:t>
+      </w:r>
+      <w:proofErr w:type="spellEnd"/>
+      <w:r>
+        <w:t xml:space="preserve"> himself also.</w:t>
+      </w:r>
+    </w:p>
+    <w:p>
+      <w:pPr>
+        <w:pStyle w:val="ListParagraph"/>
+        <w:numPr>
+          <w:ilvl w:val="0"/>
+          <w:numId w:val="13"/>
+        </w:numPr>
+      </w:pPr>
+      <w:r>
+        <w:t>Also for training feedback data ask from training coordinator for analysis.</w:t>
+      </w:r>
+    </w:p>
     <w:sectPr>
-      <w:headerReference w:type="default" r:id="rId33"/>
-      <w:footerReference w:type="default" r:id="rId34"/>
+      <w:headerReference w:type="default" r:id="rId41"/>
+      <w:footerReference w:type="default" r:id="rId42"/>
       <w:type w:val="continuous"/>
       <w:pgSz w:w="12240" w:h="15840"/>
       <w:pgMar w:top="1440" w:right="1440" w:bottom="1440" w:left="1440" w:header="720" w:footer="720" w:gutter="0"/>
@@ -7980,7 +9288,6 @@
         <w:docPartUnique/>
       </w:docPartObj>
     </w:sdtPr>
-    <w:sdtEndPr/>
     <w:sdtContent>
       <w:sdt>
         <w:sdtPr>
@@ -7990,7 +9297,6 @@
             <w:docPartUnique/>
           </w:docPartObj>
         </w:sdtPr>
-        <w:sdtEndPr/>
         <w:sdtContent>
           <w:p>
             <w:pPr>
@@ -8031,7 +9337,7 @@
                 <w:bCs/>
                 <w:noProof/>
               </w:rPr>
-              <w:t>16</w:t>
+              <w:t>12</w:t>
             </w:r>
             <w:r>
               <w:rPr>
@@ -8076,7 +9382,7 @@
                 <w:bCs/>
                 <w:noProof/>
               </w:rPr>
-              <w:t>16</w:t>
+              <w:t>19</w:t>
             </w:r>
             <w:r>
               <w:rPr>
@@ -8170,7 +9476,6 @@
       <w:dataBinding w:prefixMappings="xmlns:ns0='http://purl.org/dc/elements/1.1/' xmlns:ns1='http://schemas.openxmlformats.org/package/2006/metadata/core-properties' " w:xpath="/ns1:coreProperties[1]/ns0:title[1]" w:storeItemID="{6C3C8BC8-F283-45AE-878A-BAB7291924A1}"/>
       <w:text/>
     </w:sdtPr>
-    <w:sdtEndPr/>
     <w:sdtContent>
       <w:p>
         <w:pPr>
@@ -8181,19 +9486,7 @@
           <w:rPr>
             <w:lang w:val="en-US"/>
           </w:rPr>
-          <w:t xml:space="preserve">Metrics Baseline Report </w:t>
-        </w:r>
-        <w:r>
-          <w:rPr>
-            <w:lang w:val="en-US"/>
-          </w:rPr>
-          <w:t>10</w:t>
-        </w:r>
-        <w:r>
-          <w:rPr>
-            <w:lang w:val="en-US"/>
-          </w:rPr>
-          <w:t>22</w:t>
+          <w:t>Metrics Baseline Report 1022</w:t>
         </w:r>
       </w:p>
     </w:sdtContent>
@@ -8204,6 +9497,184 @@
 <file path=word/numbering.xml><?xml version="1.0" encoding="utf-8"?>
 <w:numbering xmlns:wpc="http://schemas.microsoft.com/office/word/2010/wordprocessingCanvas" xmlns:mc="http://schemas.openxmlformats.org/markup-compatibility/2006" xmlns:o="urn:schemas-microsoft-com:office:office" xmlns:r="http://schemas.openxmlformats.org/officeDocument/2006/relationships" xmlns:m="http://schemas.openxmlformats.org/officeDocument/2006/math" xmlns:v="urn:schemas-microsoft-com:vml" xmlns:wp14="http://schemas.microsoft.com/office/word/2010/wordprocessingDrawing" xmlns:wp="http://schemas.openxmlformats.org/drawingml/2006/wordprocessingDrawing" xmlns:w10="urn:schemas-microsoft-com:office:word" xmlns:w="http://schemas.openxmlformats.org/wordprocessingml/2006/main" xmlns:w14="http://schemas.microsoft.com/office/word/2010/wordml" xmlns:wpg="http://schemas.microsoft.com/office/word/2010/wordprocessingGroup" xmlns:wpi="http://schemas.microsoft.com/office/word/2010/wordprocessingInk" xmlns:wne="http://schemas.microsoft.com/office/word/2006/wordml" xmlns:wps="http://schemas.microsoft.com/office/word/2010/wordprocessingShape" mc:Ignorable="w14 wp14">
   <w:abstractNum w:abstractNumId="0">
+    <w:nsid w:val="05FA7AF7"/>
+    <w:multiLevelType w:val="hybridMultilevel"/>
+    <w:tmpl w:val="310C02E8"/>
+    <w:lvl w:ilvl="0" w:tplc="4009000F">
+      <w:start w:val="1"/>
+      <w:numFmt w:val="decimal"/>
+      <w:lvlText w:val="%1."/>
+      <w:lvlJc w:val="left"/>
+      <w:pPr>
+        <w:ind w:left="720" w:hanging="360"/>
+      </w:pPr>
+      <w:rPr>
+        <w:rFonts w:hint="default"/>
+      </w:rPr>
+    </w:lvl>
+    <w:lvl w:ilvl="1" w:tplc="40090019" w:tentative="1">
+      <w:start w:val="1"/>
+      <w:numFmt w:val="lowerLetter"/>
+      <w:lvlText w:val="%2."/>
+      <w:lvlJc w:val="left"/>
+      <w:pPr>
+        <w:ind w:left="1440" w:hanging="360"/>
+      </w:pPr>
+    </w:lvl>
+    <w:lvl w:ilvl="2" w:tplc="4009001B" w:tentative="1">
+      <w:start w:val="1"/>
+      <w:numFmt w:val="lowerRoman"/>
+      <w:lvlText w:val="%3."/>
+      <w:lvlJc w:val="right"/>
+      <w:pPr>
+        <w:ind w:left="2160" w:hanging="180"/>
+      </w:pPr>
+    </w:lvl>
+    <w:lvl w:ilvl="3" w:tplc="4009000F" w:tentative="1">
+      <w:start w:val="1"/>
+      <w:numFmt w:val="decimal"/>
+      <w:lvlText w:val="%4."/>
+      <w:lvlJc w:val="left"/>
+      <w:pPr>
+        <w:ind w:left="2880" w:hanging="360"/>
+      </w:pPr>
+    </w:lvl>
+    <w:lvl w:ilvl="4" w:tplc="40090019" w:tentative="1">
+      <w:start w:val="1"/>
+      <w:numFmt w:val="lowerLetter"/>
+      <w:lvlText w:val="%5."/>
+      <w:lvlJc w:val="left"/>
+      <w:pPr>
+        <w:ind w:left="3600" w:hanging="360"/>
+      </w:pPr>
+    </w:lvl>
+    <w:lvl w:ilvl="5" w:tplc="4009001B" w:tentative="1">
+      <w:start w:val="1"/>
+      <w:numFmt w:val="lowerRoman"/>
+      <w:lvlText w:val="%6."/>
+      <w:lvlJc w:val="right"/>
+      <w:pPr>
+        <w:ind w:left="4320" w:hanging="180"/>
+      </w:pPr>
+    </w:lvl>
+    <w:lvl w:ilvl="6" w:tplc="4009000F" w:tentative="1">
+      <w:start w:val="1"/>
+      <w:numFmt w:val="decimal"/>
+      <w:lvlText w:val="%7."/>
+      <w:lvlJc w:val="left"/>
+      <w:pPr>
+        <w:ind w:left="5040" w:hanging="360"/>
+      </w:pPr>
+    </w:lvl>
+    <w:lvl w:ilvl="7" w:tplc="40090019" w:tentative="1">
+      <w:start w:val="1"/>
+      <w:numFmt w:val="lowerLetter"/>
+      <w:lvlText w:val="%8."/>
+      <w:lvlJc w:val="left"/>
+      <w:pPr>
+        <w:ind w:left="5760" w:hanging="360"/>
+      </w:pPr>
+    </w:lvl>
+    <w:lvl w:ilvl="8" w:tplc="4009001B" w:tentative="1">
+      <w:start w:val="1"/>
+      <w:numFmt w:val="lowerRoman"/>
+      <w:lvlText w:val="%9."/>
+      <w:lvlJc w:val="right"/>
+      <w:pPr>
+        <w:ind w:left="6480" w:hanging="180"/>
+      </w:pPr>
+    </w:lvl>
+  </w:abstractNum>
+  <w:abstractNum w:abstractNumId="1">
+    <w:nsid w:val="1E3D3ECA"/>
+    <w:multiLevelType w:val="hybridMultilevel"/>
+    <w:tmpl w:val="69426EE2"/>
+    <w:lvl w:ilvl="0" w:tplc="4009000F">
+      <w:start w:val="1"/>
+      <w:numFmt w:val="decimal"/>
+      <w:lvlText w:val="%1."/>
+      <w:lvlJc w:val="left"/>
+      <w:pPr>
+        <w:ind w:left="720" w:hanging="360"/>
+      </w:pPr>
+      <w:rPr>
+        <w:rFonts w:hint="default"/>
+      </w:rPr>
+    </w:lvl>
+    <w:lvl w:ilvl="1" w:tplc="40090019" w:tentative="1">
+      <w:start w:val="1"/>
+      <w:numFmt w:val="lowerLetter"/>
+      <w:lvlText w:val="%2."/>
+      <w:lvlJc w:val="left"/>
+      <w:pPr>
+        <w:ind w:left="1440" w:hanging="360"/>
+      </w:pPr>
+    </w:lvl>
+    <w:lvl w:ilvl="2" w:tplc="4009001B" w:tentative="1">
+      <w:start w:val="1"/>
+      <w:numFmt w:val="lowerRoman"/>
+      <w:lvlText w:val="%3."/>
+      <w:lvlJc w:val="right"/>
+      <w:pPr>
+        <w:ind w:left="2160" w:hanging="180"/>
+      </w:pPr>
+    </w:lvl>
+    <w:lvl w:ilvl="3" w:tplc="4009000F" w:tentative="1">
+      <w:start w:val="1"/>
+      <w:numFmt w:val="decimal"/>
+      <w:lvlText w:val="%4."/>
+      <w:lvlJc w:val="left"/>
+      <w:pPr>
+        <w:ind w:left="2880" w:hanging="360"/>
+      </w:pPr>
+    </w:lvl>
+    <w:lvl w:ilvl="4" w:tplc="40090019" w:tentative="1">
+      <w:start w:val="1"/>
+      <w:numFmt w:val="lowerLetter"/>
+      <w:lvlText w:val="%5."/>
+      <w:lvlJc w:val="left"/>
+      <w:pPr>
+        <w:ind w:left="3600" w:hanging="360"/>
+      </w:pPr>
+    </w:lvl>
+    <w:lvl w:ilvl="5" w:tplc="4009001B" w:tentative="1">
+      <w:start w:val="1"/>
+      <w:numFmt w:val="lowerRoman"/>
+      <w:lvlText w:val="%6."/>
+      <w:lvlJc w:val="right"/>
+      <w:pPr>
+        <w:ind w:left="4320" w:hanging="180"/>
+      </w:pPr>
+    </w:lvl>
+    <w:lvl w:ilvl="6" w:tplc="4009000F" w:tentative="1">
+      <w:start w:val="1"/>
+      <w:numFmt w:val="decimal"/>
+      <w:lvlText w:val="%7."/>
+      <w:lvlJc w:val="left"/>
+      <w:pPr>
+        <w:ind w:left="5040" w:hanging="360"/>
+      </w:pPr>
+    </w:lvl>
+    <w:lvl w:ilvl="7" w:tplc="40090019" w:tentative="1">
+      <w:start w:val="1"/>
+      <w:numFmt w:val="lowerLetter"/>
+      <w:lvlText w:val="%8."/>
+      <w:lvlJc w:val="left"/>
+      <w:pPr>
+        <w:ind w:left="5760" w:hanging="360"/>
+      </w:pPr>
+    </w:lvl>
+    <w:lvl w:ilvl="8" w:tplc="4009001B" w:tentative="1">
+      <w:start w:val="1"/>
+      <w:numFmt w:val="lowerRoman"/>
+      <w:lvlText w:val="%9."/>
+      <w:lvlJc w:val="right"/>
+      <w:pPr>
+        <w:ind w:left="6480" w:hanging="180"/>
+      </w:pPr>
+    </w:lvl>
+  </w:abstractNum>
+  <w:abstractNum w:abstractNumId="2">
     <w:nsid w:val="27BC056F"/>
     <w:multiLevelType w:val="multilevel"/>
     <w:tmpl w:val="27BC056F"/>
@@ -8324,7 +9795,7 @@
       </w:rPr>
     </w:lvl>
   </w:abstractNum>
-  <w:abstractNum w:abstractNumId="1">
+  <w:abstractNum w:abstractNumId="3">
     <w:nsid w:val="3FF437A1"/>
     <w:multiLevelType w:val="multilevel"/>
     <w:tmpl w:val="3FF437A1"/>
@@ -8437,7 +9908,7 @@
       </w:rPr>
     </w:lvl>
   </w:abstractNum>
-  <w:abstractNum w:abstractNumId="2">
+  <w:abstractNum w:abstractNumId="4">
     <w:nsid w:val="430E3E18"/>
     <w:multiLevelType w:val="hybridMultilevel"/>
     <w:tmpl w:val="E11A30B6"/>
@@ -8526,7 +9997,7 @@
       </w:pPr>
     </w:lvl>
   </w:abstractNum>
-  <w:abstractNum w:abstractNumId="3">
+  <w:abstractNum w:abstractNumId="5">
     <w:nsid w:val="4DDA6FB0"/>
     <w:multiLevelType w:val="hybridMultilevel"/>
     <w:tmpl w:val="0406A444"/>
@@ -8615,10 +10086,10 @@
       </w:pPr>
     </w:lvl>
   </w:abstractNum>
-  <w:abstractNum w:abstractNumId="4">
-    <w:nsid w:val="58EE743B"/>
+  <w:abstractNum w:abstractNumId="6">
+    <w:nsid w:val="50411FF6"/>
     <w:multiLevelType w:val="hybridMultilevel"/>
-    <w:tmpl w:val="4BE4FE70"/>
+    <w:tmpl w:val="C5062276"/>
     <w:lvl w:ilvl="0" w:tplc="4009000F">
       <w:start w:val="1"/>
       <w:numFmt w:val="decimal"/>
@@ -8704,10 +10175,10 @@
       </w:pPr>
     </w:lvl>
   </w:abstractNum>
-  <w:abstractNum w:abstractNumId="5">
-    <w:nsid w:val="5DE15D0A"/>
+  <w:abstractNum w:abstractNumId="7">
+    <w:nsid w:val="58EE743B"/>
     <w:multiLevelType w:val="hybridMultilevel"/>
-    <w:tmpl w:val="BAEC6634"/>
+    <w:tmpl w:val="4BE4FE70"/>
     <w:lvl w:ilvl="0" w:tplc="4009000F">
       <w:start w:val="1"/>
       <w:numFmt w:val="decimal"/>
@@ -8793,10 +10264,10 @@
       </w:pPr>
     </w:lvl>
   </w:abstractNum>
-  <w:abstractNum w:abstractNumId="6">
-    <w:nsid w:val="634476BD"/>
+  <w:abstractNum w:abstractNumId="8">
+    <w:nsid w:val="5DE15D0A"/>
     <w:multiLevelType w:val="hybridMultilevel"/>
-    <w:tmpl w:val="98D6F2C4"/>
+    <w:tmpl w:val="BAEC6634"/>
     <w:lvl w:ilvl="0" w:tplc="4009000F">
       <w:start w:val="1"/>
       <w:numFmt w:val="decimal"/>
@@ -8882,10 +10353,10 @@
       </w:pPr>
     </w:lvl>
   </w:abstractNum>
-  <w:abstractNum w:abstractNumId="7">
-    <w:nsid w:val="662157F0"/>
+  <w:abstractNum w:abstractNumId="9">
+    <w:nsid w:val="634476BD"/>
     <w:multiLevelType w:val="hybridMultilevel"/>
-    <w:tmpl w:val="C3540F92"/>
+    <w:tmpl w:val="98D6F2C4"/>
     <w:lvl w:ilvl="0" w:tplc="4009000F">
       <w:start w:val="1"/>
       <w:numFmt w:val="decimal"/>
@@ -8971,7 +10442,96 @@
       </w:pPr>
     </w:lvl>
   </w:abstractNum>
-  <w:abstractNum w:abstractNumId="8">
+  <w:abstractNum w:abstractNumId="10">
+    <w:nsid w:val="662157F0"/>
+    <w:multiLevelType w:val="hybridMultilevel"/>
+    <w:tmpl w:val="C3540F92"/>
+    <w:lvl w:ilvl="0" w:tplc="4009000F">
+      <w:start w:val="1"/>
+      <w:numFmt w:val="decimal"/>
+      <w:lvlText w:val="%1."/>
+      <w:lvlJc w:val="left"/>
+      <w:pPr>
+        <w:ind w:left="720" w:hanging="360"/>
+      </w:pPr>
+      <w:rPr>
+        <w:rFonts w:hint="default"/>
+      </w:rPr>
+    </w:lvl>
+    <w:lvl w:ilvl="1" w:tplc="40090019" w:tentative="1">
+      <w:start w:val="1"/>
+      <w:numFmt w:val="lowerLetter"/>
+      <w:lvlText w:val="%2."/>
+      <w:lvlJc w:val="left"/>
+      <w:pPr>
+        <w:ind w:left="1440" w:hanging="360"/>
+      </w:pPr>
+    </w:lvl>
+    <w:lvl w:ilvl="2" w:tplc="4009001B" w:tentative="1">
+      <w:start w:val="1"/>
+      <w:numFmt w:val="lowerRoman"/>
+      <w:lvlText w:val="%3."/>
+      <w:lvlJc w:val="right"/>
+      <w:pPr>
+        <w:ind w:left="2160" w:hanging="180"/>
+      </w:pPr>
+    </w:lvl>
+    <w:lvl w:ilvl="3" w:tplc="4009000F" w:tentative="1">
+      <w:start w:val="1"/>
+      <w:numFmt w:val="decimal"/>
+      <w:lvlText w:val="%4."/>
+      <w:lvlJc w:val="left"/>
+      <w:pPr>
+        <w:ind w:left="2880" w:hanging="360"/>
+      </w:pPr>
+    </w:lvl>
+    <w:lvl w:ilvl="4" w:tplc="40090019" w:tentative="1">
+      <w:start w:val="1"/>
+      <w:numFmt w:val="lowerLetter"/>
+      <w:lvlText w:val="%5."/>
+      <w:lvlJc w:val="left"/>
+      <w:pPr>
+        <w:ind w:left="3600" w:hanging="360"/>
+      </w:pPr>
+    </w:lvl>
+    <w:lvl w:ilvl="5" w:tplc="4009001B" w:tentative="1">
+      <w:start w:val="1"/>
+      <w:numFmt w:val="lowerRoman"/>
+      <w:lvlText w:val="%6."/>
+      <w:lvlJc w:val="right"/>
+      <w:pPr>
+        <w:ind w:left="4320" w:hanging="180"/>
+      </w:pPr>
+    </w:lvl>
+    <w:lvl w:ilvl="6" w:tplc="4009000F" w:tentative="1">
+      <w:start w:val="1"/>
+      <w:numFmt w:val="decimal"/>
+      <w:lvlText w:val="%7."/>
+      <w:lvlJc w:val="left"/>
+      <w:pPr>
+        <w:ind w:left="5040" w:hanging="360"/>
+      </w:pPr>
+    </w:lvl>
+    <w:lvl w:ilvl="7" w:tplc="40090019" w:tentative="1">
+      <w:start w:val="1"/>
+      <w:numFmt w:val="lowerLetter"/>
+      <w:lvlText w:val="%8."/>
+      <w:lvlJc w:val="left"/>
+      <w:pPr>
+        <w:ind w:left="5760" w:hanging="360"/>
+      </w:pPr>
+    </w:lvl>
+    <w:lvl w:ilvl="8" w:tplc="4009001B" w:tentative="1">
+      <w:start w:val="1"/>
+      <w:numFmt w:val="lowerRoman"/>
+      <w:lvlText w:val="%9."/>
+      <w:lvlJc w:val="right"/>
+      <w:pPr>
+        <w:ind w:left="6480" w:hanging="180"/>
+      </w:pPr>
+    </w:lvl>
+  </w:abstractNum>
+  <w:abstractNum w:abstractNumId="11">
     <w:nsid w:val="6CFC484F"/>
     <w:multiLevelType w:val="multilevel"/>
     <w:tmpl w:val="6CFC484F"/>
@@ -9084,7 +10644,7 @@
       </w:pPr>
     </w:lvl>
   </w:abstractNum>
-  <w:abstractNum w:abstractNumId="9">
+  <w:abstractNum w:abstractNumId="12">
     <w:nsid w:val="7CB50036"/>
     <w:multiLevelType w:val="multilevel"/>
     <w:tmpl w:val="7CB50036"/>
@@ -9198,34 +10758,43 @@
     </w:lvl>
   </w:abstractNum>
   <w:num w:numId="1">
+    <w:abstractNumId w:val="11"/>
+  </w:num>
+  <w:num w:numId="2">
+    <w:abstractNumId w:val="3"/>
+  </w:num>
+  <w:num w:numId="3">
+    <w:abstractNumId w:val="12"/>
+  </w:num>
+  <w:num w:numId="4">
+    <w:abstractNumId w:val="9"/>
+  </w:num>
+  <w:num w:numId="5">
+    <w:abstractNumId w:val="4"/>
+  </w:num>
+  <w:num w:numId="6">
+    <w:abstractNumId w:val="7"/>
+  </w:num>
+  <w:num w:numId="7">
+    <w:abstractNumId w:val="2"/>
+  </w:num>
+  <w:num w:numId="8">
     <w:abstractNumId w:val="8"/>
   </w:num>
-  <w:num w:numId="2">
+  <w:num w:numId="9">
+    <w:abstractNumId w:val="10"/>
+  </w:num>
+  <w:num w:numId="10">
+    <w:abstractNumId w:val="5"/>
+  </w:num>
+  <w:num w:numId="11">
     <w:abstractNumId w:val="1"/>
   </w:num>
-  <w:num w:numId="3">
-    <w:abstractNumId w:val="9"/>
-  </w:num>
-  <w:num w:numId="4">
+  <w:num w:numId="12">
     <w:abstractNumId w:val="6"/>
   </w:num>
-  <w:num w:numId="5">
-    <w:abstractNumId w:val="2"/>
-  </w:num>
-  <w:num w:numId="6">
-    <w:abstractNumId w:val="4"/>
-  </w:num>
-  <w:num w:numId="7">
+  <w:num w:numId="13">
     <w:abstractNumId w:val="0"/>
-  </w:num>
-  <w:num w:numId="8">
-    <w:abstractNumId w:val="5"/>
-  </w:num>
-  <w:num w:numId="9">
-    <w:abstractNumId w:val="7"/>
-  </w:num>
-  <w:num w:numId="10">
-    <w:abstractNumId w:val="3"/>
   </w:num>
 </w:numbering>
 </file>
@@ -9702,6 +11271,7 @@
   <w:style w:type="character" w:default="1" w:styleId="DefaultParagraphFont">
     <w:name w:val="Default Paragraph Font"/>
     <w:uiPriority w:val="1"/>
+    <w:semiHidden/>
     <w:unhideWhenUsed/>
   </w:style>
   <w:style w:type="table" w:default="1" w:styleId="TableNormal">
@@ -10990,6 +12560,7 @@
   <w:style w:type="character" w:default="1" w:styleId="DefaultParagraphFont">
     <w:name w:val="Default Paragraph Font"/>
     <w:uiPriority w:val="1"/>
+    <w:semiHidden/>
     <w:unhideWhenUsed/>
   </w:style>
   <w:style w:type="table" w:default="1" w:styleId="TableNormal">
@@ -12150,11 +13721,11 @@
           <c:showBubbleSize val="0"/>
         </c:dLbls>
         <c:gapWidth val="150"/>
-        <c:axId val="246520832"/>
-        <c:axId val="150282816"/>
+        <c:axId val="200821760"/>
+        <c:axId val="177303488"/>
       </c:barChart>
       <c:catAx>
-        <c:axId val="246520832"/>
+        <c:axId val="200821760"/>
         <c:scaling>
           <c:orientation val="minMax"/>
         </c:scaling>
@@ -12163,7 +13734,7 @@
         <c:majorTickMark val="out"/>
         <c:minorTickMark val="none"/>
         <c:tickLblPos val="nextTo"/>
-        <c:crossAx val="150282816"/>
+        <c:crossAx val="177303488"/>
         <c:crosses val="autoZero"/>
         <c:auto val="1"/>
         <c:lblAlgn val="ctr"/>
@@ -12171,7 +13742,7 @@
         <c:noMultiLvlLbl val="0"/>
       </c:catAx>
       <c:valAx>
-        <c:axId val="150282816"/>
+        <c:axId val="177303488"/>
         <c:scaling>
           <c:orientation val="minMax"/>
         </c:scaling>
@@ -12182,7 +13753,7 @@
         <c:majorTickMark val="out"/>
         <c:minorTickMark val="none"/>
         <c:tickLblPos val="nextTo"/>
-        <c:crossAx val="246520832"/>
+        <c:crossAx val="200821760"/>
         <c:crosses val="autoZero"/>
         <c:crossBetween val="between"/>
       </c:valAx>
@@ -12324,6 +13895,7 @@
     <w:rsid w:val="00137E60"/>
     <w:rsid w:val="001A69DD"/>
     <w:rsid w:val="00661223"/>
+    <w:rsid w:val="0086685F"/>
     <w:rsid w:val="00AD07E1"/>
     <w:rsid w:val="00BD2D23"/>
     <w:rsid w:val="00CF31B5"/>
@@ -13055,12 +14627,6 @@
 </file>
 
 <file path=customXml/item1.xml><?xml version="1.0" encoding="utf-8"?>
-<p:properties xmlns:p="http://schemas.microsoft.com/office/2006/metadata/properties" xmlns:xsi="http://www.w3.org/2001/XMLSchema-instance">
-  <documentManagement/>
-</p:properties>
-</file>
-
-<file path=customXml/item2.xml><?xml version="1.0" encoding="utf-8"?>
 <s:customData xmlns="http://www.wps.cn/officeDocument/2013/wpsCustomData" xmlns:s="http://www.wps.cn/officeDocument/2013/wpsCustomData">
   <customSectProps>
     <customSectPr/>
@@ -13068,7 +14634,22 @@
 </s:customData>
 </file>
 
+<file path=customXml/item2.xml><?xml version="1.0" encoding="utf-8"?>
+<p:properties xmlns:p="http://schemas.microsoft.com/office/2006/metadata/properties" xmlns:xsi="http://www.w3.org/2001/XMLSchema-instance">
+  <documentManagement/>
+</p:properties>
+</file>
+
 <file path=customXml/item3.xml><?xml version="1.0" encoding="utf-8"?>
+<?mso-contentType ?>
+<FormTemplates xmlns="http://schemas.microsoft.com/sharepoint/v3/contenttype/forms">
+  <Display>DocumentLibraryForm</Display>
+  <Edit>DocumentLibraryForm</Edit>
+  <New>DocumentLibraryForm</New>
+</FormTemplates>
+</file>
+
+<file path=customXml/item4.xml><?xml version="1.0" encoding="utf-8"?>
 <ct:contentTypeSchema xmlns:ct="http://schemas.microsoft.com/office/2006/metadata/contentType" xmlns:ma="http://schemas.microsoft.com/office/2006/metadata/properties/metaAttributes" ct:_="" ma:_="" ma:contentTypeName="Document" ma:contentTypeID="0x0101000137AC1C01C84346B261AD2B3310A65A" ma:contentTypeVersion="0" ma:contentTypeDescription="Create a new document." ma:contentTypeScope="" ma:versionID="bd1a78cf90c35eb8cec0f6af17e4235e">
   <xsd:schema xmlns:xsd="http://www.w3.org/2001/XMLSchema" xmlns:p="http://schemas.microsoft.com/office/2006/metadata/properties" targetNamespace="http://schemas.microsoft.com/office/2006/metadata/properties" ma:root="true" ma:fieldsID="4aeb20c0e3442673af7ee10786458764">
     <xsd:element name="properties">
@@ -13117,16 +14698,19 @@
 </ct:contentTypeSchema>
 </file>
 
-<file path=customXml/item4.xml><?xml version="1.0" encoding="utf-8"?>
-<?mso-contentType ?>
-<FormTemplates xmlns="http://schemas.microsoft.com/sharepoint/v3/contenttype/forms">
-  <Display>DocumentLibraryForm</Display>
-  <Edit>DocumentLibraryForm</Edit>
-  <New>DocumentLibraryForm</New>
-</FormTemplates>
+<file path=customXml/item5.xml><?xml version="1.0" encoding="utf-8"?>
+<b:Sources xmlns:b="http://schemas.openxmlformats.org/officeDocument/2006/bibliography" xmlns="http://schemas.openxmlformats.org/officeDocument/2006/bibliography" SelectedStyle="\APA.XSL" StyleName="APA"/>
 </file>
 
 <file path=customXml/itemProps1.xml><?xml version="1.0" encoding="utf-8"?>
+<ds:datastoreItem xmlns:ds="http://schemas.openxmlformats.org/officeDocument/2006/customXml" ds:itemID="{B1977F7D-205B-4081-913C-38D41E755F92}">
+  <ds:schemaRefs>
+    <ds:schemaRef ds:uri="http://www.wps.cn/officeDocument/2013/wpsCustomData"/>
+  </ds:schemaRefs>
+</ds:datastoreItem>
+</file>
+
+<file path=customXml/itemProps2.xml><?xml version="1.0" encoding="utf-8"?>
 <ds:datastoreItem xmlns:ds="http://schemas.openxmlformats.org/officeDocument/2006/customXml" ds:itemID="{2D17F2B2-0314-4027-8C07-7463C7BDC4CE}">
   <ds:schemaRefs>
     <ds:schemaRef ds:uri="http://schemas.microsoft.com/office/2006/metadata/properties"/>
@@ -13134,15 +14718,15 @@
 </ds:datastoreItem>
 </file>
 
-<file path=customXml/itemProps2.xml><?xml version="1.0" encoding="utf-8"?>
-<ds:datastoreItem xmlns:ds="http://schemas.openxmlformats.org/officeDocument/2006/customXml" ds:itemID="{B1977F7D-205B-4081-913C-38D41E755F92}">
+<file path=customXml/itemProps3.xml><?xml version="1.0" encoding="utf-8"?>
+<ds:datastoreItem xmlns:ds="http://schemas.openxmlformats.org/officeDocument/2006/customXml" ds:itemID="{0958CFF8-848A-4884-BA89-F5C0CBC0AD42}">
   <ds:schemaRefs>
-    <ds:schemaRef ds:uri="http://www.wps.cn/officeDocument/2013/wpsCustomData"/>
+    <ds:schemaRef ds:uri="http://schemas.microsoft.com/sharepoint/v3/contenttype/forms"/>
   </ds:schemaRefs>
 </ds:datastoreItem>
 </file>
 
-<file path=customXml/itemProps3.xml><?xml version="1.0" encoding="utf-8"?>
+<file path=customXml/itemProps4.xml><?xml version="1.0" encoding="utf-8"?>
 <ds:datastoreItem xmlns:ds="http://schemas.openxmlformats.org/officeDocument/2006/customXml" ds:itemID="{D68A6E12-7916-41A5-8526-423C58F86720}">
   <ds:schemaRefs>
     <ds:schemaRef ds:uri="http://schemas.microsoft.com/office/2006/metadata/contentType"/>
@@ -13157,10 +14741,10 @@
 </ds:datastoreItem>
 </file>
 
-<file path=customXml/itemProps4.xml><?xml version="1.0" encoding="utf-8"?>
-<ds:datastoreItem xmlns:ds="http://schemas.openxmlformats.org/officeDocument/2006/customXml" ds:itemID="{0958CFF8-848A-4884-BA89-F5C0CBC0AD42}">
+<file path=customXml/itemProps5.xml><?xml version="1.0" encoding="utf-8"?>
+<ds:datastoreItem xmlns:ds="http://schemas.openxmlformats.org/officeDocument/2006/customXml" ds:itemID="{AC78801F-517A-483E-91A3-FF50CFD0FEA4}">
   <ds:schemaRefs>
-    <ds:schemaRef ds:uri="http://schemas.microsoft.com/sharepoint/v3/contenttype/forms"/>
+    <ds:schemaRef ds:uri="http://schemas.openxmlformats.org/officeDocument/2006/bibliography"/>
   </ds:schemaRefs>
 </ds:datastoreItem>
 </file>
</xml_diff>

<commit_message>
to resolve audit NCs updated.
</commit_message>
<xml_diff>
--- a/MBR/MBR1022/Metrics Baseline Report 1022.docx
+++ b/MBR/MBR1022/Metrics Baseline Report 1022.docx
@@ -82,7 +82,7 @@
               </wp:anchor>
             </w:drawing>
           </mc:Choice>
-          <mc:Fallback xmlns:w16se="http://schemas.microsoft.com/office/word/2015/wordml/symex" xmlns:w16="http://schemas.microsoft.com/office/word/2018/wordml" xmlns:w16cid="http://schemas.microsoft.com/office/word/2016/wordml/cid" xmlns:w16cex="http://schemas.microsoft.com/office/word/2018/wordml/cex" xmlns:w15="http://schemas.microsoft.com/office/word/2012/wordml" xmlns:am3d="http://schemas.microsoft.com/office/drawing/2017/model3d" xmlns:aink="http://schemas.microsoft.com/office/drawing/2016/ink" xmlns:cx8="http://schemas.microsoft.com/office/drawing/2016/5/14/chartex" xmlns:cx7="http://schemas.microsoft.com/office/drawing/2016/5/13/chartex" xmlns:cx6="http://schemas.microsoft.com/office/drawing/2016/5/12/chartex" xmlns:cx5="http://schemas.microsoft.com/office/drawing/2016/5/11/chartex" xmlns:cx4="http://schemas.microsoft.com/office/drawing/2016/5/10/chartex" xmlns:cx3="http://schemas.microsoft.com/office/drawing/2016/5/9/chartex" xmlns:cx2="http://schemas.microsoft.com/office/drawing/2015/10/21/chartex" xmlns:cx1="http://schemas.microsoft.com/office/drawing/2015/9/8/chartex" xmlns:cx="http://schemas.microsoft.com/office/drawing/2014/chartex">
+          <mc:Fallback xmlns:cx="http://schemas.microsoft.com/office/drawing/2014/chartex" xmlns:cx1="http://schemas.microsoft.com/office/drawing/2015/9/8/chartex" xmlns:cx2="http://schemas.microsoft.com/office/drawing/2015/10/21/chartex" xmlns:cx3="http://schemas.microsoft.com/office/drawing/2016/5/9/chartex" xmlns:cx4="http://schemas.microsoft.com/office/drawing/2016/5/10/chartex" xmlns:cx5="http://schemas.microsoft.com/office/drawing/2016/5/11/chartex" xmlns:cx6="http://schemas.microsoft.com/office/drawing/2016/5/12/chartex" xmlns:cx7="http://schemas.microsoft.com/office/drawing/2016/5/13/chartex" xmlns:cx8="http://schemas.microsoft.com/office/drawing/2016/5/14/chartex" xmlns:aink="http://schemas.microsoft.com/office/drawing/2016/ink" xmlns:am3d="http://schemas.microsoft.com/office/drawing/2017/model3d" xmlns:w15="http://schemas.microsoft.com/office/word/2012/wordml" xmlns:w16cex="http://schemas.microsoft.com/office/word/2018/wordml/cex" xmlns:w16cid="http://schemas.microsoft.com/office/word/2016/wordml/cid" xmlns:w16="http://schemas.microsoft.com/office/word/2018/wordml" xmlns:w16se="http://schemas.microsoft.com/office/word/2015/wordml/symex">
             <w:pict>
               <v:rect w14:anchorId="49E2FEEA" id="Rectangle 2" o:spid="_x0000_s1026" style="position:absolute;margin-left:0;margin-top:0;width:642.6pt;height:64.8pt;z-index:251656192;visibility:visible;mso-wrap-style:square;mso-width-percent:0;mso-height-percent:0;mso-wrap-distance-left:9pt;mso-wrap-distance-top:0;mso-wrap-distance-right:9pt;mso-wrap-distance-bottom:0;mso-position-horizontal:center;mso-position-horizontal-relative:page;mso-position-vertical:bottom;mso-position-vertical-relative:page;mso-width-percent:0;mso-height-percent:0;mso-width-relative:page;mso-height-relative:page;v-text-anchor:top" o:gfxdata="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" o:allowincell="f" fillcolor="#428086" strokecolor="#f2f2f2">
                 <v:stroke miterlimit="2"/>
@@ -157,7 +157,7 @@
               </wp:anchor>
             </w:drawing>
           </mc:Choice>
-          <mc:Fallback xmlns:w16se="http://schemas.microsoft.com/office/word/2015/wordml/symex" xmlns:w16="http://schemas.microsoft.com/office/word/2018/wordml" xmlns:w16cid="http://schemas.microsoft.com/office/word/2016/wordml/cid" xmlns:w16cex="http://schemas.microsoft.com/office/word/2018/wordml/cex" xmlns:w15="http://schemas.microsoft.com/office/word/2012/wordml" xmlns:am3d="http://schemas.microsoft.com/office/drawing/2017/model3d" xmlns:aink="http://schemas.microsoft.com/office/drawing/2016/ink" xmlns:cx8="http://schemas.microsoft.com/office/drawing/2016/5/14/chartex" xmlns:cx7="http://schemas.microsoft.com/office/drawing/2016/5/13/chartex" xmlns:cx6="http://schemas.microsoft.com/office/drawing/2016/5/12/chartex" xmlns:cx5="http://schemas.microsoft.com/office/drawing/2016/5/11/chartex" xmlns:cx4="http://schemas.microsoft.com/office/drawing/2016/5/10/chartex" xmlns:cx3="http://schemas.microsoft.com/office/drawing/2016/5/9/chartex" xmlns:cx2="http://schemas.microsoft.com/office/drawing/2015/10/21/chartex" xmlns:cx1="http://schemas.microsoft.com/office/drawing/2015/9/8/chartex" xmlns:cx="http://schemas.microsoft.com/office/drawing/2014/chartex">
+          <mc:Fallback xmlns:cx="http://schemas.microsoft.com/office/drawing/2014/chartex" xmlns:cx1="http://schemas.microsoft.com/office/drawing/2015/9/8/chartex" xmlns:cx2="http://schemas.microsoft.com/office/drawing/2015/10/21/chartex" xmlns:cx3="http://schemas.microsoft.com/office/drawing/2016/5/9/chartex" xmlns:cx4="http://schemas.microsoft.com/office/drawing/2016/5/10/chartex" xmlns:cx5="http://schemas.microsoft.com/office/drawing/2016/5/11/chartex" xmlns:cx6="http://schemas.microsoft.com/office/drawing/2016/5/12/chartex" xmlns:cx7="http://schemas.microsoft.com/office/drawing/2016/5/13/chartex" xmlns:cx8="http://schemas.microsoft.com/office/drawing/2016/5/14/chartex" xmlns:aink="http://schemas.microsoft.com/office/drawing/2016/ink" xmlns:am3d="http://schemas.microsoft.com/office/drawing/2017/model3d" xmlns:w15="http://schemas.microsoft.com/office/word/2012/wordml" xmlns:w16cex="http://schemas.microsoft.com/office/word/2018/wordml/cex" xmlns:w16cid="http://schemas.microsoft.com/office/word/2016/wordml/cid" xmlns:w16="http://schemas.microsoft.com/office/word/2018/wordml" xmlns:w16se="http://schemas.microsoft.com/office/word/2015/wordml/symex">
             <w:pict>
               <v:rect w14:anchorId="24A0D9CE" id="Rectangle 5" o:spid="_x0000_s1026" style="position:absolute;margin-left:32.4pt;margin-top:0;width:7.15pt;height:831.6pt;z-index:251659264;visibility:visible;mso-wrap-style:square;mso-width-percent:0;mso-height-percent:0;mso-wrap-distance-left:9pt;mso-wrap-distance-top:0;mso-wrap-distance-right:9pt;mso-wrap-distance-bottom:0;mso-position-horizontal:absolute;mso-position-horizontal-relative:page;mso-position-vertical:center;mso-position-vertical-relative:page;mso-width-percent:0;mso-height-percent:0;mso-width-relative:page;mso-height-relative:page;v-text-anchor:top" o:gfxdata="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" o:allowincell="f" strokecolor="#68452d">
                 <v:stroke miterlimit="2"/>
@@ -231,7 +231,7 @@
               </wp:anchor>
             </w:drawing>
           </mc:Choice>
-          <mc:Fallback xmlns:w16se="http://schemas.microsoft.com/office/word/2015/wordml/symex" xmlns:w16="http://schemas.microsoft.com/office/word/2018/wordml" xmlns:w16cid="http://schemas.microsoft.com/office/word/2016/wordml/cid" xmlns:w16cex="http://schemas.microsoft.com/office/word/2018/wordml/cex" xmlns:w15="http://schemas.microsoft.com/office/word/2012/wordml" xmlns:am3d="http://schemas.microsoft.com/office/drawing/2017/model3d" xmlns:aink="http://schemas.microsoft.com/office/drawing/2016/ink" xmlns:cx8="http://schemas.microsoft.com/office/drawing/2016/5/14/chartex" xmlns:cx7="http://schemas.microsoft.com/office/drawing/2016/5/13/chartex" xmlns:cx6="http://schemas.microsoft.com/office/drawing/2016/5/12/chartex" xmlns:cx5="http://schemas.microsoft.com/office/drawing/2016/5/11/chartex" xmlns:cx4="http://schemas.microsoft.com/office/drawing/2016/5/10/chartex" xmlns:cx3="http://schemas.microsoft.com/office/drawing/2016/5/9/chartex" xmlns:cx2="http://schemas.microsoft.com/office/drawing/2015/10/21/chartex" xmlns:cx1="http://schemas.microsoft.com/office/drawing/2015/9/8/chartex" xmlns:cx="http://schemas.microsoft.com/office/drawing/2014/chartex">
+          <mc:Fallback xmlns:cx="http://schemas.microsoft.com/office/drawing/2014/chartex" xmlns:cx1="http://schemas.microsoft.com/office/drawing/2015/9/8/chartex" xmlns:cx2="http://schemas.microsoft.com/office/drawing/2015/10/21/chartex" xmlns:cx3="http://schemas.microsoft.com/office/drawing/2016/5/9/chartex" xmlns:cx4="http://schemas.microsoft.com/office/drawing/2016/5/10/chartex" xmlns:cx5="http://schemas.microsoft.com/office/drawing/2016/5/11/chartex" xmlns:cx6="http://schemas.microsoft.com/office/drawing/2016/5/12/chartex" xmlns:cx7="http://schemas.microsoft.com/office/drawing/2016/5/13/chartex" xmlns:cx8="http://schemas.microsoft.com/office/drawing/2016/5/14/chartex" xmlns:aink="http://schemas.microsoft.com/office/drawing/2016/ink" xmlns:am3d="http://schemas.microsoft.com/office/drawing/2017/model3d" xmlns:w15="http://schemas.microsoft.com/office/word/2012/wordml" xmlns:w16cex="http://schemas.microsoft.com/office/word/2018/wordml/cex" xmlns:w16cid="http://schemas.microsoft.com/office/word/2016/wordml/cid" xmlns:w16="http://schemas.microsoft.com/office/word/2018/wordml" xmlns:w16se="http://schemas.microsoft.com/office/word/2015/wordml/symex">
             <w:pict>
               <v:rect w14:anchorId="58E62CCD" id="Rectangle 4" o:spid="_x0000_s1026" style="position:absolute;margin-left:572.4pt;margin-top:0;width:7.15pt;height:831.6pt;z-index:251658240;visibility:visible;mso-wrap-style:square;mso-width-percent:0;mso-height-percent:0;mso-wrap-distance-left:9pt;mso-wrap-distance-top:0;mso-wrap-distance-right:9pt;mso-wrap-distance-bottom:0;mso-position-horizontal:absolute;mso-position-horizontal-relative:page;mso-position-vertical:center;mso-position-vertical-relative:page;mso-width-percent:0;mso-height-percent:0;mso-width-relative:page;mso-height-relative:page;v-text-anchor:top" o:gfxdata="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" o:allowincell="f" strokecolor="#68452d">
                 <v:stroke miterlimit="2"/>
@@ -312,7 +312,7 @@
               </wp:anchor>
             </w:drawing>
           </mc:Choice>
-          <mc:Fallback xmlns:w16se="http://schemas.microsoft.com/office/word/2015/wordml/symex" xmlns:w16="http://schemas.microsoft.com/office/word/2018/wordml" xmlns:w16cid="http://schemas.microsoft.com/office/word/2016/wordml/cid" xmlns:w16cex="http://schemas.microsoft.com/office/word/2018/wordml/cex" xmlns:w15="http://schemas.microsoft.com/office/word/2012/wordml" xmlns:am3d="http://schemas.microsoft.com/office/drawing/2017/model3d" xmlns:aink="http://schemas.microsoft.com/office/drawing/2016/ink" xmlns:cx8="http://schemas.microsoft.com/office/drawing/2016/5/14/chartex" xmlns:cx7="http://schemas.microsoft.com/office/drawing/2016/5/13/chartex" xmlns:cx6="http://schemas.microsoft.com/office/drawing/2016/5/12/chartex" xmlns:cx5="http://schemas.microsoft.com/office/drawing/2016/5/11/chartex" xmlns:cx4="http://schemas.microsoft.com/office/drawing/2016/5/10/chartex" xmlns:cx3="http://schemas.microsoft.com/office/drawing/2016/5/9/chartex" xmlns:cx2="http://schemas.microsoft.com/office/drawing/2015/10/21/chartex" xmlns:cx1="http://schemas.microsoft.com/office/drawing/2015/9/8/chartex" xmlns:cx="http://schemas.microsoft.com/office/drawing/2014/chartex">
+          <mc:Fallback xmlns:cx="http://schemas.microsoft.com/office/drawing/2014/chartex" xmlns:cx1="http://schemas.microsoft.com/office/drawing/2015/9/8/chartex" xmlns:cx2="http://schemas.microsoft.com/office/drawing/2015/10/21/chartex" xmlns:cx3="http://schemas.microsoft.com/office/drawing/2016/5/9/chartex" xmlns:cx4="http://schemas.microsoft.com/office/drawing/2016/5/10/chartex" xmlns:cx5="http://schemas.microsoft.com/office/drawing/2016/5/11/chartex" xmlns:cx6="http://schemas.microsoft.com/office/drawing/2016/5/12/chartex" xmlns:cx7="http://schemas.microsoft.com/office/drawing/2016/5/13/chartex" xmlns:cx8="http://schemas.microsoft.com/office/drawing/2016/5/14/chartex" xmlns:aink="http://schemas.microsoft.com/office/drawing/2016/ink" xmlns:am3d="http://schemas.microsoft.com/office/drawing/2017/model3d" xmlns:w15="http://schemas.microsoft.com/office/word/2012/wordml" xmlns:w16cex="http://schemas.microsoft.com/office/word/2018/wordml/cex" xmlns:w16cid="http://schemas.microsoft.com/office/word/2016/wordml/cid" xmlns:w16="http://schemas.microsoft.com/office/word/2018/wordml" xmlns:w16se="http://schemas.microsoft.com/office/word/2015/wordml/symex">
             <w:pict>
               <v:rect w14:anchorId="15DEB195" id="Rectangle 3" o:spid="_x0000_s1026" style="position:absolute;margin-left:0;margin-top:0;width:642.6pt;height:64.8pt;z-index:251657216;visibility:visible;mso-wrap-style:square;mso-width-percent:0;mso-height-percent:0;mso-wrap-distance-left:9pt;mso-wrap-distance-top:0;mso-wrap-distance-right:9pt;mso-wrap-distance-bottom:0;mso-position-horizontal:center;mso-position-horizontal-relative:page;mso-position-vertical:absolute;mso-position-vertical-relative:page;mso-width-percent:0;mso-height-percent:0;mso-width-relative:page;mso-height-relative:page;v-text-anchor:top" o:gfxdata="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" o:allowincell="f" fillcolor="#428086" strokecolor="#f2f2f2">
                 <v:stroke miterlimit="2"/>
@@ -407,7 +407,7 @@
         <w:rPr>
           <w:rStyle w:val="SubtleReference1"/>
         </w:rPr>
-        <w:t xml:space="preserve"> 0</w:t>
+        <w:t xml:space="preserve"> </w:t>
       </w:r>
       <w:r>
         <w:rPr>
@@ -501,63 +501,110 @@
       <w:r>
         <w:fldChar w:fldCharType="separate"/>
       </w:r>
-      <w:hyperlink w:anchor="_Toc116385147" w:history="1">
-        <w:r>
-          <w:rPr>
-            <w:rStyle w:val="Hyperlink"/>
-            <w:noProof/>
-          </w:rPr>
-          <w:t>Introduction</w:t>
-        </w:r>
-        <w:r>
-          <w:rPr>
-            <w:noProof/>
-            <w:webHidden/>
-          </w:rPr>
-          <w:tab/>
-        </w:r>
-        <w:r>
-          <w:rPr>
-            <w:noProof/>
-            <w:webHidden/>
-          </w:rPr>
-          <w:fldChar w:fldCharType="begin"/>
-        </w:r>
-        <w:r>
-          <w:rPr>
-            <w:noProof/>
-            <w:webHidden/>
-          </w:rPr>
-          <w:instrText xml:space="preserve"> PAGEREF _Toc116385147 \h </w:instrText>
-        </w:r>
-        <w:r>
-          <w:rPr>
-            <w:noProof/>
-            <w:webHidden/>
-          </w:rPr>
-        </w:r>
-        <w:r>
-          <w:rPr>
-            <w:noProof/>
-            <w:webHidden/>
-          </w:rPr>
-          <w:fldChar w:fldCharType="separate"/>
-        </w:r>
-        <w:r>
-          <w:rPr>
-            <w:noProof/>
-            <w:webHidden/>
-          </w:rPr>
-          <w:t>3</w:t>
-        </w:r>
-        <w:r>
-          <w:rPr>
-            <w:noProof/>
-            <w:webHidden/>
-          </w:rPr>
-          <w:fldChar w:fldCharType="end"/>
-        </w:r>
-      </w:hyperlink>
+      <w:bookmarkStart w:id="0" w:name="_GoBack"/>
+      <w:bookmarkEnd w:id="0"/>
+      <w:r>
+        <w:rPr>
+          <w:rStyle w:val="Hyperlink"/>
+          <w:noProof/>
+        </w:rPr>
+        <w:fldChar w:fldCharType="begin"/>
+      </w:r>
+      <w:r>
+        <w:rPr>
+          <w:rStyle w:val="Hyperlink"/>
+          <w:noProof/>
+        </w:rPr>
+        <w:instrText xml:space="preserve"> </w:instrText>
+      </w:r>
+      <w:r>
+        <w:rPr>
+          <w:noProof/>
+        </w:rPr>
+        <w:instrText>HYPERLINK \l "_Toc116564154"</w:instrText>
+      </w:r>
+      <w:r>
+        <w:rPr>
+          <w:rStyle w:val="Hyperlink"/>
+          <w:noProof/>
+        </w:rPr>
+        <w:instrText xml:space="preserve"> </w:instrText>
+      </w:r>
+      <w:r>
+        <w:rPr>
+          <w:rStyle w:val="Hyperlink"/>
+          <w:noProof/>
+        </w:rPr>
+      </w:r>
+      <w:r>
+        <w:rPr>
+          <w:rStyle w:val="Hyperlink"/>
+          <w:noProof/>
+        </w:rPr>
+        <w:fldChar w:fldCharType="separate"/>
+      </w:r>
+      <w:r>
+        <w:rPr>
+          <w:rStyle w:val="Hyperlink"/>
+          <w:noProof/>
+        </w:rPr>
+        <w:t>Introduction</w:t>
+      </w:r>
+      <w:r>
+        <w:rPr>
+          <w:noProof/>
+          <w:webHidden/>
+        </w:rPr>
+        <w:tab/>
+      </w:r>
+      <w:r>
+        <w:rPr>
+          <w:noProof/>
+          <w:webHidden/>
+        </w:rPr>
+        <w:fldChar w:fldCharType="begin"/>
+      </w:r>
+      <w:r>
+        <w:rPr>
+          <w:noProof/>
+          <w:webHidden/>
+        </w:rPr>
+        <w:instrText xml:space="preserve"> PAGEREF _Toc116564154 \h </w:instrText>
+      </w:r>
+      <w:r>
+        <w:rPr>
+          <w:noProof/>
+          <w:webHidden/>
+        </w:rPr>
+      </w:r>
+      <w:r>
+        <w:rPr>
+          <w:noProof/>
+          <w:webHidden/>
+        </w:rPr>
+        <w:fldChar w:fldCharType="separate"/>
+      </w:r>
+      <w:r>
+        <w:rPr>
+          <w:noProof/>
+          <w:webHidden/>
+        </w:rPr>
+        <w:t>3</w:t>
+      </w:r>
+      <w:r>
+        <w:rPr>
+          <w:noProof/>
+          <w:webHidden/>
+        </w:rPr>
+        <w:fldChar w:fldCharType="end"/>
+      </w:r>
+      <w:r>
+        <w:rPr>
+          <w:rStyle w:val="Hyperlink"/>
+          <w:noProof/>
+        </w:rPr>
+        <w:fldChar w:fldCharType="end"/>
+      </w:r>
     </w:p>
     <w:p>
       <w:pPr>
@@ -575,7 +622,7 @@
           <w:lang w:eastAsia="en-IN" w:bidi="ar-SA"/>
         </w:rPr>
       </w:pPr>
-      <w:hyperlink w:anchor="_Toc116385148" w:history="1">
+      <w:hyperlink w:anchor="_Toc116564155" w:history="1">
         <w:r>
           <w:rPr>
             <w:rStyle w:val="Hyperlink"/>
@@ -602,7 +649,7 @@
             <w:noProof/>
             <w:webHidden/>
           </w:rPr>
-          <w:instrText xml:space="preserve"> PAGEREF _Toc116385148 \h </w:instrText>
+          <w:instrText xml:space="preserve"> PAGEREF _Toc116564155 \h </w:instrText>
         </w:r>
         <w:r>
           <w:rPr>
@@ -649,7 +696,7 @@
           <w:lang w:eastAsia="en-IN" w:bidi="ar-SA"/>
         </w:rPr>
       </w:pPr>
-      <w:hyperlink w:anchor="_Toc116385149" w:history="1">
+      <w:hyperlink w:anchor="_Toc116564156" w:history="1">
         <w:r>
           <w:rPr>
             <w:rStyle w:val="Hyperlink"/>
@@ -676,7 +723,7 @@
             <w:noProof/>
             <w:webHidden/>
           </w:rPr>
-          <w:instrText xml:space="preserve"> PAGEREF _Toc116385149 \h </w:instrText>
+          <w:instrText xml:space="preserve"> PAGEREF _Toc116564156 \h </w:instrText>
         </w:r>
         <w:r>
           <w:rPr>
@@ -723,7 +770,7 @@
           <w:lang w:eastAsia="en-IN" w:bidi="ar-SA"/>
         </w:rPr>
       </w:pPr>
-      <w:hyperlink w:anchor="_Toc116385150" w:history="1">
+      <w:hyperlink w:anchor="_Toc116564157" w:history="1">
         <w:r>
           <w:rPr>
             <w:rStyle w:val="Hyperlink"/>
@@ -750,7 +797,7 @@
             <w:noProof/>
             <w:webHidden/>
           </w:rPr>
-          <w:instrText xml:space="preserve"> PAGEREF _Toc116385150 \h </w:instrText>
+          <w:instrText xml:space="preserve"> PAGEREF _Toc116564157 \h </w:instrText>
         </w:r>
         <w:r>
           <w:rPr>
@@ -797,7 +844,7 @@
           <w:lang w:eastAsia="en-IN" w:bidi="ar-SA"/>
         </w:rPr>
       </w:pPr>
-      <w:hyperlink w:anchor="_Toc116385151" w:history="1">
+      <w:hyperlink w:anchor="_Toc116564158" w:history="1">
         <w:r>
           <w:rPr>
             <w:rStyle w:val="Hyperlink"/>
@@ -824,7 +871,7 @@
             <w:noProof/>
             <w:webHidden/>
           </w:rPr>
-          <w:instrText xml:space="preserve"> PAGEREF _Toc116385151 \h </w:instrText>
+          <w:instrText xml:space="preserve"> PAGEREF _Toc116564158 \h </w:instrText>
         </w:r>
         <w:r>
           <w:rPr>
@@ -844,7 +891,7 @@
             <w:noProof/>
             <w:webHidden/>
           </w:rPr>
-          <w:t>4</w:t>
+          <w:t>3</w:t>
         </w:r>
         <w:r>
           <w:rPr>
@@ -871,7 +918,7 @@
           <w:lang w:eastAsia="en-IN" w:bidi="ar-SA"/>
         </w:rPr>
       </w:pPr>
-      <w:hyperlink w:anchor="_Toc116385152" w:history="1">
+      <w:hyperlink w:anchor="_Toc116564159" w:history="1">
         <w:r>
           <w:rPr>
             <w:rStyle w:val="Hyperlink"/>
@@ -898,7 +945,7 @@
             <w:noProof/>
             <w:webHidden/>
           </w:rPr>
-          <w:instrText xml:space="preserve"> PAGEREF _Toc116385152 \h </w:instrText>
+          <w:instrText xml:space="preserve"> PAGEREF _Toc116564159 \h </w:instrText>
         </w:r>
         <w:r>
           <w:rPr>
@@ -945,7 +992,7 @@
           <w:lang w:eastAsia="en-IN" w:bidi="ar-SA"/>
         </w:rPr>
       </w:pPr>
-      <w:hyperlink w:anchor="_Toc116385153" w:history="1">
+      <w:hyperlink w:anchor="_Toc116564160" w:history="1">
         <w:r>
           <w:rPr>
             <w:rStyle w:val="Hyperlink"/>
@@ -972,7 +1019,7 @@
             <w:noProof/>
             <w:webHidden/>
           </w:rPr>
-          <w:instrText xml:space="preserve"> PAGEREF _Toc116385153 \h </w:instrText>
+          <w:instrText xml:space="preserve"> PAGEREF _Toc116564160 \h </w:instrText>
         </w:r>
         <w:r>
           <w:rPr>
@@ -1019,7 +1066,7 @@
           <w:lang w:eastAsia="en-IN" w:bidi="ar-SA"/>
         </w:rPr>
       </w:pPr>
-      <w:hyperlink w:anchor="_Toc116385154" w:history="1">
+      <w:hyperlink w:anchor="_Toc116564161" w:history="1">
         <w:r>
           <w:rPr>
             <w:rStyle w:val="Hyperlink"/>
@@ -1046,7 +1093,7 @@
             <w:noProof/>
             <w:webHidden/>
           </w:rPr>
-          <w:instrText xml:space="preserve"> PAGEREF _Toc116385154 \h </w:instrText>
+          <w:instrText xml:space="preserve"> PAGEREF _Toc116564161 \h </w:instrText>
         </w:r>
         <w:r>
           <w:rPr>
@@ -1093,7 +1140,7 @@
           <w:lang w:eastAsia="en-IN" w:bidi="ar-SA"/>
         </w:rPr>
       </w:pPr>
-      <w:hyperlink w:anchor="_Toc116385155" w:history="1">
+      <w:hyperlink w:anchor="_Toc116564162" w:history="1">
         <w:r>
           <w:rPr>
             <w:rStyle w:val="Hyperlink"/>
@@ -1120,7 +1167,7 @@
             <w:noProof/>
             <w:webHidden/>
           </w:rPr>
-          <w:instrText xml:space="preserve"> PAGEREF _Toc116385155 \h </w:instrText>
+          <w:instrText xml:space="preserve"> PAGEREF _Toc116564162 \h </w:instrText>
         </w:r>
         <w:r>
           <w:rPr>
@@ -1167,7 +1214,7 @@
           <w:lang w:eastAsia="en-IN" w:bidi="ar-SA"/>
         </w:rPr>
       </w:pPr>
-      <w:hyperlink w:anchor="_Toc116385156" w:history="1">
+      <w:hyperlink w:anchor="_Toc116564163" w:history="1">
         <w:r>
           <w:rPr>
             <w:rStyle w:val="Hyperlink"/>
@@ -1194,7 +1241,7 @@
             <w:noProof/>
             <w:webHidden/>
           </w:rPr>
-          <w:instrText xml:space="preserve"> PAGEREF _Toc116385156 \h </w:instrText>
+          <w:instrText xml:space="preserve"> PAGEREF _Toc116564163 \h </w:instrText>
         </w:r>
         <w:r>
           <w:rPr>
@@ -1241,7 +1288,7 @@
           <w:lang w:eastAsia="en-IN" w:bidi="ar-SA"/>
         </w:rPr>
       </w:pPr>
-      <w:hyperlink w:anchor="_Toc116385157" w:history="1">
+      <w:hyperlink w:anchor="_Toc116564164" w:history="1">
         <w:r>
           <w:rPr>
             <w:rStyle w:val="Hyperlink"/>
@@ -1268,7 +1315,7 @@
             <w:noProof/>
             <w:webHidden/>
           </w:rPr>
-          <w:instrText xml:space="preserve"> PAGEREF _Toc116385157 \h </w:instrText>
+          <w:instrText xml:space="preserve"> PAGEREF _Toc116564164 \h </w:instrText>
         </w:r>
         <w:r>
           <w:rPr>
@@ -1315,7 +1362,7 @@
           <w:lang w:eastAsia="en-IN" w:bidi="ar-SA"/>
         </w:rPr>
       </w:pPr>
-      <w:hyperlink w:anchor="_Toc116385158" w:history="1">
+      <w:hyperlink w:anchor="_Toc116564165" w:history="1">
         <w:r>
           <w:rPr>
             <w:rStyle w:val="Hyperlink"/>
@@ -1342,7 +1389,7 @@
             <w:noProof/>
             <w:webHidden/>
           </w:rPr>
-          <w:instrText xml:space="preserve"> PAGEREF _Toc116385158 \h </w:instrText>
+          <w:instrText xml:space="preserve"> PAGEREF _Toc116564165 \h </w:instrText>
         </w:r>
         <w:r>
           <w:rPr>
@@ -1389,7 +1436,7 @@
           <w:lang w:eastAsia="en-IN" w:bidi="ar-SA"/>
         </w:rPr>
       </w:pPr>
-      <w:hyperlink w:anchor="_Toc116385159" w:history="1">
+      <w:hyperlink w:anchor="_Toc116564166" w:history="1">
         <w:r>
           <w:rPr>
             <w:rStyle w:val="Hyperlink"/>
@@ -1416,7 +1463,7 @@
             <w:noProof/>
             <w:webHidden/>
           </w:rPr>
-          <w:instrText xml:space="preserve"> PAGEREF _Toc116385159 \h </w:instrText>
+          <w:instrText xml:space="preserve"> PAGEREF _Toc116564166 \h </w:instrText>
         </w:r>
         <w:r>
           <w:rPr>
@@ -1463,7 +1510,7 @@
           <w:lang w:eastAsia="en-IN" w:bidi="ar-SA"/>
         </w:rPr>
       </w:pPr>
-      <w:hyperlink w:anchor="_Toc116385160" w:history="1">
+      <w:hyperlink w:anchor="_Toc116564167" w:history="1">
         <w:r>
           <w:rPr>
             <w:rStyle w:val="Hyperlink"/>
@@ -1490,7 +1537,7 @@
             <w:noProof/>
             <w:webHidden/>
           </w:rPr>
-          <w:instrText xml:space="preserve"> PAGEREF _Toc116385160 \h </w:instrText>
+          <w:instrText xml:space="preserve"> PAGEREF _Toc116564167 \h </w:instrText>
         </w:r>
         <w:r>
           <w:rPr>
@@ -1537,7 +1584,7 @@
           <w:lang w:eastAsia="en-IN" w:bidi="ar-SA"/>
         </w:rPr>
       </w:pPr>
-      <w:hyperlink w:anchor="_Toc116385161" w:history="1">
+      <w:hyperlink w:anchor="_Toc116564168" w:history="1">
         <w:r>
           <w:rPr>
             <w:rStyle w:val="Hyperlink"/>
@@ -1564,7 +1611,7 @@
             <w:noProof/>
             <w:webHidden/>
           </w:rPr>
-          <w:instrText xml:space="preserve"> PAGEREF _Toc116385161 \h </w:instrText>
+          <w:instrText xml:space="preserve"> PAGEREF _Toc116564168 \h </w:instrText>
         </w:r>
         <w:r>
           <w:rPr>
@@ -1611,7 +1658,7 @@
           <w:lang w:eastAsia="en-IN" w:bidi="ar-SA"/>
         </w:rPr>
       </w:pPr>
-      <w:hyperlink w:anchor="_Toc116385162" w:history="1">
+      <w:hyperlink w:anchor="_Toc116564169" w:history="1">
         <w:r>
           <w:rPr>
             <w:rStyle w:val="Hyperlink"/>
@@ -1638,7 +1685,7 @@
             <w:noProof/>
             <w:webHidden/>
           </w:rPr>
-          <w:instrText xml:space="preserve"> PAGEREF _Toc116385162 \h </w:instrText>
+          <w:instrText xml:space="preserve"> PAGEREF _Toc116564169 \h </w:instrText>
         </w:r>
         <w:r>
           <w:rPr>
@@ -1685,7 +1732,7 @@
           <w:lang w:eastAsia="en-IN" w:bidi="ar-SA"/>
         </w:rPr>
       </w:pPr>
-      <w:hyperlink w:anchor="_Toc116385163" w:history="1">
+      <w:hyperlink w:anchor="_Toc116564170" w:history="1">
         <w:r>
           <w:rPr>
             <w:rStyle w:val="Hyperlink"/>
@@ -1712,7 +1759,7 @@
             <w:noProof/>
             <w:webHidden/>
           </w:rPr>
-          <w:instrText xml:space="preserve"> PAGEREF _Toc116385163 \h </w:instrText>
+          <w:instrText xml:space="preserve"> PAGEREF _Toc116564170 \h </w:instrText>
         </w:r>
         <w:r>
           <w:rPr>
@@ -1759,7 +1806,7 @@
           <w:lang w:eastAsia="en-IN" w:bidi="ar-SA"/>
         </w:rPr>
       </w:pPr>
-      <w:hyperlink w:anchor="_Toc116385164" w:history="1">
+      <w:hyperlink w:anchor="_Toc116564171" w:history="1">
         <w:r>
           <w:rPr>
             <w:rStyle w:val="Hyperlink"/>
@@ -1786,7 +1833,7 @@
             <w:noProof/>
             <w:webHidden/>
           </w:rPr>
-          <w:instrText xml:space="preserve"> PAGEREF _Toc116385164 \h </w:instrText>
+          <w:instrText xml:space="preserve"> PAGEREF _Toc116564171 \h </w:instrText>
         </w:r>
         <w:r>
           <w:rPr>
@@ -1833,7 +1880,7 @@
           <w:lang w:eastAsia="en-IN" w:bidi="ar-SA"/>
         </w:rPr>
       </w:pPr>
-      <w:hyperlink w:anchor="_Toc116385165" w:history="1">
+      <w:hyperlink w:anchor="_Toc116564172" w:history="1">
         <w:r>
           <w:rPr>
             <w:rStyle w:val="Hyperlink"/>
@@ -1860,7 +1907,7 @@
             <w:noProof/>
             <w:webHidden/>
           </w:rPr>
-          <w:instrText xml:space="preserve"> PAGEREF _Toc116385165 \h </w:instrText>
+          <w:instrText xml:space="preserve"> PAGEREF _Toc116564172 \h </w:instrText>
         </w:r>
         <w:r>
           <w:rPr>
@@ -1907,7 +1954,7 @@
           <w:lang w:eastAsia="en-IN" w:bidi="ar-SA"/>
         </w:rPr>
       </w:pPr>
-      <w:hyperlink w:anchor="_Toc116385166" w:history="1">
+      <w:hyperlink w:anchor="_Toc116564173" w:history="1">
         <w:r>
           <w:rPr>
             <w:rStyle w:val="Hyperlink"/>
@@ -1934,7 +1981,7 @@
             <w:noProof/>
             <w:webHidden/>
           </w:rPr>
-          <w:instrText xml:space="preserve"> PAGEREF _Toc116385166 \h </w:instrText>
+          <w:instrText xml:space="preserve"> PAGEREF _Toc116564173 \h </w:instrText>
         </w:r>
         <w:r>
           <w:rPr>
@@ -1981,7 +2028,7 @@
           <w:lang w:eastAsia="en-IN" w:bidi="ar-SA"/>
         </w:rPr>
       </w:pPr>
-      <w:hyperlink w:anchor="_Toc116385167" w:history="1">
+      <w:hyperlink w:anchor="_Toc116564174" w:history="1">
         <w:r>
           <w:rPr>
             <w:rStyle w:val="Hyperlink"/>
@@ -2008,7 +2055,7 @@
             <w:noProof/>
             <w:webHidden/>
           </w:rPr>
-          <w:instrText xml:space="preserve"> PAGEREF _Toc116385167 \h </w:instrText>
+          <w:instrText xml:space="preserve"> PAGEREF _Toc116564174 \h </w:instrText>
         </w:r>
         <w:r>
           <w:rPr>
@@ -2055,13 +2102,13 @@
           <w:lang w:eastAsia="en-IN" w:bidi="ar-SA"/>
         </w:rPr>
       </w:pPr>
-      <w:hyperlink w:anchor="_Toc116385168" w:history="1">
+      <w:hyperlink w:anchor="_Toc116564175" w:history="1">
         <w:r>
           <w:rPr>
             <w:rStyle w:val="Hyperlink"/>
             <w:noProof/>
           </w:rPr>
-          <w:t>Chart</w:t>
+          <w:t>Input</w:t>
         </w:r>
         <w:r>
           <w:rPr>
@@ -2082,7 +2129,7 @@
             <w:noProof/>
             <w:webHidden/>
           </w:rPr>
-          <w:instrText xml:space="preserve"> PAGEREF _Toc116385168 \h </w:instrText>
+          <w:instrText xml:space="preserve"> PAGEREF _Toc116564175 \h </w:instrText>
         </w:r>
         <w:r>
           <w:rPr>
@@ -2129,13 +2176,13 @@
           <w:lang w:eastAsia="en-IN" w:bidi="ar-SA"/>
         </w:rPr>
       </w:pPr>
-      <w:hyperlink w:anchor="_Toc116385169" w:history="1">
+      <w:hyperlink w:anchor="_Toc116564176" w:history="1">
         <w:r>
           <w:rPr>
             <w:rStyle w:val="Hyperlink"/>
             <w:noProof/>
           </w:rPr>
-          <w:t>Analysis</w:t>
+          <w:t>Chart July 2022</w:t>
         </w:r>
         <w:r>
           <w:rPr>
@@ -2156,7 +2203,7 @@
             <w:noProof/>
             <w:webHidden/>
           </w:rPr>
-          <w:instrText xml:space="preserve"> PAGEREF _Toc116385169 \h </w:instrText>
+          <w:instrText xml:space="preserve"> PAGEREF _Toc116564176 \h </w:instrText>
         </w:r>
         <w:r>
           <w:rPr>
@@ -2203,13 +2250,13 @@
           <w:lang w:eastAsia="en-IN" w:bidi="ar-SA"/>
         </w:rPr>
       </w:pPr>
-      <w:hyperlink w:anchor="_Toc116385170" w:history="1">
+      <w:hyperlink w:anchor="_Toc116564177" w:history="1">
         <w:r>
           <w:rPr>
             <w:rStyle w:val="Hyperlink"/>
             <w:noProof/>
           </w:rPr>
-          <w:t>Conclusion and Proposed Corrective &amp; Preventive Actions</w:t>
+          <w:t>Analysis July 2022</w:t>
         </w:r>
         <w:r>
           <w:rPr>
@@ -2230,7 +2277,7 @@
             <w:noProof/>
             <w:webHidden/>
           </w:rPr>
-          <w:instrText xml:space="preserve"> PAGEREF _Toc116385170 \h </w:instrText>
+          <w:instrText xml:space="preserve"> PAGEREF _Toc116564177 \h </w:instrText>
         </w:r>
         <w:r>
           <w:rPr>
@@ -2250,7 +2297,7 @@
             <w:noProof/>
             <w:webHidden/>
           </w:rPr>
-          <w:t>15</w:t>
+          <w:t>14</w:t>
         </w:r>
         <w:r>
           <w:rPr>
@@ -2263,7 +2310,7 @@
     </w:p>
     <w:p>
       <w:pPr>
-        <w:pStyle w:val="TOC1"/>
+        <w:pStyle w:val="TOC3"/>
         <w:tabs>
           <w:tab w:val="right" w:leader="dot" w:pos="9350"/>
         </w:tabs>
@@ -2277,13 +2324,13 @@
           <w:lang w:eastAsia="en-IN" w:bidi="ar-SA"/>
         </w:rPr>
       </w:pPr>
-      <w:hyperlink w:anchor="_Toc116385171" w:history="1">
+      <w:hyperlink w:anchor="_Toc116564178" w:history="1">
         <w:r>
           <w:rPr>
             <w:rStyle w:val="Hyperlink"/>
             <w:noProof/>
           </w:rPr>
-          <w:t>Product Quality Assurance</w:t>
+          <w:t>Chart Sep. 2022</w:t>
         </w:r>
         <w:r>
           <w:rPr>
@@ -2304,7 +2351,7 @@
             <w:noProof/>
             <w:webHidden/>
           </w:rPr>
-          <w:instrText xml:space="preserve"> PAGEREF _Toc116385171 \h </w:instrText>
+          <w:instrText xml:space="preserve"> PAGEREF _Toc116564178 \h </w:instrText>
         </w:r>
         <w:r>
           <w:rPr>
@@ -2351,13 +2398,13 @@
           <w:lang w:eastAsia="en-IN" w:bidi="ar-SA"/>
         </w:rPr>
       </w:pPr>
-      <w:hyperlink w:anchor="_Toc116385172" w:history="1">
+      <w:hyperlink w:anchor="_Toc116564179" w:history="1">
         <w:r>
           <w:rPr>
             <w:rStyle w:val="Hyperlink"/>
             <w:noProof/>
           </w:rPr>
-          <w:t>Chart and Analysis</w:t>
+          <w:t>Analysis Sep. 2022</w:t>
         </w:r>
         <w:r>
           <w:rPr>
@@ -2378,7 +2425,7 @@
             <w:noProof/>
             <w:webHidden/>
           </w:rPr>
-          <w:instrText xml:space="preserve"> PAGEREF _Toc116385172 \h </w:instrText>
+          <w:instrText xml:space="preserve"> PAGEREF _Toc116564179 \h </w:instrText>
         </w:r>
         <w:r>
           <w:rPr>
@@ -2425,7 +2472,7 @@
           <w:lang w:eastAsia="en-IN" w:bidi="ar-SA"/>
         </w:rPr>
       </w:pPr>
-      <w:hyperlink w:anchor="_Toc116385173" w:history="1">
+      <w:hyperlink w:anchor="_Toc116564180" w:history="1">
         <w:r>
           <w:rPr>
             <w:rStyle w:val="Hyperlink"/>
@@ -2452,7 +2499,7 @@
             <w:noProof/>
             <w:webHidden/>
           </w:rPr>
-          <w:instrText xml:space="preserve"> PAGEREF _Toc116385173 \h </w:instrText>
+          <w:instrText xml:space="preserve"> PAGEREF _Toc116564180 \h </w:instrText>
         </w:r>
         <w:r>
           <w:rPr>
@@ -2499,13 +2546,13 @@
           <w:lang w:eastAsia="en-IN" w:bidi="ar-SA"/>
         </w:rPr>
       </w:pPr>
-      <w:hyperlink w:anchor="_Toc116385174" w:history="1">
+      <w:hyperlink w:anchor="_Toc116564181" w:history="1">
         <w:r>
           <w:rPr>
             <w:rStyle w:val="Hyperlink"/>
             <w:noProof/>
           </w:rPr>
-          <w:t>Organizational Training</w:t>
+          <w:t>Product Quality Assurance</w:t>
         </w:r>
         <w:r>
           <w:rPr>
@@ -2526,7 +2573,7 @@
             <w:noProof/>
             <w:webHidden/>
           </w:rPr>
-          <w:instrText xml:space="preserve"> PAGEREF _Toc116385174 \h </w:instrText>
+          <w:instrText xml:space="preserve"> PAGEREF _Toc116564181 \h </w:instrText>
         </w:r>
         <w:r>
           <w:rPr>
@@ -2546,7 +2593,7 @@
             <w:noProof/>
             <w:webHidden/>
           </w:rPr>
-          <w:t>17</w:t>
+          <w:t>16</w:t>
         </w:r>
         <w:r>
           <w:rPr>
@@ -2573,13 +2620,13 @@
           <w:lang w:eastAsia="en-IN" w:bidi="ar-SA"/>
         </w:rPr>
       </w:pPr>
-      <w:hyperlink w:anchor="_Toc116385175" w:history="1">
+      <w:hyperlink w:anchor="_Toc116564182" w:history="1">
         <w:r>
           <w:rPr>
             <w:rStyle w:val="Hyperlink"/>
             <w:noProof/>
           </w:rPr>
-          <w:t>Chart &amp; Analysis</w:t>
+          <w:t>Input</w:t>
         </w:r>
         <w:r>
           <w:rPr>
@@ -2600,7 +2647,7 @@
             <w:noProof/>
             <w:webHidden/>
           </w:rPr>
-          <w:instrText xml:space="preserve"> PAGEREF _Toc116385175 \h </w:instrText>
+          <w:instrText xml:space="preserve"> PAGEREF _Toc116564182 \h </w:instrText>
         </w:r>
         <w:r>
           <w:rPr>
@@ -2620,7 +2667,7 @@
             <w:noProof/>
             <w:webHidden/>
           </w:rPr>
-          <w:t>17</w:t>
+          <w:t>16</w:t>
         </w:r>
         <w:r>
           <w:rPr>
@@ -2647,12 +2694,86 @@
           <w:lang w:eastAsia="en-IN" w:bidi="ar-SA"/>
         </w:rPr>
       </w:pPr>
-      <w:hyperlink w:anchor="_Toc116385176" w:history="1">
+      <w:hyperlink w:anchor="_Toc116564183" w:history="1">
         <w:r>
           <w:rPr>
             <w:rStyle w:val="Hyperlink"/>
             <w:noProof/>
           </w:rPr>
+          <w:t>Chart and Analysis</w:t>
+        </w:r>
+        <w:r>
+          <w:rPr>
+            <w:noProof/>
+            <w:webHidden/>
+          </w:rPr>
+          <w:tab/>
+        </w:r>
+        <w:r>
+          <w:rPr>
+            <w:noProof/>
+            <w:webHidden/>
+          </w:rPr>
+          <w:fldChar w:fldCharType="begin"/>
+        </w:r>
+        <w:r>
+          <w:rPr>
+            <w:noProof/>
+            <w:webHidden/>
+          </w:rPr>
+          <w:instrText xml:space="preserve"> PAGEREF _Toc116564183 \h </w:instrText>
+        </w:r>
+        <w:r>
+          <w:rPr>
+            <w:noProof/>
+            <w:webHidden/>
+          </w:rPr>
+        </w:r>
+        <w:r>
+          <w:rPr>
+            <w:noProof/>
+            <w:webHidden/>
+          </w:rPr>
+          <w:fldChar w:fldCharType="separate"/>
+        </w:r>
+        <w:r>
+          <w:rPr>
+            <w:noProof/>
+            <w:webHidden/>
+          </w:rPr>
+          <w:t>16</w:t>
+        </w:r>
+        <w:r>
+          <w:rPr>
+            <w:noProof/>
+            <w:webHidden/>
+          </w:rPr>
+          <w:fldChar w:fldCharType="end"/>
+        </w:r>
+      </w:hyperlink>
+    </w:p>
+    <w:p>
+      <w:pPr>
+        <w:pStyle w:val="TOC3"/>
+        <w:tabs>
+          <w:tab w:val="right" w:leader="dot" w:pos="9350"/>
+        </w:tabs>
+        <w:rPr>
+          <w:rFonts w:asciiTheme="minorHAnsi" w:eastAsiaTheme="minorEastAsia" w:hAnsiTheme="minorHAnsi" w:cstheme="minorBidi"/>
+          <w:i w:val="0"/>
+          <w:iCs w:val="0"/>
+          <w:noProof/>
+          <w:sz w:val="22"/>
+          <w:szCs w:val="22"/>
+          <w:lang w:eastAsia="en-IN" w:bidi="ar-SA"/>
+        </w:rPr>
+      </w:pPr>
+      <w:hyperlink w:anchor="_Toc116564184" w:history="1">
+        <w:r>
+          <w:rPr>
+            <w:rStyle w:val="Hyperlink"/>
+            <w:noProof/>
+          </w:rPr>
           <w:t>Conclusion and Proposed Corrective &amp; Preventive Actions</w:t>
         </w:r>
         <w:r>
@@ -2674,7 +2795,7 @@
             <w:noProof/>
             <w:webHidden/>
           </w:rPr>
-          <w:instrText xml:space="preserve"> PAGEREF _Toc116385176 \h </w:instrText>
+          <w:instrText xml:space="preserve"> PAGEREF _Toc116564184 \h </w:instrText>
         </w:r>
         <w:r>
           <w:rPr>
@@ -2694,7 +2815,7 @@
             <w:noProof/>
             <w:webHidden/>
           </w:rPr>
-          <w:t>19</w:t>
+          <w:t>18</w:t>
         </w:r>
         <w:r>
           <w:rPr>
@@ -2706,178 +2827,457 @@
       </w:hyperlink>
     </w:p>
     <w:p>
+      <w:pPr>
+        <w:pStyle w:val="TOC1"/>
+        <w:tabs>
+          <w:tab w:val="right" w:leader="dot" w:pos="9350"/>
+        </w:tabs>
+        <w:rPr>
+          <w:rFonts w:asciiTheme="minorHAnsi" w:eastAsiaTheme="minorEastAsia" w:hAnsiTheme="minorHAnsi" w:cstheme="minorBidi"/>
+          <w:i w:val="0"/>
+          <w:iCs w:val="0"/>
+          <w:noProof/>
+          <w:sz w:val="22"/>
+          <w:szCs w:val="22"/>
+          <w:lang w:eastAsia="en-IN" w:bidi="ar-SA"/>
+        </w:rPr>
+      </w:pPr>
+      <w:hyperlink w:anchor="_Toc116564185" w:history="1">
+        <w:r>
+          <w:rPr>
+            <w:rStyle w:val="Hyperlink"/>
+            <w:noProof/>
+          </w:rPr>
+          <w:t>Organizational Training</w:t>
+        </w:r>
+        <w:r>
+          <w:rPr>
+            <w:noProof/>
+            <w:webHidden/>
+          </w:rPr>
+          <w:tab/>
+        </w:r>
+        <w:r>
+          <w:rPr>
+            <w:noProof/>
+            <w:webHidden/>
+          </w:rPr>
+          <w:fldChar w:fldCharType="begin"/>
+        </w:r>
+        <w:r>
+          <w:rPr>
+            <w:noProof/>
+            <w:webHidden/>
+          </w:rPr>
+          <w:instrText xml:space="preserve"> PAGEREF _Toc116564185 \h </w:instrText>
+        </w:r>
+        <w:r>
+          <w:rPr>
+            <w:noProof/>
+            <w:webHidden/>
+          </w:rPr>
+        </w:r>
+        <w:r>
+          <w:rPr>
+            <w:noProof/>
+            <w:webHidden/>
+          </w:rPr>
+          <w:fldChar w:fldCharType="separate"/>
+        </w:r>
+        <w:r>
+          <w:rPr>
+            <w:noProof/>
+            <w:webHidden/>
+          </w:rPr>
+          <w:t>18</w:t>
+        </w:r>
+        <w:r>
+          <w:rPr>
+            <w:noProof/>
+            <w:webHidden/>
+          </w:rPr>
+          <w:fldChar w:fldCharType="end"/>
+        </w:r>
+      </w:hyperlink>
+    </w:p>
+    <w:p>
+      <w:pPr>
+        <w:pStyle w:val="TOC3"/>
+        <w:tabs>
+          <w:tab w:val="right" w:leader="dot" w:pos="9350"/>
+        </w:tabs>
+        <w:rPr>
+          <w:rFonts w:asciiTheme="minorHAnsi" w:eastAsiaTheme="minorEastAsia" w:hAnsiTheme="minorHAnsi" w:cstheme="minorBidi"/>
+          <w:i w:val="0"/>
+          <w:iCs w:val="0"/>
+          <w:noProof/>
+          <w:sz w:val="22"/>
+          <w:szCs w:val="22"/>
+          <w:lang w:eastAsia="en-IN" w:bidi="ar-SA"/>
+        </w:rPr>
+      </w:pPr>
+      <w:hyperlink w:anchor="_Toc116564186" w:history="1">
+        <w:r>
+          <w:rPr>
+            <w:rStyle w:val="Hyperlink"/>
+            <w:noProof/>
+          </w:rPr>
+          <w:t>Input</w:t>
+        </w:r>
+        <w:r>
+          <w:rPr>
+            <w:noProof/>
+            <w:webHidden/>
+          </w:rPr>
+          <w:tab/>
+        </w:r>
+        <w:r>
+          <w:rPr>
+            <w:noProof/>
+            <w:webHidden/>
+          </w:rPr>
+          <w:fldChar w:fldCharType="begin"/>
+        </w:r>
+        <w:r>
+          <w:rPr>
+            <w:noProof/>
+            <w:webHidden/>
+          </w:rPr>
+          <w:instrText xml:space="preserve"> PAGEREF _Toc116564186 \h </w:instrText>
+        </w:r>
+        <w:r>
+          <w:rPr>
+            <w:noProof/>
+            <w:webHidden/>
+          </w:rPr>
+        </w:r>
+        <w:r>
+          <w:rPr>
+            <w:noProof/>
+            <w:webHidden/>
+          </w:rPr>
+          <w:fldChar w:fldCharType="separate"/>
+        </w:r>
+        <w:r>
+          <w:rPr>
+            <w:noProof/>
+            <w:webHidden/>
+          </w:rPr>
+          <w:t>18</w:t>
+        </w:r>
+        <w:r>
+          <w:rPr>
+            <w:noProof/>
+            <w:webHidden/>
+          </w:rPr>
+          <w:fldChar w:fldCharType="end"/>
+        </w:r>
+      </w:hyperlink>
+    </w:p>
+    <w:p>
+      <w:pPr>
+        <w:pStyle w:val="TOC3"/>
+        <w:tabs>
+          <w:tab w:val="right" w:leader="dot" w:pos="9350"/>
+        </w:tabs>
+        <w:rPr>
+          <w:rFonts w:asciiTheme="minorHAnsi" w:eastAsiaTheme="minorEastAsia" w:hAnsiTheme="minorHAnsi" w:cstheme="minorBidi"/>
+          <w:i w:val="0"/>
+          <w:iCs w:val="0"/>
+          <w:noProof/>
+          <w:sz w:val="22"/>
+          <w:szCs w:val="22"/>
+          <w:lang w:eastAsia="en-IN" w:bidi="ar-SA"/>
+        </w:rPr>
+      </w:pPr>
+      <w:hyperlink w:anchor="_Toc116564187" w:history="1">
+        <w:r>
+          <w:rPr>
+            <w:rStyle w:val="Hyperlink"/>
+            <w:noProof/>
+          </w:rPr>
+          <w:t>Chart &amp; Analysis</w:t>
+        </w:r>
+        <w:r>
+          <w:rPr>
+            <w:noProof/>
+            <w:webHidden/>
+          </w:rPr>
+          <w:tab/>
+        </w:r>
+        <w:r>
+          <w:rPr>
+            <w:noProof/>
+            <w:webHidden/>
+          </w:rPr>
+          <w:fldChar w:fldCharType="begin"/>
+        </w:r>
+        <w:r>
+          <w:rPr>
+            <w:noProof/>
+            <w:webHidden/>
+          </w:rPr>
+          <w:instrText xml:space="preserve"> PAGEREF _Toc116564187 \h </w:instrText>
+        </w:r>
+        <w:r>
+          <w:rPr>
+            <w:noProof/>
+            <w:webHidden/>
+          </w:rPr>
+        </w:r>
+        <w:r>
+          <w:rPr>
+            <w:noProof/>
+            <w:webHidden/>
+          </w:rPr>
+          <w:fldChar w:fldCharType="separate"/>
+        </w:r>
+        <w:r>
+          <w:rPr>
+            <w:noProof/>
+            <w:webHidden/>
+          </w:rPr>
+          <w:t>18</w:t>
+        </w:r>
+        <w:r>
+          <w:rPr>
+            <w:noProof/>
+            <w:webHidden/>
+          </w:rPr>
+          <w:fldChar w:fldCharType="end"/>
+        </w:r>
+      </w:hyperlink>
+    </w:p>
+    <w:p>
+      <w:pPr>
+        <w:pStyle w:val="TOC3"/>
+        <w:tabs>
+          <w:tab w:val="right" w:leader="dot" w:pos="9350"/>
+        </w:tabs>
+        <w:rPr>
+          <w:rFonts w:asciiTheme="minorHAnsi" w:eastAsiaTheme="minorEastAsia" w:hAnsiTheme="minorHAnsi" w:cstheme="minorBidi"/>
+          <w:i w:val="0"/>
+          <w:iCs w:val="0"/>
+          <w:noProof/>
+          <w:sz w:val="22"/>
+          <w:szCs w:val="22"/>
+          <w:lang w:eastAsia="en-IN" w:bidi="ar-SA"/>
+        </w:rPr>
+      </w:pPr>
+      <w:hyperlink w:anchor="_Toc116564188" w:history="1">
+        <w:r>
+          <w:rPr>
+            <w:rStyle w:val="Hyperlink"/>
+            <w:noProof/>
+          </w:rPr>
+          <w:t>Conclusion and Proposed Corrective &amp; Preventive Actions</w:t>
+        </w:r>
+        <w:r>
+          <w:rPr>
+            <w:noProof/>
+            <w:webHidden/>
+          </w:rPr>
+          <w:tab/>
+        </w:r>
+        <w:r>
+          <w:rPr>
+            <w:noProof/>
+            <w:webHidden/>
+          </w:rPr>
+          <w:fldChar w:fldCharType="begin"/>
+        </w:r>
+        <w:r>
+          <w:rPr>
+            <w:noProof/>
+            <w:webHidden/>
+          </w:rPr>
+          <w:instrText xml:space="preserve"> PAGEREF _Toc116564188 \h </w:instrText>
+        </w:r>
+        <w:r>
+          <w:rPr>
+            <w:noProof/>
+            <w:webHidden/>
+          </w:rPr>
+        </w:r>
+        <w:r>
+          <w:rPr>
+            <w:noProof/>
+            <w:webHidden/>
+          </w:rPr>
+          <w:fldChar w:fldCharType="separate"/>
+        </w:r>
+        <w:r>
+          <w:rPr>
+            <w:noProof/>
+            <w:webHidden/>
+          </w:rPr>
+          <w:t>21</w:t>
+        </w:r>
+        <w:r>
+          <w:rPr>
+            <w:noProof/>
+            <w:webHidden/>
+          </w:rPr>
+          <w:fldChar w:fldCharType="end"/>
+        </w:r>
+      </w:hyperlink>
+    </w:p>
+    <w:p>
+      <w:pPr>
+        <w:pStyle w:val="Heading1"/>
+      </w:pPr>
       <w:r>
         <w:fldChar w:fldCharType="end"/>
       </w:r>
-    </w:p>
-    <w:p>
-      <w:r>
-        <w:br w:type="page"/>
+      <w:bookmarkStart w:id="1" w:name="_Toc116564154"/>
+      <w:r>
+        <w:t>Introduction</w:t>
+      </w:r>
+      <w:bookmarkEnd w:id="1"/>
+    </w:p>
+    <w:p>
+      <w:r>
+        <w:t xml:space="preserve">This Metrics Baseline Report, henceforth referred to as MBR, is a report to present and </w:t>
+      </w:r>
+      <w:r>
+        <w:t>analyse</w:t>
+      </w:r>
+      <w:r>
+        <w:t xml:space="preserve"> the performance of the </w:t>
+      </w:r>
+      <w:r>
+        <w:t xml:space="preserve">Research and Development </w:t>
+      </w:r>
+      <w:r>
+        <w:t>division at</w:t>
+      </w:r>
+      <w:r>
+        <w:t xml:space="preserve"> Genus Innovation Limited in quantitative terms. This Report is also intended to be a driver for process improvements going forward. This can be a guide to detecting potential issues related to the process effectiveness and performance.</w:t>
+      </w:r>
+    </w:p>
+    <w:p>
+      <w:r>
+        <w:t xml:space="preserve">This Report covers the period from </w:t>
+      </w:r>
+      <w:r>
+        <w:t>Jul</w:t>
+      </w:r>
+      <w:r>
+        <w:t>. 2022</w:t>
+      </w:r>
+      <w:r>
+        <w:t xml:space="preserve"> to </w:t>
+      </w:r>
+      <w:r>
+        <w:t>Sep</w:t>
+      </w:r>
+      <w:r>
+        <w:t>. 2022</w:t>
+      </w:r>
+      <w:r>
+        <w:t xml:space="preserve">. </w:t>
+      </w:r>
+      <w:r>
+        <w:t>GGE300 &amp; GGE295 projects</w:t>
+      </w:r>
+      <w:r>
+        <w:t xml:space="preserve"> completed in this duration and all products produced in this duration </w:t>
+      </w:r>
+      <w:r>
+        <w:t xml:space="preserve">are </w:t>
+      </w:r>
+      <w:r>
+        <w:t>covered in this report.</w:t>
       </w:r>
     </w:p>
     <w:p>
       <w:pPr>
         <w:pStyle w:val="Heading1"/>
       </w:pPr>
-      <w:bookmarkStart w:id="0" w:name="_Toc116385147"/>
-      <w:r>
-        <w:lastRenderedPageBreak/>
-        <w:t>Introduction</w:t>
-      </w:r>
-      <w:bookmarkEnd w:id="0"/>
-    </w:p>
-    <w:p>
-      <w:r>
-        <w:t xml:space="preserve">This Metrics Baseline Report, henceforth referred to as MBR, is a report to present and </w:t>
-      </w:r>
-      <w:proofErr w:type="spellStart"/>
-      <w:r>
-        <w:t>analyze</w:t>
-      </w:r>
-      <w:proofErr w:type="spellEnd"/>
-      <w:r>
-        <w:t xml:space="preserve"> the performance of the </w:t>
-      </w:r>
-      <w:r>
-        <w:t xml:space="preserve">Research and Development </w:t>
-      </w:r>
-      <w:r>
-        <w:t>division at</w:t>
-      </w:r>
-      <w:r>
-        <w:t xml:space="preserve"> Genus Innovation Limited in quantitative terms. This Report is also intended to be a driver for process improvements going forward. This can be a guide to detecting potential issues related to the process effectiveness and performance.</w:t>
-      </w:r>
-    </w:p>
-    <w:p>
-      <w:r>
-        <w:t xml:space="preserve">This Report covers the period from </w:t>
-      </w:r>
-      <w:r>
-        <w:t>Jul</w:t>
-      </w:r>
-      <w:r>
-        <w:t>. 2022</w:t>
-      </w:r>
-      <w:r>
-        <w:t xml:space="preserve"> to </w:t>
-      </w:r>
-      <w:r>
-        <w:t>Sep</w:t>
-      </w:r>
-      <w:r>
-        <w:t>. 2022</w:t>
-      </w:r>
-      <w:r>
-        <w:t xml:space="preserve">. </w:t>
-      </w:r>
-      <w:r>
-        <w:t>GGE300 &amp; GGE295 projects</w:t>
-      </w:r>
-      <w:r>
-        <w:t xml:space="preserve"> completed in this duration and all products produced in this duration covered in this report.</w:t>
+      <w:bookmarkStart w:id="2" w:name="_Toc116564155"/>
+      <w:r>
+        <w:t>Scope</w:t>
+      </w:r>
+      <w:bookmarkEnd w:id="2"/>
+    </w:p>
+    <w:p>
+      <w:r>
+        <w:t xml:space="preserve">This MBR presents the measurements of projects </w:t>
+      </w:r>
+      <w:r>
+        <w:t xml:space="preserve">and produced products </w:t>
+      </w:r>
+      <w:r>
+        <w:t xml:space="preserve">as discussed above. It tries to gauge the performance of the organization </w:t>
+      </w:r>
+      <w:r>
+        <w:t xml:space="preserve">in terms of Schedule adherence and </w:t>
+      </w:r>
+      <w:r>
+        <w:t xml:space="preserve">Quality of products </w:t>
+      </w:r>
+      <w:r>
+        <w:t>produced for customer</w:t>
+      </w:r>
+      <w:r>
+        <w:t>.</w:t>
       </w:r>
     </w:p>
     <w:p>
       <w:pPr>
         <w:pStyle w:val="Heading1"/>
       </w:pPr>
-      <w:bookmarkStart w:id="1" w:name="_Toc116385148"/>
-      <w:r>
-        <w:t>Scope</w:t>
-      </w:r>
-      <w:bookmarkEnd w:id="1"/>
-    </w:p>
-    <w:p>
-      <w:r>
-        <w:t xml:space="preserve">This MBR presents the measurements of projects </w:t>
-      </w:r>
-      <w:r>
-        <w:t xml:space="preserve">and produced products </w:t>
-      </w:r>
-      <w:r>
-        <w:t xml:space="preserve">as discussed above. It tries to gauge the performance of the organization </w:t>
-      </w:r>
-      <w:r>
-        <w:t xml:space="preserve">in terms of Schedule adherence and </w:t>
-      </w:r>
-      <w:r>
-        <w:t xml:space="preserve">Quality of products </w:t>
-      </w:r>
-      <w:r>
-        <w:t>produced for customer</w:t>
-      </w:r>
-      <w:r>
-        <w:t>.</w:t>
+      <w:bookmarkStart w:id="3" w:name="_Toc116564156"/>
+      <w:r>
+        <w:t>References</w:t>
+      </w:r>
+      <w:bookmarkEnd w:id="3"/>
+    </w:p>
+    <w:p>
+      <w:r>
+        <w:t>Measurement and Anal</w:t>
+      </w:r>
+      <w:r>
+        <w:t xml:space="preserve">ysis Procedure (PRCD_MEASUR) </w:t>
+      </w:r>
+      <w:r>
+        <w:t xml:space="preserve">as in QMS </w:t>
+      </w:r>
+      <w:r>
+        <w:t>4.1</w:t>
+      </w:r>
+    </w:p>
+    <w:p>
+      <w:r>
+        <w:t>Business Objective to Process Objective Mapping (MSTL_BOTOPO</w:t>
+      </w:r>
+      <w:r>
+        <w:t>) as</w:t>
+      </w:r>
+      <w:r>
+        <w:t xml:space="preserve"> in QMS </w:t>
+      </w:r>
+      <w:r>
+        <w:t>4.1</w:t>
       </w:r>
     </w:p>
     <w:p>
       <w:pPr>
         <w:pStyle w:val="Heading1"/>
       </w:pPr>
-      <w:bookmarkStart w:id="2" w:name="_Toc116385149"/>
-      <w:r>
-        <w:t>References</w:t>
-      </w:r>
-      <w:bookmarkEnd w:id="2"/>
-    </w:p>
-    <w:p>
-      <w:r>
-        <w:t>Measurement and Anal</w:t>
-      </w:r>
-      <w:r>
-        <w:t xml:space="preserve">ysis Procedure (PRCD_MEASUR) </w:t>
-      </w:r>
-      <w:r>
-        <w:t xml:space="preserve">as in QMS </w:t>
-      </w:r>
-      <w:r>
-        <w:t>4.1</w:t>
-      </w:r>
-    </w:p>
-    <w:p>
-      <w:r>
-        <w:t>Business Objective to Process Objective Mapping (MSTL_BOTOPO</w:t>
-      </w:r>
-      <w:r>
-        <w:t>) as</w:t>
-      </w:r>
-      <w:r>
-        <w:t xml:space="preserve"> in QMS </w:t>
-      </w:r>
-      <w:r>
-        <w:t>4.1</w:t>
-      </w:r>
-    </w:p>
-    <w:p>
-      <w:pPr>
-        <w:pStyle w:val="Heading1"/>
-      </w:pPr>
-      <w:bookmarkStart w:id="3" w:name="_Toc116385150"/>
+      <w:bookmarkStart w:id="4" w:name="_Toc116564157"/>
       <w:r>
         <w:t>Tools Used</w:t>
       </w:r>
-      <w:bookmarkEnd w:id="3"/>
-    </w:p>
-    <w:p>
-      <w:r>
-        <w:t xml:space="preserve">Data Collection, Measurement, Analysis and Reporting </w:t>
-      </w:r>
-      <w:proofErr w:type="gramStart"/>
-      <w:r>
-        <w:t xml:space="preserve">Tool </w:t>
-      </w:r>
-      <w:r>
-        <w:t xml:space="preserve"> of</w:t>
-      </w:r>
-      <w:proofErr w:type="gramEnd"/>
-      <w:r>
-        <w:t xml:space="preserve"> </w:t>
-      </w:r>
-      <w:proofErr w:type="spellStart"/>
-      <w:r>
-        <w:t>GIL.ef</w:t>
-      </w:r>
-      <w:proofErr w:type="spellEnd"/>
+      <w:bookmarkEnd w:id="4"/>
+    </w:p>
+    <w:p>
+      <w:r>
+        <w:t xml:space="preserve">Data Collection, Measurement, Analysis and Reporting Tool </w:t>
+      </w:r>
+      <w:r>
+        <w:t xml:space="preserve"> of GIL.ef</w:t>
+      </w:r>
       <w:r>
         <w:rPr>
           <w:rStyle w:val="FootnoteReference"/>
@@ -2891,20 +3291,16 @@
         </w:rPr>
         <w:t>.</w:t>
       </w:r>
-      <w:r>
-        <w:br w:type="page"/>
-      </w:r>
     </w:p>
     <w:p>
       <w:pPr>
         <w:pStyle w:val="Heading1"/>
       </w:pPr>
-      <w:bookmarkStart w:id="4" w:name="_Toc116385151"/>
-      <w:r>
-        <w:lastRenderedPageBreak/>
+      <w:bookmarkStart w:id="5" w:name="_Toc116564158"/>
+      <w:r>
         <w:t>Metrics and Goals</w:t>
       </w:r>
-      <w:bookmarkEnd w:id="4"/>
+      <w:bookmarkEnd w:id="5"/>
     </w:p>
     <w:p/>
     <w:tbl>
@@ -3092,16 +3488,11 @@
               <w:spacing w:after="0" w:line="240" w:lineRule="auto"/>
             </w:pPr>
             <w:r>
-              <w:t>Line rejection percentage is the ratio of total line failures in a month and the total quantity produced in the month</w:t>
-            </w:r>
-            <w:proofErr w:type="gramStart"/>
-            <w:r>
-              <w:t>.</w:t>
+              <w:t>Line rejection percentage is the ratio of total line failures in a month and the total quantity produced in the month.</w:t>
             </w:r>
             <w:r>
               <w:t>.</w:t>
             </w:r>
-            <w:proofErr w:type="gramEnd"/>
           </w:p>
         </w:tc>
         <w:tc>
@@ -3283,12 +3674,12 @@
       <w:pPr>
         <w:pStyle w:val="Heading1"/>
       </w:pPr>
-      <w:bookmarkStart w:id="5" w:name="_Toc116385152"/>
+      <w:bookmarkStart w:id="6" w:name="_Toc116564159"/>
       <w:r>
         <w:lastRenderedPageBreak/>
         <w:t>Terminology</w:t>
       </w:r>
-      <w:bookmarkEnd w:id="5"/>
+      <w:bookmarkEnd w:id="6"/>
     </w:p>
     <w:p>
       <w:pPr>
@@ -3367,23 +3758,23 @@
       <w:pPr>
         <w:pStyle w:val="Heading1"/>
       </w:pPr>
-      <w:bookmarkStart w:id="6" w:name="_Toc116385153"/>
+      <w:bookmarkStart w:id="7" w:name="_Toc116564160"/>
       <w:r>
         <w:lastRenderedPageBreak/>
         <w:t>Metrics</w:t>
       </w:r>
-      <w:bookmarkEnd w:id="6"/>
+      <w:bookmarkEnd w:id="7"/>
     </w:p>
     <w:p/>
     <w:p>
       <w:pPr>
         <w:pStyle w:val="Heading2"/>
       </w:pPr>
-      <w:bookmarkStart w:id="7" w:name="_Toc116385154"/>
+      <w:bookmarkStart w:id="8" w:name="_Toc116564161"/>
       <w:r>
         <w:t>Schedule Variance</w:t>
       </w:r>
-      <w:bookmarkEnd w:id="7"/>
+      <w:bookmarkEnd w:id="8"/>
     </w:p>
     <w:p>
       <w:r>
@@ -3400,11 +3791,11 @@
       <w:pPr>
         <w:pStyle w:val="Heading3"/>
       </w:pPr>
-      <w:bookmarkStart w:id="8" w:name="_Toc116385155"/>
+      <w:bookmarkStart w:id="9" w:name="_Toc116564162"/>
       <w:r>
         <w:t>Definition</w:t>
       </w:r>
-      <w:bookmarkEnd w:id="8"/>
+      <w:bookmarkEnd w:id="9"/>
     </w:p>
     <w:p>
       <w:r>
@@ -3431,11 +3822,11 @@
       <w:pPr>
         <w:pStyle w:val="Heading3"/>
       </w:pPr>
-      <w:bookmarkStart w:id="9" w:name="_Toc116385156"/>
+      <w:bookmarkStart w:id="10" w:name="_Toc116564163"/>
       <w:r>
         <w:t>Input</w:t>
       </w:r>
-      <w:bookmarkEnd w:id="9"/>
+      <w:bookmarkEnd w:id="10"/>
     </w:p>
     <w:p>
       <w:pPr>
@@ -3452,11 +3843,9 @@
       <w:r>
         <w:t xml:space="preserve">Data Collection, Measurement, Analysis and Reporting </w:t>
       </w:r>
-      <w:proofErr w:type="gramStart"/>
-      <w:r>
-        <w:t>Tool  of</w:t>
-      </w:r>
-      <w:proofErr w:type="gramEnd"/>
+      <w:r>
+        <w:t>Tool of</w:t>
+      </w:r>
       <w:r>
         <w:t xml:space="preserve"> </w:t>
       </w:r>
@@ -3485,7 +3874,19 @@
         <w:t xml:space="preserve"> </w:t>
       </w:r>
       <w:r>
-        <w:t xml:space="preserve">The data comes in Project Report site of </w:t>
+        <w:t xml:space="preserve">The data </w:t>
+      </w:r>
+      <w:r>
+        <w:t>is from the</w:t>
+      </w:r>
+      <w:r>
+        <w:t xml:space="preserve"> Project Report</w:t>
+      </w:r>
+      <w:r>
+        <w:t>s in</w:t>
+      </w:r>
+      <w:r>
+        <w:t xml:space="preserve"> </w:t>
       </w:r>
       <w:proofErr w:type="spellStart"/>
       <w:r>
@@ -3493,7 +3894,25 @@
       </w:r>
       <w:proofErr w:type="spellEnd"/>
       <w:r>
-        <w:t xml:space="preserve">. The planned start and end dates coming from project planning and actual start and end dates coming when that particular gate approved in </w:t>
+        <w:t xml:space="preserve">. The planned start and end dates </w:t>
+      </w:r>
+      <w:r>
+        <w:t>are taken from project planning. A</w:t>
+      </w:r>
+      <w:r>
+        <w:t xml:space="preserve">ctual start and end dates </w:t>
+      </w:r>
+      <w:r>
+        <w:t>are updated</w:t>
+      </w:r>
+      <w:r>
+        <w:t xml:space="preserve"> when that particular gate </w:t>
+      </w:r>
+      <w:r>
+        <w:t xml:space="preserve">is </w:t>
+      </w:r>
+      <w:r>
+        <w:t xml:space="preserve">approved in </w:t>
       </w:r>
       <w:proofErr w:type="spellStart"/>
       <w:r>
@@ -3504,7 +3923,19 @@
         <w:t>.</w:t>
       </w:r>
       <w:r>
-        <w:t xml:space="preserve"> So the ratio of actual minus plan and plan is schedule variance automatically calculated in Project Report site of </w:t>
+        <w:t xml:space="preserve"> So the ratio of actual minus plan and plan is schedule varianc</w:t>
+      </w:r>
+      <w:r>
+        <w:t xml:space="preserve">e, which is </w:t>
+      </w:r>
+      <w:r>
+        <w:t>automatically calculated in Project Report</w:t>
+      </w:r>
+      <w:r>
+        <w:t>s</w:t>
+      </w:r>
+      <w:r>
+        <w:t xml:space="preserve"> of </w:t>
       </w:r>
       <w:proofErr w:type="spellStart"/>
       <w:r>
@@ -3527,14 +3958,14 @@
       <w:pPr>
         <w:pStyle w:val="Heading3"/>
       </w:pPr>
-      <w:bookmarkStart w:id="10" w:name="_Toc116385157"/>
+      <w:bookmarkStart w:id="11" w:name="_Toc116564164"/>
       <w:r>
         <w:t>Chart</w:t>
       </w:r>
       <w:r>
         <w:t xml:space="preserve"> and Analysis for Completed Projects</w:t>
       </w:r>
-      <w:bookmarkEnd w:id="10"/>
+      <w:bookmarkEnd w:id="11"/>
     </w:p>
     <w:p>
       <w:pPr>
@@ -3667,13 +4098,25 @@
         <w:t xml:space="preserve">for completed projects i.e. GGE295 &amp; GGE300 as </w:t>
       </w:r>
       <w:r>
-        <w:t xml:space="preserve">above indicates that the schedule </w:t>
+        <w:t xml:space="preserve">above indicates that </w:t>
+      </w:r>
+      <w:r>
+        <w:t xml:space="preserve">although </w:t>
+      </w:r>
+      <w:r>
+        <w:t xml:space="preserve">the schedule </w:t>
       </w:r>
       <w:r>
         <w:t>variation is</w:t>
       </w:r>
       <w:r>
-        <w:t xml:space="preserve"> although under limit, but near to upper limit</w:t>
+        <w:t xml:space="preserve"> under limit, but near t</w:t>
+      </w:r>
+      <w:r>
+        <w:t>he</w:t>
+      </w:r>
+      <w:r>
+        <w:t xml:space="preserve"> upper limit</w:t>
       </w:r>
       <w:r>
         <w:t>.</w:t>
@@ -3682,16 +4125,34 @@
         <w:t xml:space="preserve"> </w:t>
       </w:r>
       <w:r>
-        <w:t xml:space="preserve">This may </w:t>
-      </w:r>
-      <w:r>
-        <w:t xml:space="preserve">be </w:t>
+        <w:t xml:space="preserve">This </w:t>
+      </w:r>
+      <w:r>
+        <w:t>is</w:t>
+      </w:r>
+      <w:r>
+        <w:t xml:space="preserve"> </w:t>
       </w:r>
       <w:r>
         <w:t xml:space="preserve">due to </w:t>
       </w:r>
       <w:r>
-        <w:t>mainly release related activities extended for one week.</w:t>
+        <w:t>the</w:t>
+      </w:r>
+      <w:r>
+        <w:t xml:space="preserve"> release related activities </w:t>
+      </w:r>
+      <w:r>
+        <w:t xml:space="preserve">that were </w:t>
+      </w:r>
+      <w:r>
+        <w:t xml:space="preserve">extended </w:t>
+      </w:r>
+      <w:r>
+        <w:t>by</w:t>
+      </w:r>
+      <w:r>
+        <w:t xml:space="preserve"> one week.</w:t>
       </w:r>
     </w:p>
     <w:p/>
@@ -3699,23 +4160,18 @@
       <w:pPr>
         <w:pStyle w:val="Heading3"/>
       </w:pPr>
-      <w:bookmarkStart w:id="11" w:name="_Toc116385158"/>
+      <w:bookmarkStart w:id="12" w:name="_Toc116564165"/>
       <w:r>
         <w:t>Chart and Analysis for On-going Projects</w:t>
       </w:r>
-      <w:bookmarkEnd w:id="11"/>
+      <w:bookmarkEnd w:id="12"/>
     </w:p>
     <w:p>
       <w:r>
         <w:t xml:space="preserve">The chart &amp; analysis mentioned for on-going projects in two terms, one as per data come in </w:t>
       </w:r>
-      <w:proofErr w:type="spellStart"/>
-      <w:r>
-        <w:t>EinFrame’s</w:t>
-      </w:r>
-      <w:proofErr w:type="spellEnd"/>
-      <w:r>
-        <w:t xml:space="preserve"> </w:t>
+      <w:r>
+        <w:t xml:space="preserve">EinFrame’s </w:t>
       </w:r>
       <w:r>
         <w:t>Project Report till last approved gate, and second is as per data presented in last Metrics Report.</w:t>
@@ -3765,9 +4221,8 @@
           <w:sz w:val="20"/>
           <w:szCs w:val="20"/>
         </w:rPr>
-        <w:t xml:space="preserve">ng recent gate closure from </w:t>
-      </w:r>
-      <w:proofErr w:type="spellStart"/>
+        <w:t>ng recent gate closure from EinF</w:t>
+      </w:r>
       <w:r>
         <w:rPr>
           <w:rFonts w:ascii="Calibri" w:hAnsi="Calibri" w:cs="Calibri"/>
@@ -3775,26 +4230,7 @@
           <w:sz w:val="20"/>
           <w:szCs w:val="20"/>
         </w:rPr>
-        <w:t>EinF</w:t>
-      </w:r>
-      <w:r>
-        <w:rPr>
-          <w:rFonts w:ascii="Calibri" w:hAnsi="Calibri" w:cs="Calibri"/>
-          <w:i/>
-          <w:sz w:val="20"/>
-          <w:szCs w:val="20"/>
-        </w:rPr>
-        <w:t>rame</w:t>
-      </w:r>
-      <w:proofErr w:type="spellEnd"/>
-      <w:r>
-        <w:rPr>
-          <w:rFonts w:ascii="Calibri" w:hAnsi="Calibri" w:cs="Calibri"/>
-          <w:i/>
-          <w:sz w:val="20"/>
-          <w:szCs w:val="20"/>
-        </w:rPr>
-        <w:t>, the schedule variance showing “0”.</w:t>
+        <w:t>rame, the schedule variance showing “0”.</w:t>
       </w:r>
     </w:p>
     <w:p>
@@ -4085,9 +4521,8 @@
           <w:sz w:val="20"/>
           <w:szCs w:val="20"/>
         </w:rPr>
-        <w:t xml:space="preserve">The Project Report including recent gate closure from </w:t>
-      </w:r>
-      <w:proofErr w:type="spellStart"/>
+        <w:t>The Project Report including recent gate closure from Ein</w:t>
+      </w:r>
       <w:r>
         <w:rPr>
           <w:rFonts w:ascii="Calibri" w:hAnsi="Calibri" w:cs="Calibri"/>
@@ -4095,7 +4530,7 @@
           <w:sz w:val="20"/>
           <w:szCs w:val="20"/>
         </w:rPr>
-        <w:t>Ein</w:t>
+        <w:t>F</w:t>
       </w:r>
       <w:r>
         <w:rPr>
@@ -4104,26 +4539,7 @@
           <w:sz w:val="20"/>
           <w:szCs w:val="20"/>
         </w:rPr>
-        <w:t>F</w:t>
-      </w:r>
-      <w:r>
-        <w:rPr>
-          <w:rFonts w:ascii="Calibri" w:hAnsi="Calibri" w:cs="Calibri"/>
-          <w:i/>
-          <w:sz w:val="20"/>
-          <w:szCs w:val="20"/>
-        </w:rPr>
-        <w:t>rame</w:t>
-      </w:r>
-      <w:proofErr w:type="spellEnd"/>
-      <w:r>
-        <w:rPr>
-          <w:rFonts w:ascii="Calibri" w:hAnsi="Calibri" w:cs="Calibri"/>
-          <w:i/>
-          <w:sz w:val="20"/>
-          <w:szCs w:val="20"/>
-        </w:rPr>
-        <w:t>, the schedule variance showing “13.33%” in positive side.</w:t>
+        <w:t>rame, the schedule variance showing “13.33%” in positive side.</w:t>
       </w:r>
     </w:p>
     <w:p>
@@ -4431,16 +4847,14 @@
         </w:rPr>
         <w:t xml:space="preserve">The schedule variance at the end of Integration Phase is 6.9% which is under limit, in this phase basically 2 things </w:t>
       </w:r>
-      <w:proofErr w:type="gramStart"/>
       <w:r>
         <w:rPr>
           <w:rFonts w:cs="Calibri"/>
           <w:i w:val="0"/>
           <w:lang w:val="en-US" w:eastAsia="en-IN"/>
         </w:rPr>
-        <w:t>occurred :</w:t>
-      </w:r>
-      <w:proofErr w:type="gramEnd"/>
+        <w:t>occurred:</w:t>
+      </w:r>
     </w:p>
     <w:p>
       <w:pPr>
@@ -4458,7 +4872,7 @@
           <w:i w:val="0"/>
           <w:lang w:val="en-US" w:eastAsia="en-IN"/>
         </w:rPr>
-        <w:t>1. Two team members were resigned, so new team members took some time to understand product.</w:t>
+        <w:t>1. Two team members resigned, so new team members took some time to understand product.</w:t>
       </w:r>
     </w:p>
     <w:p>
@@ -4537,9 +4951,8 @@
           <w:sz w:val="20"/>
           <w:szCs w:val="20"/>
         </w:rPr>
-        <w:t xml:space="preserve">The Project Report including recent gate closure from </w:t>
-      </w:r>
-      <w:proofErr w:type="spellStart"/>
+        <w:t>The Project Report including recent gate closure from Ein</w:t>
+      </w:r>
       <w:r>
         <w:rPr>
           <w:rFonts w:ascii="Calibri" w:hAnsi="Calibri" w:cs="Calibri"/>
@@ -4547,7 +4960,7 @@
           <w:sz w:val="20"/>
           <w:szCs w:val="20"/>
         </w:rPr>
-        <w:t>Ein</w:t>
+        <w:t>F</w:t>
       </w:r>
       <w:r>
         <w:rPr>
@@ -4556,26 +4969,7 @@
           <w:sz w:val="20"/>
           <w:szCs w:val="20"/>
         </w:rPr>
-        <w:t>F</w:t>
-      </w:r>
-      <w:r>
-        <w:rPr>
-          <w:rFonts w:ascii="Calibri" w:hAnsi="Calibri" w:cs="Calibri"/>
-          <w:i/>
-          <w:sz w:val="20"/>
-          <w:szCs w:val="20"/>
-        </w:rPr>
-        <w:t>rame</w:t>
-      </w:r>
-      <w:proofErr w:type="spellEnd"/>
-      <w:r>
-        <w:rPr>
-          <w:rFonts w:ascii="Calibri" w:hAnsi="Calibri" w:cs="Calibri"/>
-          <w:i/>
-          <w:sz w:val="20"/>
-          <w:szCs w:val="20"/>
-        </w:rPr>
-        <w:t>, the schedule variance showing “9.09%” in positive side.</w:t>
+        <w:t>rame, the schedule variance showing “9.09%” in positive side.</w:t>
       </w:r>
     </w:p>
     <w:p/>
@@ -4684,6 +5078,9 @@
     <w:p>
       <w:pPr>
         <w:jc w:val="both"/>
+        <w:rPr>
+          <w:lang w:val="en-US"/>
+        </w:rPr>
       </w:pPr>
       <w:r>
         <w:t xml:space="preserve">The schedule variance at the end of </w:t>
@@ -4712,6 +5109,35 @@
         </w:rPr>
         <w:t>And when project manager checked the reason of this variance then he found that, Project manager was on leave for 1 day. So the planned work was not completed on that day. That was compensated in next phase by taking necessary actions and now project is on time.</w:t>
       </w:r>
+    </w:p>
+    <w:p>
+      <w:pPr>
+        <w:jc w:val="both"/>
+        <w:rPr>
+          <w:lang w:val="en-US"/>
+        </w:rPr>
+      </w:pPr>
+    </w:p>
+    <w:p>
+      <w:pPr>
+        <w:jc w:val="both"/>
+        <w:rPr>
+          <w:lang w:val="en-US"/>
+        </w:rPr>
+      </w:pPr>
+    </w:p>
+    <w:p>
+      <w:pPr>
+        <w:jc w:val="both"/>
+        <w:rPr>
+          <w:lang w:val="en-US"/>
+        </w:rPr>
+      </w:pPr>
+    </w:p>
+    <w:p>
+      <w:pPr>
+        <w:jc w:val="both"/>
+      </w:pPr>
     </w:p>
     <w:p>
       <w:pPr>
@@ -4728,6 +5154,7 @@
         <w:rPr>
           <w:b/>
         </w:rPr>
+        <w:lastRenderedPageBreak/>
         <w:t>OBH012</w:t>
       </w:r>
     </w:p>
@@ -4749,27 +5176,7 @@
           <w:sz w:val="20"/>
           <w:szCs w:val="20"/>
         </w:rPr>
-        <w:t xml:space="preserve">The Project Report including recent gate closure from </w:t>
-      </w:r>
-      <w:proofErr w:type="spellStart"/>
-      <w:r>
-        <w:rPr>
-          <w:rFonts w:ascii="Calibri" w:hAnsi="Calibri" w:cs="Calibri"/>
-          <w:i/>
-          <w:sz w:val="20"/>
-          <w:szCs w:val="20"/>
-        </w:rPr>
-        <w:t>Einframe</w:t>
-      </w:r>
-      <w:proofErr w:type="spellEnd"/>
-      <w:r>
-        <w:rPr>
-          <w:rFonts w:ascii="Calibri" w:hAnsi="Calibri" w:cs="Calibri"/>
-          <w:i/>
-          <w:sz w:val="20"/>
-          <w:szCs w:val="20"/>
-        </w:rPr>
-        <w:t>, the schedule variance showing “0%”.</w:t>
+        <w:t>The Project Report including recent gate closure from Einframe, the schedule variance showing “0%”.</w:t>
       </w:r>
     </w:p>
     <w:p>
@@ -4783,7 +5190,6 @@
           <w:noProof/>
           <w:lang w:eastAsia="en-IN" w:bidi="ar-SA"/>
         </w:rPr>
-        <w:lastRenderedPageBreak/>
         <w:drawing>
           <wp:inline distT="0" distB="0" distL="0" distR="0" wp14:anchorId="29AF088B" wp14:editId="27DA392E">
             <wp:extent cx="4848045" cy="2507609"/>
@@ -4941,21 +5347,17 @@
       </w:r>
     </w:p>
     <w:p/>
-    <w:p/>
-    <w:p/>
-    <w:p/>
     <w:p>
       <w:pPr>
         <w:pStyle w:val="Heading3"/>
       </w:pPr>
-      <w:bookmarkStart w:id="12" w:name="_Toc116385159"/>
+      <w:bookmarkStart w:id="13" w:name="_Toc116564166"/>
       <w:r>
         <w:lastRenderedPageBreak/>
         <w:t>Conclusion and Proposed Corrective &amp; Preventive Actions</w:t>
       </w:r>
-      <w:bookmarkEnd w:id="12"/>
-    </w:p>
-    <w:p/>
+      <w:bookmarkEnd w:id="13"/>
+    </w:p>
     <w:p>
       <w:pPr>
         <w:jc w:val="both"/>
@@ -4987,15 +5389,28 @@
         <w:jc w:val="both"/>
       </w:pPr>
       <w:r>
-        <w:t xml:space="preserve">Project managers itself understand and I also conveyed that whenever long weekend or some holidays of more than 2 days come, the surrounding days buffer should consider in your planning, as may be team members take leaves on that days. Either ask from team well before about their planning </w:t>
-      </w:r>
-      <w:proofErr w:type="spellStart"/>
-      <w:r>
-        <w:t>ortake</w:t>
-      </w:r>
-      <w:proofErr w:type="spellEnd"/>
-      <w:r>
-        <w:t xml:space="preserve"> buffer in plan, so that the unexpected delays </w:t>
+        <w:t>PEG</w:t>
+      </w:r>
+      <w:r>
+        <w:t xml:space="preserve"> conveyed that whenever long weekend or some holidays of more than 2 days come, the surrounding </w:t>
+      </w:r>
+      <w:r>
+        <w:t>day’s</w:t>
+      </w:r>
+      <w:r>
+        <w:t xml:space="preserve"> buffer should consider in planning, as may be team members take leaves on that days. Either </w:t>
+      </w:r>
+      <w:r>
+        <w:t>asks</w:t>
+      </w:r>
+      <w:r>
+        <w:t xml:space="preserve"> from team well before about their planning or</w:t>
+      </w:r>
+      <w:r>
+        <w:t xml:space="preserve"> </w:t>
+      </w:r>
+      <w:r>
+        <w:t xml:space="preserve">take buffer in plan, so that the unexpected delays </w:t>
       </w:r>
       <w:r>
         <w:t>cannot</w:t>
@@ -5007,7 +5422,7 @@
         <w:t>be occurred</w:t>
       </w:r>
       <w:r>
-        <w:t>.</w:t>
+        <w:t>. As PEG we’ll add understanding as point in planning guidelines.</w:t>
       </w:r>
     </w:p>
     <w:p>
@@ -5036,54 +5451,47 @@
         <w:jc w:val="both"/>
       </w:pPr>
       <w:r>
-        <w:t xml:space="preserve">Understanding sessions on </w:t>
-      </w:r>
-      <w:proofErr w:type="spellStart"/>
-      <w:r>
-        <w:t>Einframe</w:t>
-      </w:r>
-      <w:proofErr w:type="spellEnd"/>
-      <w:r>
-        <w:t xml:space="preserve"> already taken.</w:t>
+        <w:t>Understanding sessions on Einframe already taken.</w:t>
       </w:r>
     </w:p>
     <w:p>
       <w:pPr>
         <w:pStyle w:val="ListParagraph1"/>
+        <w:jc w:val="both"/>
+      </w:pPr>
+    </w:p>
+    <w:p>
+      <w:pPr>
+        <w:pStyle w:val="ListParagraph1"/>
       </w:pPr>
     </w:p>
     <w:p>
       <w:pPr>
         <w:pStyle w:val="Heading2"/>
       </w:pPr>
-      <w:bookmarkStart w:id="13" w:name="_Toc116385160"/>
+      <w:bookmarkStart w:id="14" w:name="_Toc116564167"/>
       <w:r>
         <w:t>Line Rejection Percentage</w:t>
       </w:r>
-      <w:bookmarkEnd w:id="13"/>
-    </w:p>
-    <w:p>
-      <w:r>
-        <w:t>The purpose of this measurement is to reduce the number of defects in the products being manufactured</w:t>
-      </w:r>
-      <w:proofErr w:type="gramStart"/>
+      <w:bookmarkEnd w:id="14"/>
+    </w:p>
+    <w:p>
+      <w:r>
+        <w:t>The purpose of this measurement is to reduce the number of defects in the products being manufactured.</w:t>
+      </w:r>
       <w:r>
         <w:t>.</w:t>
       </w:r>
-      <w:r>
-        <w:t>.</w:t>
-      </w:r>
-      <w:proofErr w:type="gramEnd"/>
     </w:p>
     <w:p>
       <w:pPr>
         <w:pStyle w:val="Heading3"/>
       </w:pPr>
-      <w:bookmarkStart w:id="14" w:name="_Toc116385161"/>
+      <w:bookmarkStart w:id="15" w:name="_Toc116564168"/>
       <w:r>
         <w:t>Definition</w:t>
       </w:r>
-      <w:bookmarkEnd w:id="14"/>
+      <w:bookmarkEnd w:id="15"/>
     </w:p>
     <w:p>
       <w:pPr>
@@ -5104,11 +5512,11 @@
       <w:pPr>
         <w:pStyle w:val="Heading3"/>
       </w:pPr>
-      <w:bookmarkStart w:id="15" w:name="_Toc116385162"/>
+      <w:bookmarkStart w:id="16" w:name="_Toc116564169"/>
       <w:r>
         <w:t>Input</w:t>
       </w:r>
-      <w:bookmarkEnd w:id="15"/>
+      <w:bookmarkEnd w:id="16"/>
     </w:p>
     <w:p>
       <w:r>
@@ -5132,80 +5540,60 @@
             <w:rStyle w:val="Hyperlink"/>
             <w:b/>
           </w:rPr>
-          <w:t>P Reject</w:t>
-        </w:r>
-        <w:r>
-          <w:rPr>
-            <w:rStyle w:val="Hyperlink"/>
-            <w:b/>
-          </w:rPr>
-          <w:t>i</w:t>
-        </w:r>
-        <w:r>
-          <w:rPr>
-            <w:rStyle w:val="Hyperlink"/>
-            <w:b/>
-          </w:rPr>
-          <w:t>on Report Inverter</w:t>
+          <w:t>P Rejection Report Inverter</w:t>
         </w:r>
       </w:hyperlink>
-      <w:bookmarkStart w:id="16" w:name="_GoBack"/>
-      <w:bookmarkEnd w:id="16"/>
-      <w:proofErr w:type="gramStart"/>
-      <w:r>
-        <w:t xml:space="preserve">” </w:t>
+      <w:r>
+        <w:t>” fill</w:t>
+      </w:r>
+      <w:r>
+        <w:t xml:space="preserve"> by </w:t>
+      </w:r>
+      <w:r>
+        <w:t xml:space="preserve">Production-Quality </w:t>
+      </w:r>
+      <w:r>
+        <w:t xml:space="preserve">team </w:t>
+      </w:r>
+      <w:r>
+        <w:t>with line failures and total quantity produced aggregated over the month</w:t>
+      </w:r>
+      <w:r>
+        <w:t xml:space="preserve">. The total produced quantity can be </w:t>
+      </w:r>
+      <w:r>
+        <w:t>verified</w:t>
+      </w:r>
+      <w:r>
+        <w:t xml:space="preserve"> by SAP transaction”</w:t>
+      </w:r>
+      <w:r>
+        <w:rPr>
+          <w:b/>
+        </w:rPr>
+        <w:t>MB51</w:t>
+      </w:r>
+      <w:r>
+        <w:t xml:space="preserve">”and </w:t>
+      </w:r>
+      <w:r>
+        <w:t>Mr. Subhash Chand (QA Head) verifies the rejection quantit</w:t>
+      </w:r>
+      <w:r>
+        <w:t>y</w:t>
+      </w:r>
+      <w:r>
+        <w:t>.</w:t>
       </w:r>
       <w:r>
         <w:t xml:space="preserve"> </w:t>
       </w:r>
-      <w:r>
-        <w:t>fill</w:t>
-      </w:r>
-      <w:proofErr w:type="gramEnd"/>
-      <w:r>
-        <w:t xml:space="preserve"> by </w:t>
-      </w:r>
-      <w:r>
-        <w:t xml:space="preserve">Production-Quality </w:t>
-      </w:r>
-      <w:r>
-        <w:t xml:space="preserve">team </w:t>
-      </w:r>
-      <w:r>
-        <w:t>with line failures and total quantity produced aggregated over the month</w:t>
-      </w:r>
-      <w:r>
-        <w:t xml:space="preserve">. The total produced quantity can be </w:t>
-      </w:r>
-      <w:r>
-        <w:t>verified</w:t>
-      </w:r>
-      <w:r>
-        <w:t xml:space="preserve"> by SAP transaction”</w:t>
-      </w:r>
-      <w:r>
-        <w:rPr>
-          <w:b/>
-        </w:rPr>
-        <w:t>MB51</w:t>
-      </w:r>
-      <w:r>
-        <w:t xml:space="preserve">”and the rejection quantity verify by QA head Mr. </w:t>
-      </w:r>
-      <w:proofErr w:type="spellStart"/>
-      <w:r>
-        <w:t>Subhash</w:t>
-      </w:r>
-      <w:proofErr w:type="spellEnd"/>
-      <w:r>
-        <w:t xml:space="preserve"> Chand. </w:t>
-      </w:r>
     </w:p>
     <w:p>
       <w:pPr>
         <w:pStyle w:val="Heading3"/>
       </w:pPr>
-      <w:bookmarkStart w:id="17" w:name="_Toc116385163"/>
+      <w:bookmarkStart w:id="17" w:name="_Toc116564170"/>
       <w:r>
         <w:t>Chart</w:t>
       </w:r>
@@ -5317,7 +5705,7 @@
       <w:pPr>
         <w:pStyle w:val="Heading3"/>
       </w:pPr>
-      <w:bookmarkStart w:id="18" w:name="_Toc116385164"/>
+      <w:bookmarkStart w:id="18" w:name="_Toc116564171"/>
       <w:r>
         <w:t>Analysis</w:t>
       </w:r>
@@ -5381,23 +5769,55 @@
           <w:szCs w:val="20"/>
         </w:rPr>
       </w:pPr>
-      <w:proofErr w:type="spellStart"/>
       <w:r>
         <w:rPr>
           <w:i/>
           <w:sz w:val="20"/>
           <w:szCs w:val="20"/>
         </w:rPr>
-        <w:t>Chint</w:t>
-      </w:r>
-      <w:proofErr w:type="spellEnd"/>
+        <w:t>Chint make MCBs created quality issue</w:t>
+      </w:r>
       <w:r>
         <w:rPr>
           <w:i/>
           <w:sz w:val="20"/>
           <w:szCs w:val="20"/>
         </w:rPr>
-        <w:t xml:space="preserve"> make MCBs created quality issues like MCB dolly free, actually these MCBs approved as sample for trial lot previously. In these days the trial lot received and used. </w:t>
+        <w:t>s like MCB dolly free</w:t>
+      </w:r>
+      <w:r>
+        <w:rPr>
+          <w:i/>
+          <w:sz w:val="20"/>
+          <w:szCs w:val="20"/>
+        </w:rPr>
+        <w:t>.</w:t>
+      </w:r>
+      <w:r>
+        <w:rPr>
+          <w:i/>
+          <w:sz w:val="20"/>
+          <w:szCs w:val="20"/>
+        </w:rPr>
+        <w:t xml:space="preserve"> This high </w:t>
+      </w:r>
+      <w:proofErr w:type="gramStart"/>
+      <w:r>
+        <w:rPr>
+          <w:i/>
+          <w:sz w:val="20"/>
+          <w:szCs w:val="20"/>
+        </w:rPr>
+        <w:t>failure  expected</w:t>
+      </w:r>
+      <w:proofErr w:type="gramEnd"/>
+      <w:r>
+        <w:rPr>
+          <w:i/>
+          <w:sz w:val="20"/>
+          <w:szCs w:val="20"/>
+        </w:rPr>
+        <w:t xml:space="preserve"> because engineering sample approved for trial lot.</w:t>
       </w:r>
     </w:p>
     <w:p>
@@ -5423,7 +5843,7 @@
       <w:pPr>
         <w:pStyle w:val="Heading3"/>
       </w:pPr>
-      <w:bookmarkStart w:id="19" w:name="_Toc116385165"/>
+      <w:bookmarkStart w:id="19" w:name="_Toc116564172"/>
       <w:r>
         <w:t>Conclusion and Proposed Corrective &amp; Preventive Actions</w:t>
       </w:r>
@@ -5509,23 +5929,47 @@
         </w:rPr>
         <w:t xml:space="preserve">As corrective action </w:t>
       </w:r>
-      <w:proofErr w:type="spellStart"/>
       <w:r>
         <w:rPr>
           <w:rFonts w:cstheme="minorHAnsi"/>
           <w:sz w:val="20"/>
           <w:szCs w:val="20"/>
         </w:rPr>
-        <w:t>Chint</w:t>
-      </w:r>
-      <w:proofErr w:type="spellEnd"/>
+        <w:t xml:space="preserve">since trial lot results are not satisfactory </w:t>
+      </w:r>
+      <w:proofErr w:type="spellStart"/>
       <w:r>
         <w:rPr>
           <w:rFonts w:cstheme="minorHAnsi"/>
           <w:sz w:val="20"/>
           <w:szCs w:val="20"/>
         </w:rPr>
-        <w:t xml:space="preserve"> make MCBs hold for further use.</w:t>
+        <w:t>Chint</w:t>
+      </w:r>
+      <w:proofErr w:type="spellEnd"/>
+      <w:r>
+        <w:rPr>
+          <w:rFonts w:cstheme="minorHAnsi"/>
+          <w:sz w:val="20"/>
+          <w:szCs w:val="20"/>
+        </w:rPr>
+        <w:t xml:space="preserve"> make MCBs hold for further </w:t>
+      </w:r>
+      <w:r>
+        <w:rPr>
+          <w:rFonts w:cstheme="minorHAnsi"/>
+          <w:sz w:val="20"/>
+          <w:szCs w:val="20"/>
+        </w:rPr>
+        <w:t xml:space="preserve">mass </w:t>
+      </w:r>
+      <w:r>
+        <w:rPr>
+          <w:rFonts w:cstheme="minorHAnsi"/>
+          <w:sz w:val="20"/>
+          <w:szCs w:val="20"/>
+        </w:rPr>
+        <w:t>use.</w:t>
       </w:r>
       <w:r>
         <w:rPr>
@@ -5556,43 +6000,7 @@
           <w:sz w:val="20"/>
           <w:szCs w:val="20"/>
         </w:rPr>
-        <w:t xml:space="preserve">New MOSFETs makes as alternate exploring for more reliability as well as for cost effective, like </w:t>
-      </w:r>
-      <w:proofErr w:type="spellStart"/>
-      <w:r>
-        <w:rPr>
-          <w:rFonts w:cstheme="minorHAnsi"/>
-          <w:sz w:val="20"/>
-          <w:szCs w:val="20"/>
-        </w:rPr>
-        <w:t>Rectron</w:t>
-      </w:r>
-      <w:proofErr w:type="spellEnd"/>
-      <w:r>
-        <w:rPr>
-          <w:rFonts w:cstheme="minorHAnsi"/>
-          <w:sz w:val="20"/>
-          <w:szCs w:val="20"/>
-        </w:rPr>
-        <w:t xml:space="preserve">, </w:t>
-      </w:r>
-      <w:proofErr w:type="spellStart"/>
-      <w:r>
-        <w:rPr>
-          <w:rFonts w:cstheme="minorHAnsi"/>
-          <w:sz w:val="20"/>
-          <w:szCs w:val="20"/>
-        </w:rPr>
-        <w:t>Semihow</w:t>
-      </w:r>
-      <w:proofErr w:type="spellEnd"/>
-      <w:r>
-        <w:rPr>
-          <w:rFonts w:cstheme="minorHAnsi"/>
-          <w:sz w:val="20"/>
-          <w:szCs w:val="20"/>
-        </w:rPr>
-        <w:t xml:space="preserve"> etc.</w:t>
+        <w:t>New MOSFETs makes as alternate exploring for more reliability as well as for cost effective, like Rectron, Semihow etc.</w:t>
       </w:r>
     </w:p>
     <w:p>
@@ -5623,7 +6031,7 @@
         <w:pStyle w:val="Heading1"/>
       </w:pPr>
       <w:bookmarkStart w:id="20" w:name="_Toc289784144"/>
-      <w:bookmarkStart w:id="21" w:name="_Toc116385166"/>
+      <w:bookmarkStart w:id="21" w:name="_Toc116564173"/>
       <w:r>
         <w:t xml:space="preserve">Process </w:t>
       </w:r>
@@ -5652,72 +6060,114 @@
         <w:t>release</w:t>
       </w:r>
       <w:r>
-        <w:t xml:space="preserve">d major version of QMS to align with </w:t>
+        <w:t xml:space="preserve">d major version of QMS to align with Einframe, simplified and removed duplication and </w:t>
+      </w:r>
+      <w:r>
+        <w:t>significant</w:t>
+      </w:r>
+      <w:r>
+        <w:t xml:space="preserve"> reduction in forms and templates (approx. 19 artefacts).</w:t>
+      </w:r>
+    </w:p>
+    <w:p>
+      <w:pPr>
+        <w:jc w:val="both"/>
+      </w:pPr>
+      <w:r>
+        <w:t>PEG has released one minor version also to address the improvement proposal as well as findings in IR-1.</w:t>
+      </w:r>
+    </w:p>
+    <w:p>
+      <w:pPr>
+        <w:jc w:val="both"/>
+      </w:pPr>
+      <w:r>
+        <w:t xml:space="preserve">As Benchmark Appraisal scheduled in Nov.22 first week, so one major </w:t>
+      </w:r>
+      <w:r>
+        <w:t xml:space="preserve">is </w:t>
+      </w:r>
+      <w:r>
+        <w:t>version expected after that to address appraisal’</w:t>
+      </w:r>
+      <w:r>
+        <w:t>s findings.</w:t>
+      </w:r>
+    </w:p>
+    <w:p>
+      <w:pPr>
+        <w:jc w:val="both"/>
+      </w:pPr>
+    </w:p>
+    <w:p>
+      <w:pPr>
+        <w:jc w:val="both"/>
+      </w:pPr>
+    </w:p>
+    <w:p>
+      <w:pPr>
+        <w:jc w:val="both"/>
+      </w:pPr>
+    </w:p>
+    <w:p>
+      <w:pPr>
+        <w:jc w:val="both"/>
+      </w:pPr>
+    </w:p>
+    <w:p>
+      <w:pPr>
+        <w:pStyle w:val="Heading1"/>
+      </w:pPr>
+      <w:bookmarkStart w:id="22" w:name="_Toc116564174"/>
+      <w:r>
+        <w:t>Process Quality Assurance</w:t>
+      </w:r>
+      <w:bookmarkEnd w:id="22"/>
+    </w:p>
+    <w:p>
+      <w:pPr>
+        <w:pStyle w:val="Heading3"/>
+      </w:pPr>
+      <w:bookmarkStart w:id="23" w:name="_Toc116564175"/>
+      <w:r>
+        <w:t>Input</w:t>
+      </w:r>
+      <w:bookmarkEnd w:id="23"/>
+    </w:p>
+    <w:p>
+      <w:r>
+        <w:t>The data takes from Audit Report made by PQA Head. Although PQA itself checks all data, but PEG also verifies the report data using Incident Management</w:t>
+      </w:r>
+      <w:r>
+        <w:t xml:space="preserve"> Report </w:t>
+      </w:r>
+      <w:r>
+        <w:t>in</w:t>
+      </w:r>
+      <w:r>
+        <w:t xml:space="preserve"> </w:t>
       </w:r>
       <w:proofErr w:type="spellStart"/>
       <w:r>
-        <w:t>Einframe</w:t>
+        <w:t>EinFrame</w:t>
       </w:r>
       <w:proofErr w:type="spellEnd"/>
       <w:r>
-        <w:t xml:space="preserve">, simplified and removed duplication and </w:t>
-      </w:r>
-      <w:r>
-        <w:t>significant</w:t>
-      </w:r>
-      <w:r>
-        <w:t xml:space="preserve"> reduction in forms and templates (approx. 19 artefacts).</w:t>
-      </w:r>
-    </w:p>
-    <w:p>
-      <w:pPr>
-        <w:jc w:val="both"/>
-      </w:pPr>
-      <w:r>
-        <w:t>PEG has released one minor version also to address the improvement proposal as well as findings in IR-1.</w:t>
-      </w:r>
-    </w:p>
-    <w:p>
-      <w:pPr>
-        <w:jc w:val="both"/>
-      </w:pPr>
-    </w:p>
-    <w:p>
-      <w:pPr>
-        <w:jc w:val="both"/>
-      </w:pPr>
-    </w:p>
-    <w:p>
-      <w:pPr>
-        <w:jc w:val="both"/>
-      </w:pPr>
-    </w:p>
-    <w:p>
-      <w:pPr>
-        <w:jc w:val="both"/>
-      </w:pPr>
-    </w:p>
-    <w:p>
-      <w:pPr>
-        <w:pStyle w:val="Heading1"/>
-      </w:pPr>
-      <w:bookmarkStart w:id="22" w:name="_Toc116385167"/>
-      <w:r>
-        <w:lastRenderedPageBreak/>
-        <w:t>Process Quality Assurance</w:t>
-      </w:r>
-      <w:bookmarkEnd w:id="22"/>
-    </w:p>
-    <w:p/>
+        <w:t>.</w:t>
+      </w:r>
+    </w:p>
     <w:p>
       <w:pPr>
         <w:pStyle w:val="Heading3"/>
       </w:pPr>
-      <w:bookmarkStart w:id="23" w:name="_Toc116385168"/>
+      <w:bookmarkStart w:id="24" w:name="_Toc116564176"/>
       <w:r>
         <w:t>Chart</w:t>
       </w:r>
-      <w:bookmarkEnd w:id="23"/>
+      <w:r>
+        <w:t xml:space="preserve"> July 2022</w:t>
+      </w:r>
+      <w:bookmarkEnd w:id="24"/>
     </w:p>
     <w:p/>
     <w:p>
@@ -5727,10 +6177,10 @@
           <w:lang w:eastAsia="en-IN" w:bidi="ar-SA"/>
         </w:rPr>
         <w:drawing>
-          <wp:inline distT="0" distB="0" distL="0" distR="0" wp14:anchorId="3869FF00" wp14:editId="251772BF">
-            <wp:extent cx="4572000" cy="2743200"/>
+          <wp:inline distT="0" distB="0" distL="0" distR="0" wp14:anchorId="20C6B7E5" wp14:editId="0289A091">
+            <wp:extent cx="4838700" cy="2743200"/>
             <wp:effectExtent l="0" t="0" r="19050" b="19050"/>
-            <wp:docPr id="21" name="Chart 21"/>
+            <wp:docPr id="34" name="Chart 34"/>
             <wp:cNvGraphicFramePr/>
             <a:graphic xmlns:a="http://schemas.openxmlformats.org/drawingml/2006/main">
               <a:graphicData uri="http://schemas.openxmlformats.org/drawingml/2006/chart">
@@ -5746,13 +6196,15 @@
       <w:pPr>
         <w:pStyle w:val="Heading3"/>
       </w:pPr>
-      <w:bookmarkStart w:id="24" w:name="_Toc116385169"/>
+      <w:bookmarkStart w:id="25" w:name="_Toc116564177"/>
       <w:r>
         <w:t>Analysis</w:t>
       </w:r>
-      <w:bookmarkEnd w:id="24"/>
-    </w:p>
-    <w:p/>
+      <w:r>
+        <w:t xml:space="preserve"> July 2022</w:t>
+      </w:r>
+      <w:bookmarkEnd w:id="25"/>
+    </w:p>
     <w:p>
       <w:r>
         <w:rPr>
@@ -5798,17 +6250,105 @@
     </w:p>
     <w:p/>
     <w:p/>
+    <w:p>
+      <w:pPr>
+        <w:pStyle w:val="Heading3"/>
+      </w:pPr>
+      <w:bookmarkStart w:id="26" w:name="_Toc116564178"/>
+      <w:r>
+        <w:t>Chart Sep. 2022</w:t>
+      </w:r>
+      <w:bookmarkEnd w:id="26"/>
+    </w:p>
     <w:p/>
     <w:p>
+      <w:r>
+        <w:rPr>
+          <w:noProof/>
+          <w:lang w:eastAsia="en-IN" w:bidi="ar-SA"/>
+        </w:rPr>
+        <w:drawing>
+          <wp:inline distT="0" distB="0" distL="0" distR="0" wp14:anchorId="1E7FDEB0" wp14:editId="2A8ECB19">
+            <wp:extent cx="5324475" cy="2743200"/>
+            <wp:effectExtent l="0" t="0" r="9525" b="19050"/>
+            <wp:docPr id="32" name="Chart 32"/>
+            <wp:cNvGraphicFramePr/>
+            <a:graphic xmlns:a="http://schemas.openxmlformats.org/drawingml/2006/main">
+              <a:graphicData uri="http://schemas.openxmlformats.org/drawingml/2006/chart">
+                <c:chart xmlns:c="http://schemas.openxmlformats.org/drawingml/2006/chart" xmlns:r="http://schemas.openxmlformats.org/officeDocument/2006/relationships" r:id="rId32"/>
+              </a:graphicData>
+            </a:graphic>
+          </wp:inline>
+        </w:drawing>
+      </w:r>
+    </w:p>
+    <w:p/>
+    <w:p>
       <w:pPr>
         <w:pStyle w:val="Heading3"/>
       </w:pPr>
-      <w:bookmarkStart w:id="25" w:name="_Toc116385170"/>
-      <w:r>
-        <w:lastRenderedPageBreak/>
+      <w:bookmarkStart w:id="27" w:name="_Toc116564179"/>
+      <w:r>
+        <w:t>Analysis Sep. 2022</w:t>
+      </w:r>
+      <w:bookmarkEnd w:id="27"/>
+    </w:p>
+    <w:p/>
+    <w:p>
+      <w:r>
+        <w:rPr>
+          <w:noProof/>
+          <w:lang w:eastAsia="en-IN" w:bidi="ar-SA"/>
+        </w:rPr>
+        <w:drawing>
+          <wp:inline distT="0" distB="0" distL="0" distR="0" wp14:anchorId="178E82E4" wp14:editId="2D4E38FE">
+            <wp:extent cx="6117326" cy="2791357"/>
+            <wp:effectExtent l="0" t="0" r="0" b="9525"/>
+            <wp:docPr id="33" name="Picture 33"/>
+            <wp:cNvGraphicFramePr>
+              <a:graphicFrameLocks xmlns:a="http://schemas.openxmlformats.org/drawingml/2006/main" noChangeAspect="1"/>
+            </wp:cNvGraphicFramePr>
+            <a:graphic xmlns:a="http://schemas.openxmlformats.org/drawingml/2006/main">
+              <a:graphicData uri="http://schemas.openxmlformats.org/drawingml/2006/picture">
+                <pic:pic xmlns:pic="http://schemas.openxmlformats.org/drawingml/2006/picture">
+                  <pic:nvPicPr>
+                    <pic:cNvPr id="0" name=""/>
+                    <pic:cNvPicPr/>
+                  </pic:nvPicPr>
+                  <pic:blipFill>
+                    <a:blip r:embed="rId33"/>
+                    <a:stretch>
+                      <a:fillRect/>
+                    </a:stretch>
+                  </pic:blipFill>
+                  <pic:spPr>
+                    <a:xfrm>
+                      <a:off x="0" y="0"/>
+                      <a:ext cx="6124982" cy="2794850"/>
+                    </a:xfrm>
+                    <a:prstGeom prst="rect">
+                      <a:avLst/>
+                    </a:prstGeom>
+                  </pic:spPr>
+                </pic:pic>
+              </a:graphicData>
+            </a:graphic>
+          </wp:inline>
+        </w:drawing>
+      </w:r>
+    </w:p>
+    <w:p/>
+    <w:p/>
+    <w:p/>
+    <w:p>
+      <w:pPr>
+        <w:pStyle w:val="Heading3"/>
+      </w:pPr>
+      <w:bookmarkStart w:id="28" w:name="_Toc116564180"/>
+      <w:r>
         <w:t>Conclusion and Proposed Corrective &amp; Preventive Actions</w:t>
       </w:r>
-      <w:bookmarkEnd w:id="25"/>
+      <w:bookmarkEnd w:id="28"/>
     </w:p>
     <w:p>
       <w:pPr>
@@ -5928,29 +6468,102 @@
     </w:p>
     <w:p>
       <w:pPr>
+        <w:pStyle w:val="ListParagraph"/>
+        <w:numPr>
+          <w:ilvl w:val="0"/>
+          <w:numId w:val="8"/>
+        </w:numPr>
+        <w:jc w:val="both"/>
+      </w:pPr>
+      <w:r>
+        <w:rPr>
+          <w:rFonts w:ascii="Calibri" w:hAnsi="Calibri" w:cs="Calibri"/>
+          <w:i/>
+          <w:sz w:val="20"/>
+          <w:szCs w:val="20"/>
+        </w:rPr>
+        <w:t>Cultural enhancements</w:t>
+      </w:r>
+      <w:r>
+        <w:rPr>
+          <w:rFonts w:ascii="Calibri" w:hAnsi="Calibri" w:cs="Calibri"/>
+          <w:i/>
+          <w:sz w:val="20"/>
+          <w:szCs w:val="20"/>
+        </w:rPr>
+        <w:t xml:space="preserve"> required in team members regarding self-review, timely commit works in corresponding repositories (server version controlled system).</w:t>
+      </w:r>
+    </w:p>
+    <w:p>
+      <w:pPr>
+        <w:pStyle w:val="ListParagraph"/>
+        <w:numPr>
+          <w:ilvl w:val="0"/>
+          <w:numId w:val="8"/>
+        </w:numPr>
+        <w:jc w:val="both"/>
+        <w:rPr>
+          <w:rFonts w:ascii="Calibri" w:hAnsi="Calibri" w:cs="Calibri"/>
+          <w:i/>
+          <w:sz w:val="20"/>
+          <w:szCs w:val="20"/>
+        </w:rPr>
+      </w:pPr>
+      <w:r>
+        <w:rPr>
+          <w:rFonts w:ascii="Calibri" w:hAnsi="Calibri" w:cs="Calibri"/>
+          <w:i/>
+          <w:sz w:val="20"/>
+          <w:szCs w:val="20"/>
+        </w:rPr>
+        <w:t>In process point of view will explore for guidelines to identify the critical defect / issue for analysis instead of random selection.</w:t>
+      </w:r>
+    </w:p>
+    <w:p>
+      <w:pPr>
         <w:pStyle w:val="Heading1"/>
       </w:pPr>
-      <w:bookmarkStart w:id="26" w:name="_Toc116385171"/>
+      <w:bookmarkStart w:id="29" w:name="_Toc116564181"/>
       <w:r>
         <w:t xml:space="preserve">Product Quality </w:t>
       </w:r>
       <w:r>
         <w:t>Assurance</w:t>
       </w:r>
-      <w:bookmarkEnd w:id="26"/>
-    </w:p>
+      <w:bookmarkEnd w:id="29"/>
+    </w:p>
+    <w:p/>
     <w:p>
       <w:pPr>
         <w:pStyle w:val="Heading3"/>
       </w:pPr>
-      <w:bookmarkStart w:id="27" w:name="_Toc116385172"/>
+      <w:bookmarkStart w:id="30" w:name="_Toc116564182"/>
+      <w:r>
+        <w:t>Input</w:t>
+      </w:r>
+      <w:bookmarkEnd w:id="30"/>
+    </w:p>
+    <w:p>
+      <w:r>
+        <w:t>The data takes from Incident Management Report site of E</w:t>
+      </w:r>
+      <w:r>
+        <w:t>inframe.</w:t>
+      </w:r>
+    </w:p>
+    <w:p/>
+    <w:p>
+      <w:pPr>
+        <w:pStyle w:val="Heading3"/>
+      </w:pPr>
+      <w:bookmarkStart w:id="31" w:name="_Toc116564183"/>
       <w:r>
         <w:t>Chart</w:t>
       </w:r>
       <w:r>
         <w:t xml:space="preserve"> and Analysis</w:t>
       </w:r>
-      <w:bookmarkEnd w:id="27"/>
+      <w:bookmarkEnd w:id="31"/>
     </w:p>
     <w:p>
       <w:pPr>
@@ -5982,7 +6595,7 @@
                     <pic:cNvPicPr/>
                   </pic:nvPicPr>
                   <pic:blipFill>
-                    <a:blip r:embed="rId32"/>
+                    <a:blip r:embed="rId34"/>
                     <a:stretch>
                       <a:fillRect/>
                     </a:stretch>
@@ -6017,6 +6630,7 @@
           <w:noProof/>
           <w:lang w:val="en-IN" w:eastAsia="en-IN"/>
         </w:rPr>
+        <w:lastRenderedPageBreak/>
         <w:drawing>
           <wp:inline distT="0" distB="0" distL="0" distR="0" wp14:anchorId="4E1B2103" wp14:editId="5FDE9214">
             <wp:extent cx="4580626" cy="3482173"/>
@@ -6033,7 +6647,7 @@
                     <pic:cNvPicPr/>
                   </pic:nvPicPr>
                   <pic:blipFill>
-                    <a:blip r:embed="rId33"/>
+                    <a:blip r:embed="rId35"/>
                     <a:stretch>
                       <a:fillRect/>
                     </a:stretch>
@@ -8517,6 +9131,7 @@
           <w:sz w:val="20"/>
           <w:szCs w:val="20"/>
         </w:rPr>
+        <w:lastRenderedPageBreak/>
         <w:t xml:space="preserve">The source of approx. 60% incidents captured is modified implementation. This denotes during modification in existing modules / artefacts for new project the team </w:t>
       </w:r>
       <w:r>
@@ -8564,7 +9179,6 @@
         </w:rPr>
         <w:t xml:space="preserve"> by that very minimum efforts required </w:t>
       </w:r>
-      <w:proofErr w:type="gramStart"/>
       <w:r>
         <w:rPr>
           <w:rFonts w:ascii="Calibri" w:hAnsi="Calibri" w:cs="Calibri"/>
@@ -8572,9 +9186,8 @@
           <w:sz w:val="20"/>
           <w:szCs w:val="20"/>
         </w:rPr>
-        <w:t>to resolve</w:t>
-      </w:r>
-      <w:proofErr w:type="gramEnd"/>
+        <w:t>resolving</w:t>
+      </w:r>
       <w:r>
         <w:rPr>
           <w:rFonts w:ascii="Calibri" w:hAnsi="Calibri" w:cs="Calibri"/>
@@ -8645,11 +9258,11 @@
       <w:pPr>
         <w:pStyle w:val="Heading3"/>
       </w:pPr>
-      <w:bookmarkStart w:id="28" w:name="_Toc116385173"/>
+      <w:bookmarkStart w:id="32" w:name="_Toc116564184"/>
       <w:r>
         <w:t>Conclusion and Proposed Corrective &amp; Preventive Actions</w:t>
       </w:r>
-      <w:bookmarkEnd w:id="28"/>
+      <w:bookmarkEnd w:id="32"/>
     </w:p>
     <w:p>
       <w:pPr>
@@ -8720,35 +9333,10 @@
     </w:p>
     <w:p>
       <w:pPr>
-        <w:jc w:val="both"/>
-        <w:rPr>
-          <w:rFonts w:cs="Calibri"/>
-        </w:rPr>
-      </w:pPr>
-    </w:p>
-    <w:p>
-      <w:pPr>
-        <w:jc w:val="both"/>
-        <w:rPr>
-          <w:rFonts w:cs="Calibri"/>
-        </w:rPr>
-      </w:pPr>
-    </w:p>
-    <w:p>
-      <w:pPr>
-        <w:jc w:val="both"/>
-        <w:rPr>
-          <w:rFonts w:cs="Calibri"/>
-        </w:rPr>
-      </w:pPr>
-    </w:p>
-    <w:p>
-      <w:pPr>
         <w:pStyle w:val="Heading1"/>
       </w:pPr>
-      <w:bookmarkStart w:id="29" w:name="_Toc116385174"/>
-      <w:r>
-        <w:lastRenderedPageBreak/>
+      <w:bookmarkStart w:id="33" w:name="_Toc116564185"/>
+      <w:r>
         <w:t>O</w:t>
       </w:r>
       <w:r>
@@ -8757,178 +9345,47 @@
       <w:r>
         <w:t xml:space="preserve"> Training</w:t>
       </w:r>
-      <w:bookmarkEnd w:id="29"/>
+      <w:bookmarkEnd w:id="33"/>
     </w:p>
     <w:p/>
     <w:p>
       <w:pPr>
         <w:pStyle w:val="Heading3"/>
       </w:pPr>
-      <w:bookmarkStart w:id="30" w:name="_Toc116385175"/>
-      <w:r>
-        <w:t>Chart</w:t>
-      </w:r>
-      <w:r>
-        <w:t xml:space="preserve"> &amp; Analysis</w:t>
-      </w:r>
-      <w:bookmarkEnd w:id="30"/>
+      <w:bookmarkStart w:id="34" w:name="_Toc116564186"/>
+      <w:r>
+        <w:t>Input</w:t>
+      </w:r>
+      <w:bookmarkEnd w:id="34"/>
+    </w:p>
+    <w:p>
+      <w:r>
+        <w:t>The data takes from Training Report site of Einframe.</w:t>
+      </w:r>
     </w:p>
     <w:p/>
     <w:p>
-      <w:r>
+      <w:pPr>
+        <w:pStyle w:val="Heading3"/>
+      </w:pPr>
+      <w:bookmarkStart w:id="35" w:name="_Toc116564187"/>
+      <w:r>
+        <w:t>Chart &amp; Analysis</w:t>
+      </w:r>
+      <w:bookmarkEnd w:id="35"/>
+    </w:p>
+    <w:p/>
+    <w:p>
+      <w:r>
+        <w:rPr>
+          <w:noProof/>
+          <w:lang w:eastAsia="en-IN" w:bidi="ar-SA"/>
+        </w:rPr>
         <w:drawing>
           <wp:inline distT="0" distB="0" distL="0" distR="0" wp14:anchorId="091B5A60" wp14:editId="266EB786">
             <wp:extent cx="6573689" cy="2104845"/>
             <wp:effectExtent l="0" t="0" r="0" b="0"/>
             <wp:docPr id="24" name="Picture 24"/>
-            <wp:cNvGraphicFramePr>
-              <a:graphicFrameLocks xmlns:a="http://schemas.openxmlformats.org/drawingml/2006/main" noChangeAspect="1"/>
-            </wp:cNvGraphicFramePr>
-            <a:graphic xmlns:a="http://schemas.openxmlformats.org/drawingml/2006/main">
-              <a:graphicData uri="http://schemas.openxmlformats.org/drawingml/2006/picture">
-                <pic:pic xmlns:pic="http://schemas.openxmlformats.org/drawingml/2006/picture">
-                  <pic:nvPicPr>
-                    <pic:cNvPr id="0" name=""/>
-                    <pic:cNvPicPr/>
-                  </pic:nvPicPr>
-                  <pic:blipFill>
-                    <a:blip r:embed="rId34"/>
-                    <a:stretch>
-                      <a:fillRect/>
-                    </a:stretch>
-                  </pic:blipFill>
-                  <pic:spPr>
-                    <a:xfrm>
-                      <a:off x="0" y="0"/>
-                      <a:ext cx="6573689" cy="2104845"/>
-                    </a:xfrm>
-                    <a:prstGeom prst="rect">
-                      <a:avLst/>
-                    </a:prstGeom>
-                  </pic:spPr>
-                </pic:pic>
-              </a:graphicData>
-            </a:graphic>
-          </wp:inline>
-        </w:drawing>
-      </w:r>
-    </w:p>
-    <w:p/>
-    <w:p>
-      <w:pPr>
-        <w:pStyle w:val="ListParagraph"/>
-        <w:numPr>
-          <w:ilvl w:val="0"/>
-          <w:numId w:val="12"/>
-        </w:numPr>
-      </w:pPr>
-      <w:r>
-        <w:t xml:space="preserve">Approx. </w:t>
-      </w:r>
-      <w:r>
-        <w:t xml:space="preserve">in total </w:t>
-      </w:r>
-      <w:r>
-        <w:t>27 training identified, out of them approx. 19 delivered.</w:t>
-      </w:r>
-    </w:p>
-    <w:p>
-      <w:pPr>
-        <w:pStyle w:val="ListParagraph"/>
-        <w:numPr>
-          <w:ilvl w:val="0"/>
-          <w:numId w:val="12"/>
-        </w:numPr>
-      </w:pPr>
-      <w:r>
-        <w:t>After remove tools as users (employees) approx. 468 are total trainings items</w:t>
-      </w:r>
-      <w:r>
-        <w:t xml:space="preserve"> for employees instead of 496.</w:t>
-      </w:r>
-    </w:p>
-    <w:p>
-      <w:pPr>
-        <w:pStyle w:val="ListParagraph"/>
-        <w:numPr>
-          <w:ilvl w:val="0"/>
-          <w:numId w:val="12"/>
-        </w:numPr>
-      </w:pPr>
-      <w:r>
-        <w:t xml:space="preserve">In above chart </w:t>
-      </w:r>
-      <w:proofErr w:type="gramStart"/>
-      <w:r>
-        <w:t>each training</w:t>
-      </w:r>
-      <w:proofErr w:type="gramEnd"/>
-      <w:r>
-        <w:t xml:space="preserve"> and each employee wise total </w:t>
-      </w:r>
-      <w:r>
-        <w:t>468</w:t>
-      </w:r>
-      <w:r>
-        <w:t xml:space="preserve"> item identified. Out of that approx. 56 delivered. This means that some </w:t>
-      </w:r>
-      <w:proofErr w:type="gramStart"/>
-      <w:r>
-        <w:t>trainings</w:t>
-      </w:r>
-      <w:proofErr w:type="gramEnd"/>
-      <w:r>
-        <w:t xml:space="preserve"> are not completed for all corresponding employees. Those are completed for some.</w:t>
-      </w:r>
-    </w:p>
-    <w:p>
-      <w:r>
-        <w:drawing>
-          <wp:inline distT="0" distB="0" distL="0" distR="0" wp14:anchorId="2FDE2A39" wp14:editId="0AC5B1A5">
-            <wp:extent cx="5943600" cy="2076450"/>
-            <wp:effectExtent l="0" t="0" r="0" b="0"/>
-            <wp:docPr id="28" name="Picture 28"/>
-            <wp:cNvGraphicFramePr>
-              <a:graphicFrameLocks xmlns:a="http://schemas.openxmlformats.org/drawingml/2006/main" noChangeAspect="1"/>
-            </wp:cNvGraphicFramePr>
-            <a:graphic xmlns:a="http://schemas.openxmlformats.org/drawingml/2006/main">
-              <a:graphicData uri="http://schemas.openxmlformats.org/drawingml/2006/picture">
-                <pic:pic xmlns:pic="http://schemas.openxmlformats.org/drawingml/2006/picture">
-                  <pic:nvPicPr>
-                    <pic:cNvPr id="0" name=""/>
-                    <pic:cNvPicPr/>
-                  </pic:nvPicPr>
-                  <pic:blipFill>
-                    <a:blip r:embed="rId35"/>
-                    <a:stretch>
-                      <a:fillRect/>
-                    </a:stretch>
-                  </pic:blipFill>
-                  <pic:spPr>
-                    <a:xfrm>
-                      <a:off x="0" y="0"/>
-                      <a:ext cx="5943600" cy="2076450"/>
-                    </a:xfrm>
-                    <a:prstGeom prst="rect">
-                      <a:avLst/>
-                    </a:prstGeom>
-                  </pic:spPr>
-                </pic:pic>
-              </a:graphicData>
-            </a:graphic>
-          </wp:inline>
-        </w:drawing>
-      </w:r>
-    </w:p>
-    <w:p/>
-    <w:p>
-      <w:r>
-        <w:lastRenderedPageBreak/>
-        <w:drawing>
-          <wp:inline distT="0" distB="0" distL="0" distR="0" wp14:anchorId="7221A152" wp14:editId="58CA32B3">
-            <wp:extent cx="5943600" cy="2461260"/>
-            <wp:effectExtent l="0" t="0" r="0" b="0"/>
-            <wp:docPr id="29" name="Picture 29"/>
             <wp:cNvGraphicFramePr>
               <a:graphicFrameLocks xmlns:a="http://schemas.openxmlformats.org/drawingml/2006/main" noChangeAspect="1"/>
             </wp:cNvGraphicFramePr>
@@ -8948,7 +9405,7 @@
                   <pic:spPr>
                     <a:xfrm>
                       <a:off x="0" y="0"/>
-                      <a:ext cx="5943600" cy="2461260"/>
+                      <a:ext cx="6573689" cy="2104845"/>
                     </a:xfrm>
                     <a:prstGeom prst="rect">
                       <a:avLst/>
@@ -8961,6 +9418,7 @@
         </w:drawing>
       </w:r>
     </w:p>
+    <w:p/>
     <w:p>
       <w:pPr>
         <w:pStyle w:val="ListParagraph"/>
@@ -8970,17 +9428,54 @@
         </w:numPr>
       </w:pPr>
       <w:r>
-        <w:t>If we see this training wise, for example below training assigned to 29 employees, but it is completed for 18 only yet.</w:t>
-      </w:r>
-    </w:p>
-    <w:p/>
-    <w:p>
-      <w:r>
+        <w:t>Approx. in total 27 training identified, out of them approx. 19 delivered.</w:t>
+      </w:r>
+    </w:p>
+    <w:p>
+      <w:pPr>
+        <w:pStyle w:val="ListParagraph"/>
+        <w:numPr>
+          <w:ilvl w:val="0"/>
+          <w:numId w:val="12"/>
+        </w:numPr>
+      </w:pPr>
+      <w:r>
+        <w:t>After remove tools as users (employees) approx. 468 are total trainings items</w:t>
+      </w:r>
+      <w:r>
+        <w:t xml:space="preserve"> for employees instead of 496.</w:t>
+      </w:r>
+    </w:p>
+    <w:p>
+      <w:pPr>
+        <w:pStyle w:val="ListParagraph"/>
+        <w:numPr>
+          <w:ilvl w:val="0"/>
+          <w:numId w:val="12"/>
+        </w:numPr>
+      </w:pPr>
+      <w:r>
+        <w:lastRenderedPageBreak/>
+        <w:t xml:space="preserve">In above chart each training and each employee wise total </w:t>
+      </w:r>
+      <w:r>
+        <w:t>468</w:t>
+      </w:r>
+      <w:r>
+        <w:t xml:space="preserve"> item identified. Out of that approx. 56 delivered. This means that some trainings are not completed for all corresponding employees. Those are completed for some.</w:t>
+      </w:r>
+    </w:p>
+    <w:p>
+      <w:r>
+        <w:rPr>
+          <w:noProof/>
+          <w:lang w:eastAsia="en-IN" w:bidi="ar-SA"/>
+        </w:rPr>
         <w:drawing>
-          <wp:inline distT="0" distB="0" distL="0" distR="0" wp14:anchorId="4006E8F1" wp14:editId="220C79A2">
-            <wp:extent cx="6145064" cy="1483744"/>
-            <wp:effectExtent l="0" t="0" r="0" b="2540"/>
-            <wp:docPr id="25" name="Picture 25"/>
+          <wp:inline distT="0" distB="0" distL="0" distR="0" wp14:anchorId="2FDE2A39" wp14:editId="0AC5B1A5">
+            <wp:extent cx="5943600" cy="2076450"/>
+            <wp:effectExtent l="0" t="0" r="0" b="0"/>
+            <wp:docPr id="28" name="Picture 28"/>
             <wp:cNvGraphicFramePr>
               <a:graphicFrameLocks xmlns:a="http://schemas.openxmlformats.org/drawingml/2006/main" noChangeAspect="1"/>
             </wp:cNvGraphicFramePr>
@@ -9000,7 +9495,7 @@
                   <pic:spPr>
                     <a:xfrm>
                       <a:off x="0" y="0"/>
-                      <a:ext cx="6158431" cy="1486972"/>
+                      <a:ext cx="5943600" cy="2076450"/>
                     </a:xfrm>
                     <a:prstGeom prst="rect">
                       <a:avLst/>
@@ -9013,13 +9508,18 @@
         </w:drawing>
       </w:r>
     </w:p>
-    <w:p>
-      <w:r>
+    <w:p/>
+    <w:p>
+      <w:r>
+        <w:rPr>
+          <w:noProof/>
+          <w:lang w:eastAsia="en-IN" w:bidi="ar-SA"/>
+        </w:rPr>
         <w:drawing>
-          <wp:inline distT="0" distB="0" distL="0" distR="0" wp14:anchorId="1F421FBC" wp14:editId="638975C5">
-            <wp:extent cx="6356109" cy="2525467"/>
-            <wp:effectExtent l="0" t="0" r="6985" b="8255"/>
-            <wp:docPr id="31" name="Picture 31"/>
+          <wp:inline distT="0" distB="0" distL="0" distR="0" wp14:anchorId="7221A152" wp14:editId="58CA32B3">
+            <wp:extent cx="5943600" cy="2461260"/>
+            <wp:effectExtent l="0" t="0" r="0" b="0"/>
+            <wp:docPr id="29" name="Picture 29"/>
             <wp:cNvGraphicFramePr>
               <a:graphicFrameLocks xmlns:a="http://schemas.openxmlformats.org/drawingml/2006/main" noChangeAspect="1"/>
             </wp:cNvGraphicFramePr>
@@ -9039,7 +9539,7 @@
                   <pic:spPr>
                     <a:xfrm>
                       <a:off x="0" y="0"/>
-                      <a:ext cx="6356109" cy="2525467"/>
+                      <a:ext cx="5943600" cy="2461260"/>
                     </a:xfrm>
                     <a:prstGeom prst="rect">
                       <a:avLst/>
@@ -9061,17 +9561,21 @@
         </w:numPr>
       </w:pPr>
       <w:r>
-        <w:t>And if we see employee wise, for example for below employee total 21 trainings identified and assigned, out of them 5 completed, 13 are overdue and 3 are not due by dates.</w:t>
+        <w:t>If we see this training wise, for example below training assigned to 29 employees, but it is completed for 18 only yet.</w:t>
       </w:r>
     </w:p>
     <w:p/>
     <w:p>
       <w:r>
+        <w:rPr>
+          <w:noProof/>
+          <w:lang w:eastAsia="en-IN" w:bidi="ar-SA"/>
+        </w:rPr>
         <w:drawing>
-          <wp:inline distT="0" distB="0" distL="0" distR="0" wp14:anchorId="26E8C156" wp14:editId="121F51C1">
-            <wp:extent cx="5943600" cy="1571625"/>
-            <wp:effectExtent l="0" t="0" r="0" b="9525"/>
-            <wp:docPr id="27" name="Picture 27"/>
+          <wp:inline distT="0" distB="0" distL="0" distR="0" wp14:anchorId="4006E8F1" wp14:editId="220C79A2">
+            <wp:extent cx="6145064" cy="1483744"/>
+            <wp:effectExtent l="0" t="0" r="0" b="2540"/>
+            <wp:docPr id="25" name="Picture 25"/>
             <wp:cNvGraphicFramePr>
               <a:graphicFrameLocks xmlns:a="http://schemas.openxmlformats.org/drawingml/2006/main" noChangeAspect="1"/>
             </wp:cNvGraphicFramePr>
@@ -9091,7 +9595,7 @@
                   <pic:spPr>
                     <a:xfrm>
                       <a:off x="0" y="0"/>
-                      <a:ext cx="5943600" cy="1571625"/>
+                      <a:ext cx="6158431" cy="1486972"/>
                     </a:xfrm>
                     <a:prstGeom prst="rect">
                       <a:avLst/>
@@ -9106,11 +9610,16 @@
     </w:p>
     <w:p>
       <w:r>
+        <w:rPr>
+          <w:noProof/>
+          <w:lang w:eastAsia="en-IN" w:bidi="ar-SA"/>
+        </w:rPr>
+        <w:lastRenderedPageBreak/>
         <w:drawing>
-          <wp:inline distT="0" distB="0" distL="0" distR="0" wp14:anchorId="36707B41" wp14:editId="6866355A">
-            <wp:extent cx="6458252" cy="2922773"/>
-            <wp:effectExtent l="0" t="0" r="0" b="0"/>
-            <wp:docPr id="30" name="Picture 30"/>
+          <wp:inline distT="0" distB="0" distL="0" distR="0" wp14:anchorId="1F421FBC" wp14:editId="638975C5">
+            <wp:extent cx="6356109" cy="2525467"/>
+            <wp:effectExtent l="0" t="0" r="6985" b="8255"/>
+            <wp:docPr id="31" name="Picture 31"/>
             <wp:cNvGraphicFramePr>
               <a:graphicFrameLocks xmlns:a="http://schemas.openxmlformats.org/drawingml/2006/main" noChangeAspect="1"/>
             </wp:cNvGraphicFramePr>
@@ -9130,6 +9639,105 @@
                   <pic:spPr>
                     <a:xfrm>
                       <a:off x="0" y="0"/>
+                      <a:ext cx="6356109" cy="2525467"/>
+                    </a:xfrm>
+                    <a:prstGeom prst="rect">
+                      <a:avLst/>
+                    </a:prstGeom>
+                  </pic:spPr>
+                </pic:pic>
+              </a:graphicData>
+            </a:graphic>
+          </wp:inline>
+        </w:drawing>
+      </w:r>
+    </w:p>
+    <w:p>
+      <w:pPr>
+        <w:pStyle w:val="ListParagraph"/>
+        <w:numPr>
+          <w:ilvl w:val="0"/>
+          <w:numId w:val="12"/>
+        </w:numPr>
+      </w:pPr>
+      <w:r>
+        <w:t>And if we see employee wise, for example for below employee total 21 trainings identified and assigned, out of them 5 completed, 13 are overdue and 3 are not due by dates.</w:t>
+      </w:r>
+    </w:p>
+    <w:p/>
+    <w:p>
+      <w:r>
+        <w:rPr>
+          <w:noProof/>
+          <w:lang w:eastAsia="en-IN" w:bidi="ar-SA"/>
+        </w:rPr>
+        <w:drawing>
+          <wp:inline distT="0" distB="0" distL="0" distR="0" wp14:anchorId="26E8C156" wp14:editId="121F51C1">
+            <wp:extent cx="5943600" cy="1571625"/>
+            <wp:effectExtent l="0" t="0" r="0" b="9525"/>
+            <wp:docPr id="27" name="Picture 27"/>
+            <wp:cNvGraphicFramePr>
+              <a:graphicFrameLocks xmlns:a="http://schemas.openxmlformats.org/drawingml/2006/main" noChangeAspect="1"/>
+            </wp:cNvGraphicFramePr>
+            <a:graphic xmlns:a="http://schemas.openxmlformats.org/drawingml/2006/main">
+              <a:graphicData uri="http://schemas.openxmlformats.org/drawingml/2006/picture">
+                <pic:pic xmlns:pic="http://schemas.openxmlformats.org/drawingml/2006/picture">
+                  <pic:nvPicPr>
+                    <pic:cNvPr id="0" name=""/>
+                    <pic:cNvPicPr/>
+                  </pic:nvPicPr>
+                  <pic:blipFill>
+                    <a:blip r:embed="rId41"/>
+                    <a:stretch>
+                      <a:fillRect/>
+                    </a:stretch>
+                  </pic:blipFill>
+                  <pic:spPr>
+                    <a:xfrm>
+                      <a:off x="0" y="0"/>
+                      <a:ext cx="5943600" cy="1571625"/>
+                    </a:xfrm>
+                    <a:prstGeom prst="rect">
+                      <a:avLst/>
+                    </a:prstGeom>
+                  </pic:spPr>
+                </pic:pic>
+              </a:graphicData>
+            </a:graphic>
+          </wp:inline>
+        </w:drawing>
+      </w:r>
+    </w:p>
+    <w:p>
+      <w:r>
+        <w:rPr>
+          <w:noProof/>
+          <w:lang w:eastAsia="en-IN" w:bidi="ar-SA"/>
+        </w:rPr>
+        <w:drawing>
+          <wp:inline distT="0" distB="0" distL="0" distR="0" wp14:anchorId="36707B41" wp14:editId="6866355A">
+            <wp:extent cx="6458252" cy="2922773"/>
+            <wp:effectExtent l="0" t="0" r="0" b="0"/>
+            <wp:docPr id="30" name="Picture 30"/>
+            <wp:cNvGraphicFramePr>
+              <a:graphicFrameLocks xmlns:a="http://schemas.openxmlformats.org/drawingml/2006/main" noChangeAspect="1"/>
+            </wp:cNvGraphicFramePr>
+            <a:graphic xmlns:a="http://schemas.openxmlformats.org/drawingml/2006/main">
+              <a:graphicData uri="http://schemas.openxmlformats.org/drawingml/2006/picture">
+                <pic:pic xmlns:pic="http://schemas.openxmlformats.org/drawingml/2006/picture">
+                  <pic:nvPicPr>
+                    <pic:cNvPr id="0" name=""/>
+                    <pic:cNvPicPr/>
+                  </pic:nvPicPr>
+                  <pic:blipFill>
+                    <a:blip r:embed="rId42"/>
+                    <a:stretch>
+                      <a:fillRect/>
+                    </a:stretch>
+                  </pic:blipFill>
+                  <pic:spPr>
+                    <a:xfrm>
+                      <a:off x="0" y="0"/>
                       <a:ext cx="6458252" cy="2922773"/>
                     </a:xfrm>
                     <a:prstGeom prst="rect">
@@ -9145,23 +9753,8 @@
     </w:p>
     <w:p>
       <w:r>
-        <w:t xml:space="preserve">Coverage of each employee is satisfactory; each active employee attended </w:t>
-      </w:r>
-      <w:proofErr w:type="gramStart"/>
-      <w:r>
-        <w:t>at least one training</w:t>
-      </w:r>
-      <w:proofErr w:type="gramEnd"/>
-      <w:r>
-        <w:t xml:space="preserve"> except Mr. </w:t>
-      </w:r>
-      <w:proofErr w:type="spellStart"/>
-      <w:r>
-        <w:t>Vikash</w:t>
-      </w:r>
-      <w:proofErr w:type="spellEnd"/>
-      <w:r>
-        <w:t xml:space="preserve"> Sharma.</w:t>
+        <w:lastRenderedPageBreak/>
+        <w:t>Coverage of each employee is satisfactory; each active employee attended at least one training except Mr. Vikash Sharma.</w:t>
       </w:r>
     </w:p>
     <w:p/>
@@ -9169,11 +9762,11 @@
       <w:pPr>
         <w:pStyle w:val="Heading3"/>
       </w:pPr>
-      <w:bookmarkStart w:id="31" w:name="_Toc116385176"/>
+      <w:bookmarkStart w:id="36" w:name="_Toc116564188"/>
       <w:r>
         <w:t>Conclusion and Proposed Corrective &amp; Preventive Actions</w:t>
       </w:r>
-      <w:bookmarkEnd w:id="31"/>
+      <w:bookmarkEnd w:id="36"/>
     </w:p>
     <w:p/>
     <w:p>
@@ -9190,13 +9783,82 @@
       <w:r>
         <w:t xml:space="preserve"> coverage is satisfactory, but overall speed till date is not </w:t>
       </w:r>
+      <w:r>
+        <w:t>up to</w:t>
+      </w:r>
+      <w:r>
+        <w:t xml:space="preserve"> mark, to increase the speed talk</w:t>
+      </w:r>
+      <w:r>
+        <w:t>ed</w:t>
+      </w:r>
+      <w:r>
+        <w:t xml:space="preserve"> to training</w:t>
+      </w:r>
+      <w:r>
+        <w:t xml:space="preserve"> coordinator and understood that </w:t>
+      </w:r>
+      <w:r>
+        <w:t>since</w:t>
+      </w:r>
+      <w:r>
+        <w:t xml:space="preserve"> last 1-2 months some organizational events were </w:t>
+      </w:r>
+      <w:r>
+        <w:t>happening</w:t>
+      </w:r>
+      <w:r>
+        <w:t xml:space="preserve"> like “</w:t>
+      </w:r>
       <w:proofErr w:type="spellStart"/>
       <w:r>
-        <w:t>upto</w:t>
+        <w:t>Azadi</w:t>
       </w:r>
       <w:proofErr w:type="spellEnd"/>
       <w:r>
-        <w:t xml:space="preserve"> mark, to increase the speed will talk to training coordinator and understand the issues facing if any.</w:t>
+        <w:t xml:space="preserve"> </w:t>
+      </w:r>
+      <w:proofErr w:type="spellStart"/>
+      <w:r>
+        <w:t>ka</w:t>
+      </w:r>
+      <w:proofErr w:type="spellEnd"/>
+      <w:r>
+        <w:t xml:space="preserve"> </w:t>
+      </w:r>
+      <w:proofErr w:type="spellStart"/>
+      <w:r>
+        <w:t>Amrit</w:t>
+      </w:r>
+      <w:proofErr w:type="spellEnd"/>
+      <w:r>
+        <w:t xml:space="preserve"> </w:t>
+      </w:r>
+      <w:proofErr w:type="spellStart"/>
+      <w:r>
+        <w:t>Mahotsav</w:t>
+      </w:r>
+      <w:proofErr w:type="spellEnd"/>
+      <w:r>
+        <w:t xml:space="preserve">”, “Green &amp; Clean Day” and “Innovation Day” etc. </w:t>
+      </w:r>
+      <w:r>
+        <w:t>And</w:t>
+      </w:r>
+      <w:r>
+        <w:t xml:space="preserve"> as HR team </w:t>
+      </w:r>
+      <w:r>
+        <w:t xml:space="preserve">member </w:t>
+      </w:r>
+      <w:r>
+        <w:t xml:space="preserve">Training Co-coordinator was engaged in </w:t>
+      </w:r>
+      <w:r>
+        <w:t>those activities</w:t>
+      </w:r>
+      <w:r>
+        <w:t>.</w:t>
       </w:r>
     </w:p>
     <w:p>
@@ -9208,23 +9870,7 @@
         </w:numPr>
       </w:pPr>
       <w:r>
-        <w:t xml:space="preserve">As Mr. </w:t>
-      </w:r>
-      <w:proofErr w:type="spellStart"/>
-      <w:r>
-        <w:t>Vikash</w:t>
-      </w:r>
-      <w:proofErr w:type="spellEnd"/>
-      <w:r>
-        <w:t xml:space="preserve"> Sharma not joined any identified training yet, so will highlight this to training coordinator and </w:t>
-      </w:r>
-      <w:proofErr w:type="spellStart"/>
-      <w:r>
-        <w:t>Vikash</w:t>
-      </w:r>
-      <w:proofErr w:type="spellEnd"/>
-      <w:r>
-        <w:t xml:space="preserve"> himself also.</w:t>
+        <w:t>As Mr. Vikash Sharma not joined any identified training yet, so will highlight this to training coordinator and Vikash himself also.</w:t>
       </w:r>
     </w:p>
     <w:p>
@@ -9236,12 +9882,18 @@
         </w:numPr>
       </w:pPr>
       <w:r>
-        <w:t>Also for training feedback data ask from training coordinator for analysis.</w:t>
+        <w:t>Also for training feedback data ask</w:t>
+      </w:r>
+      <w:r>
+        <w:t>ed</w:t>
+      </w:r>
+      <w:r>
+        <w:t xml:space="preserve"> from training coordinator for analysis.</w:t>
       </w:r>
     </w:p>
     <w:sectPr>
-      <w:headerReference w:type="default" r:id="rId41"/>
-      <w:footerReference w:type="default" r:id="rId42"/>
+      <w:headerReference w:type="default" r:id="rId43"/>
+      <w:footerReference w:type="default" r:id="rId44"/>
       <w:type w:val="continuous"/>
       <w:pgSz w:w="12240" w:h="15840"/>
       <w:pgMar w:top="1440" w:right="1440" w:bottom="1440" w:left="1440" w:header="720" w:footer="720" w:gutter="0"/>
@@ -9288,6 +9940,7 @@
         <w:docPartUnique/>
       </w:docPartObj>
     </w:sdtPr>
+    <w:sdtEndPr/>
     <w:sdtContent>
       <w:sdt>
         <w:sdtPr>
@@ -9297,6 +9950,7 @@
             <w:docPartUnique/>
           </w:docPartObj>
         </w:sdtPr>
+        <w:sdtEndPr/>
         <w:sdtContent>
           <w:p>
             <w:pPr>
@@ -9337,7 +9991,7 @@
                 <w:bCs/>
                 <w:noProof/>
               </w:rPr>
-              <w:t>12</w:t>
+              <w:t>2</w:t>
             </w:r>
             <w:r>
               <w:rPr>
@@ -9382,7 +10036,7 @@
                 <w:bCs/>
                 <w:noProof/>
               </w:rPr>
-              <w:t>19</w:t>
+              <w:t>21</w:t>
             </w:r>
             <w:r>
               <w:rPr>
@@ -9476,6 +10130,7 @@
       <w:dataBinding w:prefixMappings="xmlns:ns0='http://purl.org/dc/elements/1.1/' xmlns:ns1='http://schemas.openxmlformats.org/package/2006/metadata/core-properties' " w:xpath="/ns1:coreProperties[1]/ns0:title[1]" w:storeItemID="{6C3C8BC8-F283-45AE-878A-BAB7291924A1}"/>
       <w:text/>
     </w:sdtPr>
+    <w:sdtEndPr/>
     <w:sdtContent>
       <w:p>
         <w:pPr>
@@ -13465,18 +14120,6 @@
           <c:symbol val="none"/>
         </c:marker>
       </c:pivotFmt>
-      <c:pivotFmt>
-        <c:idx val="10"/>
-        <c:marker>
-          <c:symbol val="none"/>
-        </c:marker>
-      </c:pivotFmt>
-      <c:pivotFmt>
-        <c:idx val="11"/>
-        <c:marker>
-          <c:symbol val="none"/>
-        </c:marker>
-      </c:pivotFmt>
     </c:pivotFmts>
     <c:plotArea>
       <c:layout/>
@@ -13501,9 +14144,9 @@
           <c:invertIfNegative val="0"/>
           <c:cat>
             <c:strRef>
-              <c:f>Analysis!$A$5:$A$11</c:f>
+              <c:f>Analysis!$A$5:$A$10</c:f>
               <c:strCache>
-                <c:ptCount val="6"/>
+                <c:ptCount val="5"/>
                 <c:pt idx="0">
                   <c:v>logs</c:v>
                 </c:pt>
@@ -13519,18 +14162,15 @@
                 <c:pt idx="4">
                   <c:v>SVN sync</c:v>
                 </c:pt>
-                <c:pt idx="5">
-                  <c:v>(blank)</c:v>
-                </c:pt>
               </c:strCache>
             </c:strRef>
           </c:cat>
           <c:val>
             <c:numRef>
-              <c:f>Analysis!$B$5:$B$11</c:f>
+              <c:f>Analysis!$B$5:$B$10</c:f>
               <c:numCache>
                 <c:formatCode>General</c:formatCode>
-                <c:ptCount val="6"/>
+                <c:ptCount val="5"/>
                 <c:pt idx="1">
                   <c:v>2</c:v>
                 </c:pt>
@@ -13561,9 +14201,9 @@
           <c:invertIfNegative val="0"/>
           <c:cat>
             <c:strRef>
-              <c:f>Analysis!$A$5:$A$11</c:f>
+              <c:f>Analysis!$A$5:$A$10</c:f>
               <c:strCache>
-                <c:ptCount val="6"/>
+                <c:ptCount val="5"/>
                 <c:pt idx="0">
                   <c:v>logs</c:v>
                 </c:pt>
@@ -13579,18 +14219,15 @@
                 <c:pt idx="4">
                   <c:v>SVN sync</c:v>
                 </c:pt>
-                <c:pt idx="5">
-                  <c:v>(blank)</c:v>
-                </c:pt>
               </c:strCache>
             </c:strRef>
           </c:cat>
           <c:val>
             <c:numRef>
-              <c:f>Analysis!$C$5:$C$11</c:f>
+              <c:f>Analysis!$C$5:$C$10</c:f>
               <c:numCache>
                 <c:formatCode>General</c:formatCode>
-                <c:ptCount val="6"/>
+                <c:ptCount val="5"/>
                 <c:pt idx="0">
                   <c:v>2</c:v>
                 </c:pt>
@@ -13621,9 +14258,9 @@
           <c:invertIfNegative val="0"/>
           <c:cat>
             <c:strRef>
-              <c:f>Analysis!$A$5:$A$11</c:f>
+              <c:f>Analysis!$A$5:$A$10</c:f>
               <c:strCache>
-                <c:ptCount val="6"/>
+                <c:ptCount val="5"/>
                 <c:pt idx="0">
                   <c:v>logs</c:v>
                 </c:pt>
@@ -13639,75 +14276,21 @@
                 <c:pt idx="4">
                   <c:v>SVN sync</c:v>
                 </c:pt>
-                <c:pt idx="5">
-                  <c:v>(blank)</c:v>
-                </c:pt>
               </c:strCache>
             </c:strRef>
           </c:cat>
           <c:val>
             <c:numRef>
-              <c:f>Analysis!$D$5:$D$11</c:f>
+              <c:f>Analysis!$D$5:$D$10</c:f>
               <c:numCache>
                 <c:formatCode>General</c:formatCode>
-                <c:ptCount val="6"/>
+                <c:ptCount val="5"/>
                 <c:pt idx="2">
                   <c:v>1</c:v>
                 </c:pt>
                 <c:pt idx="3">
                   <c:v>2</c:v>
                 </c:pt>
-              </c:numCache>
-            </c:numRef>
-          </c:val>
-        </c:ser>
-        <c:ser>
-          <c:idx val="3"/>
-          <c:order val="3"/>
-          <c:tx>
-            <c:strRef>
-              <c:f>Analysis!$E$3:$E$4</c:f>
-              <c:strCache>
-                <c:ptCount val="1"/>
-                <c:pt idx="0">
-                  <c:v>(blank)</c:v>
-                </c:pt>
-              </c:strCache>
-            </c:strRef>
-          </c:tx>
-          <c:invertIfNegative val="0"/>
-          <c:cat>
-            <c:strRef>
-              <c:f>Analysis!$A$5:$A$11</c:f>
-              <c:strCache>
-                <c:ptCount val="6"/>
-                <c:pt idx="0">
-                  <c:v>logs</c:v>
-                </c:pt>
-                <c:pt idx="1">
-                  <c:v>MOM</c:v>
-                </c:pt>
-                <c:pt idx="2">
-                  <c:v>Plan</c:v>
-                </c:pt>
-                <c:pt idx="3">
-                  <c:v>Requirements</c:v>
-                </c:pt>
-                <c:pt idx="4">
-                  <c:v>SVN sync</c:v>
-                </c:pt>
-                <c:pt idx="5">
-                  <c:v>(blank)</c:v>
-                </c:pt>
-              </c:strCache>
-            </c:strRef>
-          </c:cat>
-          <c:val>
-            <c:numRef>
-              <c:f>Analysis!$E$5:$E$11</c:f>
-              <c:numCache>
-                <c:formatCode>General</c:formatCode>
-                <c:ptCount val="6"/>
               </c:numCache>
             </c:numRef>
           </c:val>
@@ -13721,11 +14304,11 @@
           <c:showBubbleSize val="0"/>
         </c:dLbls>
         <c:gapWidth val="150"/>
-        <c:axId val="200821760"/>
-        <c:axId val="177303488"/>
+        <c:axId val="149597184"/>
+        <c:axId val="124742464"/>
       </c:barChart>
       <c:catAx>
-        <c:axId val="200821760"/>
+        <c:axId val="149597184"/>
         <c:scaling>
           <c:orientation val="minMax"/>
         </c:scaling>
@@ -13734,7 +14317,7 @@
         <c:majorTickMark val="out"/>
         <c:minorTickMark val="none"/>
         <c:tickLblPos val="nextTo"/>
-        <c:crossAx val="177303488"/>
+        <c:crossAx val="124742464"/>
         <c:crosses val="autoZero"/>
         <c:auto val="1"/>
         <c:lblAlgn val="ctr"/>
@@ -13742,7 +14325,7 @@
         <c:noMultiLvlLbl val="0"/>
       </c:catAx>
       <c:valAx>
-        <c:axId val="177303488"/>
+        <c:axId val="124742464"/>
         <c:scaling>
           <c:orientation val="minMax"/>
         </c:scaling>
@@ -13753,7 +14336,444 @@
         <c:majorTickMark val="out"/>
         <c:minorTickMark val="none"/>
         <c:tickLblPos val="nextTo"/>
-        <c:crossAx val="200821760"/>
+        <c:crossAx val="149597184"/>
+        <c:crosses val="autoZero"/>
+        <c:crossBetween val="between"/>
+      </c:valAx>
+    </c:plotArea>
+    <c:legend>
+      <c:legendPos val="r"/>
+      <c:overlay val="0"/>
+    </c:legend>
+    <c:plotVisOnly val="1"/>
+    <c:dispBlanksAs val="gap"/>
+    <c:showDLblsOverMax val="0"/>
+  </c:chart>
+  <c:externalData r:id="rId1">
+    <c:autoUpdate val="0"/>
+  </c:externalData>
+  <c:extLst>
+    <c:ext xmlns:c14="http://schemas.microsoft.com/office/drawing/2007/8/2/chart" uri="{781A3756-C4B2-4CAC-9D66-4F8BD8637D16}">
+      <c14:pivotOptions>
+        <c14:dropZoneFilter val="1"/>
+        <c14:dropZoneCategories val="1"/>
+        <c14:dropZoneData val="1"/>
+        <c14:dropZoneSeries val="1"/>
+        <c14:dropZonesVisible val="1"/>
+      </c14:pivotOptions>
+    </c:ext>
+  </c:extLst>
+</c:chartSpace>
+</file>
+
+<file path=word/charts/chart2.xml><?xml version="1.0" encoding="utf-8"?>
+<c:chartSpace xmlns:c="http://schemas.openxmlformats.org/drawingml/2006/chart" xmlns:a="http://schemas.openxmlformats.org/drawingml/2006/main" xmlns:r="http://schemas.openxmlformats.org/officeDocument/2006/relationships">
+  <c:date1904 val="0"/>
+  <c:lang val="en-IN"/>
+  <c:roundedCorners val="0"/>
+  <mc:AlternateContent xmlns:mc="http://schemas.openxmlformats.org/markup-compatibility/2006">
+    <mc:Choice xmlns:c14="http://schemas.microsoft.com/office/drawing/2007/8/2/chart" Requires="c14">
+      <c14:style val="102"/>
+    </mc:Choice>
+    <mc:Fallback>
+      <c:style val="2"/>
+    </mc:Fallback>
+  </mc:AlternateContent>
+  <c:pivotSource>
+    <c:name>[Sep-22_ADTRPT.xlsx]Analysis!PivotTable1</c:name>
+    <c:fmtId val="-1"/>
+  </c:pivotSource>
+  <c:chart>
+    <c:autoTitleDeleted val="0"/>
+    <c:pivotFmts>
+      <c:pivotFmt>
+        <c:idx val="0"/>
+        <c:marker>
+          <c:symbol val="none"/>
+        </c:marker>
+      </c:pivotFmt>
+      <c:pivotFmt>
+        <c:idx val="1"/>
+        <c:marker>
+          <c:symbol val="none"/>
+        </c:marker>
+      </c:pivotFmt>
+      <c:pivotFmt>
+        <c:idx val="2"/>
+        <c:marker>
+          <c:symbol val="none"/>
+        </c:marker>
+      </c:pivotFmt>
+      <c:pivotFmt>
+        <c:idx val="3"/>
+        <c:marker>
+          <c:symbol val="none"/>
+        </c:marker>
+      </c:pivotFmt>
+      <c:pivotFmt>
+        <c:idx val="4"/>
+        <c:marker>
+          <c:symbol val="none"/>
+        </c:marker>
+      </c:pivotFmt>
+      <c:pivotFmt>
+        <c:idx val="5"/>
+        <c:marker>
+          <c:symbol val="none"/>
+        </c:marker>
+      </c:pivotFmt>
+      <c:pivotFmt>
+        <c:idx val="6"/>
+        <c:marker>
+          <c:symbol val="none"/>
+        </c:marker>
+      </c:pivotFmt>
+      <c:pivotFmt>
+        <c:idx val="7"/>
+        <c:marker>
+          <c:symbol val="none"/>
+        </c:marker>
+      </c:pivotFmt>
+      <c:pivotFmt>
+        <c:idx val="8"/>
+        <c:marker>
+          <c:symbol val="none"/>
+        </c:marker>
+      </c:pivotFmt>
+      <c:pivotFmt>
+        <c:idx val="9"/>
+        <c:marker>
+          <c:symbol val="none"/>
+        </c:marker>
+      </c:pivotFmt>
+      <c:pivotFmt>
+        <c:idx val="10"/>
+        <c:marker>
+          <c:symbol val="none"/>
+        </c:marker>
+      </c:pivotFmt>
+    </c:pivotFmts>
+    <c:plotArea>
+      <c:layout/>
+      <c:barChart>
+        <c:barDir val="col"/>
+        <c:grouping val="clustered"/>
+        <c:varyColors val="0"/>
+        <c:ser>
+          <c:idx val="0"/>
+          <c:order val="0"/>
+          <c:tx>
+            <c:strRef>
+              <c:f>Analysis!$B$3:$B$4</c:f>
+              <c:strCache>
+                <c:ptCount val="1"/>
+                <c:pt idx="0">
+                  <c:v>Functional</c:v>
+                </c:pt>
+              </c:strCache>
+            </c:strRef>
+          </c:tx>
+          <c:invertIfNegative val="0"/>
+          <c:cat>
+            <c:strRef>
+              <c:f>Analysis!$A$5:$A$18</c:f>
+              <c:strCache>
+                <c:ptCount val="13"/>
+                <c:pt idx="0">
+                  <c:v>Closure report</c:v>
+                </c:pt>
+                <c:pt idx="1">
+                  <c:v>Defect analysis</c:v>
+                </c:pt>
+                <c:pt idx="2">
+                  <c:v>Documentation</c:v>
+                </c:pt>
+                <c:pt idx="3">
+                  <c:v>HWTCAS</c:v>
+                </c:pt>
+                <c:pt idx="4">
+                  <c:v>Logs</c:v>
+                </c:pt>
+                <c:pt idx="5">
+                  <c:v>Metrics report</c:v>
+                </c:pt>
+                <c:pt idx="6">
+                  <c:v>MINMET</c:v>
+                </c:pt>
+                <c:pt idx="7">
+                  <c:v>others</c:v>
+                </c:pt>
+                <c:pt idx="8">
+                  <c:v>Project plan</c:v>
+                </c:pt>
+                <c:pt idx="9">
+                  <c:v>Review</c:v>
+                </c:pt>
+                <c:pt idx="10">
+                  <c:v>RTT</c:v>
+                </c:pt>
+                <c:pt idx="11">
+                  <c:v>SYSCAS</c:v>
+                </c:pt>
+                <c:pt idx="12">
+                  <c:v>VALRPT</c:v>
+                </c:pt>
+              </c:strCache>
+            </c:strRef>
+          </c:cat>
+          <c:val>
+            <c:numRef>
+              <c:f>Analysis!$B$5:$B$18</c:f>
+              <c:numCache>
+                <c:formatCode>General</c:formatCode>
+                <c:ptCount val="13"/>
+                <c:pt idx="1">
+                  <c:v>2</c:v>
+                </c:pt>
+                <c:pt idx="5">
+                  <c:v>3</c:v>
+                </c:pt>
+              </c:numCache>
+            </c:numRef>
+          </c:val>
+        </c:ser>
+        <c:ser>
+          <c:idx val="1"/>
+          <c:order val="1"/>
+          <c:tx>
+            <c:strRef>
+              <c:f>Analysis!$C$3:$C$4</c:f>
+              <c:strCache>
+                <c:ptCount val="1"/>
+                <c:pt idx="0">
+                  <c:v>Non Functional</c:v>
+                </c:pt>
+              </c:strCache>
+            </c:strRef>
+          </c:tx>
+          <c:invertIfNegative val="0"/>
+          <c:cat>
+            <c:strRef>
+              <c:f>Analysis!$A$5:$A$18</c:f>
+              <c:strCache>
+                <c:ptCount val="13"/>
+                <c:pt idx="0">
+                  <c:v>Closure report</c:v>
+                </c:pt>
+                <c:pt idx="1">
+                  <c:v>Defect analysis</c:v>
+                </c:pt>
+                <c:pt idx="2">
+                  <c:v>Documentation</c:v>
+                </c:pt>
+                <c:pt idx="3">
+                  <c:v>HWTCAS</c:v>
+                </c:pt>
+                <c:pt idx="4">
+                  <c:v>Logs</c:v>
+                </c:pt>
+                <c:pt idx="5">
+                  <c:v>Metrics report</c:v>
+                </c:pt>
+                <c:pt idx="6">
+                  <c:v>MINMET</c:v>
+                </c:pt>
+                <c:pt idx="7">
+                  <c:v>others</c:v>
+                </c:pt>
+                <c:pt idx="8">
+                  <c:v>Project plan</c:v>
+                </c:pt>
+                <c:pt idx="9">
+                  <c:v>Review</c:v>
+                </c:pt>
+                <c:pt idx="10">
+                  <c:v>RTT</c:v>
+                </c:pt>
+                <c:pt idx="11">
+                  <c:v>SYSCAS</c:v>
+                </c:pt>
+                <c:pt idx="12">
+                  <c:v>VALRPT</c:v>
+                </c:pt>
+              </c:strCache>
+            </c:strRef>
+          </c:cat>
+          <c:val>
+            <c:numRef>
+              <c:f>Analysis!$C$5:$C$18</c:f>
+              <c:numCache>
+                <c:formatCode>General</c:formatCode>
+                <c:ptCount val="13"/>
+                <c:pt idx="0">
+                  <c:v>2</c:v>
+                </c:pt>
+                <c:pt idx="1">
+                  <c:v>1</c:v>
+                </c:pt>
+                <c:pt idx="2">
+                  <c:v>2</c:v>
+                </c:pt>
+                <c:pt idx="3">
+                  <c:v>2</c:v>
+                </c:pt>
+                <c:pt idx="5">
+                  <c:v>1</c:v>
+                </c:pt>
+                <c:pt idx="6">
+                  <c:v>3</c:v>
+                </c:pt>
+                <c:pt idx="8">
+                  <c:v>7</c:v>
+                </c:pt>
+                <c:pt idx="9">
+                  <c:v>3</c:v>
+                </c:pt>
+                <c:pt idx="10">
+                  <c:v>2</c:v>
+                </c:pt>
+                <c:pt idx="11">
+                  <c:v>2</c:v>
+                </c:pt>
+                <c:pt idx="12">
+                  <c:v>2</c:v>
+                </c:pt>
+              </c:numCache>
+            </c:numRef>
+          </c:val>
+        </c:ser>
+        <c:ser>
+          <c:idx val="2"/>
+          <c:order val="2"/>
+          <c:tx>
+            <c:strRef>
+              <c:f>Analysis!$D$3:$D$4</c:f>
+              <c:strCache>
+                <c:ptCount val="1"/>
+                <c:pt idx="0">
+                  <c:v>Observation</c:v>
+                </c:pt>
+              </c:strCache>
+            </c:strRef>
+          </c:tx>
+          <c:invertIfNegative val="0"/>
+          <c:cat>
+            <c:strRef>
+              <c:f>Analysis!$A$5:$A$18</c:f>
+              <c:strCache>
+                <c:ptCount val="13"/>
+                <c:pt idx="0">
+                  <c:v>Closure report</c:v>
+                </c:pt>
+                <c:pt idx="1">
+                  <c:v>Defect analysis</c:v>
+                </c:pt>
+                <c:pt idx="2">
+                  <c:v>Documentation</c:v>
+                </c:pt>
+                <c:pt idx="3">
+                  <c:v>HWTCAS</c:v>
+                </c:pt>
+                <c:pt idx="4">
+                  <c:v>Logs</c:v>
+                </c:pt>
+                <c:pt idx="5">
+                  <c:v>Metrics report</c:v>
+                </c:pt>
+                <c:pt idx="6">
+                  <c:v>MINMET</c:v>
+                </c:pt>
+                <c:pt idx="7">
+                  <c:v>others</c:v>
+                </c:pt>
+                <c:pt idx="8">
+                  <c:v>Project plan</c:v>
+                </c:pt>
+                <c:pt idx="9">
+                  <c:v>Review</c:v>
+                </c:pt>
+                <c:pt idx="10">
+                  <c:v>RTT</c:v>
+                </c:pt>
+                <c:pt idx="11">
+                  <c:v>SYSCAS</c:v>
+                </c:pt>
+                <c:pt idx="12">
+                  <c:v>VALRPT</c:v>
+                </c:pt>
+              </c:strCache>
+            </c:strRef>
+          </c:cat>
+          <c:val>
+            <c:numRef>
+              <c:f>Analysis!$D$5:$D$18</c:f>
+              <c:numCache>
+                <c:formatCode>General</c:formatCode>
+                <c:ptCount val="13"/>
+                <c:pt idx="4">
+                  <c:v>3</c:v>
+                </c:pt>
+                <c:pt idx="5">
+                  <c:v>1</c:v>
+                </c:pt>
+                <c:pt idx="6">
+                  <c:v>3</c:v>
+                </c:pt>
+                <c:pt idx="7">
+                  <c:v>1</c:v>
+                </c:pt>
+                <c:pt idx="8">
+                  <c:v>1</c:v>
+                </c:pt>
+                <c:pt idx="9">
+                  <c:v>3</c:v>
+                </c:pt>
+              </c:numCache>
+            </c:numRef>
+          </c:val>
+        </c:ser>
+        <c:dLbls>
+          <c:showLegendKey val="0"/>
+          <c:showVal val="0"/>
+          <c:showCatName val="0"/>
+          <c:showSerName val="0"/>
+          <c:showPercent val="0"/>
+          <c:showBubbleSize val="0"/>
+        </c:dLbls>
+        <c:gapWidth val="150"/>
+        <c:axId val="158306816"/>
+        <c:axId val="124743616"/>
+      </c:barChart>
+      <c:catAx>
+        <c:axId val="158306816"/>
+        <c:scaling>
+          <c:orientation val="minMax"/>
+        </c:scaling>
+        <c:delete val="0"/>
+        <c:axPos val="b"/>
+        <c:majorTickMark val="out"/>
+        <c:minorTickMark val="none"/>
+        <c:tickLblPos val="nextTo"/>
+        <c:crossAx val="124743616"/>
+        <c:crosses val="autoZero"/>
+        <c:auto val="1"/>
+        <c:lblAlgn val="ctr"/>
+        <c:lblOffset val="100"/>
+        <c:noMultiLvlLbl val="0"/>
+      </c:catAx>
+      <c:valAx>
+        <c:axId val="124743616"/>
+        <c:scaling>
+          <c:orientation val="minMax"/>
+        </c:scaling>
+        <c:delete val="0"/>
+        <c:axPos val="l"/>
+        <c:majorGridlines/>
+        <c:numFmt formatCode="General" sourceLinked="1"/>
+        <c:majorTickMark val="out"/>
+        <c:minorTickMark val="none"/>
+        <c:tickLblPos val="nextTo"/>
+        <c:crossAx val="158306816"/>
         <c:crosses val="autoZero"/>
         <c:crossBetween val="between"/>
       </c:valAx>
@@ -13899,8 +14919,11 @@
     <w:rsid w:val="00AD07E1"/>
     <w:rsid w:val="00BD2D23"/>
     <w:rsid w:val="00CF31B5"/>
+    <w:rsid w:val="00E06BA0"/>
+    <w:rsid w:val="00EC6C00"/>
     <w:rsid w:val="00F123AF"/>
     <w:rsid w:val="00FB45A4"/>
+    <w:rsid w:val="00FC7278"/>
   </w:rsids>
   <m:mathPr>
     <m:mathFont m:val="Cambria Math"/>
@@ -14627,6 +15650,12 @@
 </file>
 
 <file path=customXml/item1.xml><?xml version="1.0" encoding="utf-8"?>
+<p:properties xmlns:p="http://schemas.microsoft.com/office/2006/metadata/properties" xmlns:xsi="http://www.w3.org/2001/XMLSchema-instance">
+  <documentManagement/>
+</p:properties>
+</file>
+
+<file path=customXml/item2.xml><?xml version="1.0" encoding="utf-8"?>
 <s:customData xmlns="http://www.wps.cn/officeDocument/2013/wpsCustomData" xmlns:s="http://www.wps.cn/officeDocument/2013/wpsCustomData">
   <customSectProps>
     <customSectPr/>
@@ -14634,22 +15663,7 @@
 </s:customData>
 </file>
 
-<file path=customXml/item2.xml><?xml version="1.0" encoding="utf-8"?>
-<p:properties xmlns:p="http://schemas.microsoft.com/office/2006/metadata/properties" xmlns:xsi="http://www.w3.org/2001/XMLSchema-instance">
-  <documentManagement/>
-</p:properties>
-</file>
-
 <file path=customXml/item3.xml><?xml version="1.0" encoding="utf-8"?>
-<?mso-contentType ?>
-<FormTemplates xmlns="http://schemas.microsoft.com/sharepoint/v3/contenttype/forms">
-  <Display>DocumentLibraryForm</Display>
-  <Edit>DocumentLibraryForm</Edit>
-  <New>DocumentLibraryForm</New>
-</FormTemplates>
-</file>
-
-<file path=customXml/item4.xml><?xml version="1.0" encoding="utf-8"?>
 <ct:contentTypeSchema xmlns:ct="http://schemas.microsoft.com/office/2006/metadata/contentType" xmlns:ma="http://schemas.microsoft.com/office/2006/metadata/properties/metaAttributes" ct:_="" ma:_="" ma:contentTypeName="Document" ma:contentTypeID="0x0101000137AC1C01C84346B261AD2B3310A65A" ma:contentTypeVersion="0" ma:contentTypeDescription="Create a new document." ma:contentTypeScope="" ma:versionID="bd1a78cf90c35eb8cec0f6af17e4235e">
   <xsd:schema xmlns:xsd="http://www.w3.org/2001/XMLSchema" xmlns:p="http://schemas.microsoft.com/office/2006/metadata/properties" targetNamespace="http://schemas.microsoft.com/office/2006/metadata/properties" ma:root="true" ma:fieldsID="4aeb20c0e3442673af7ee10786458764">
     <xsd:element name="properties">
@@ -14698,11 +15712,28 @@
 </ct:contentTypeSchema>
 </file>
 
+<file path=customXml/item4.xml><?xml version="1.0" encoding="utf-8"?>
+<?mso-contentType ?>
+<FormTemplates xmlns="http://schemas.microsoft.com/sharepoint/v3/contenttype/forms">
+  <Display>DocumentLibraryForm</Display>
+  <Edit>DocumentLibraryForm</Edit>
+  <New>DocumentLibraryForm</New>
+</FormTemplates>
+</file>
+
 <file path=customXml/item5.xml><?xml version="1.0" encoding="utf-8"?>
 <b:Sources xmlns:b="http://schemas.openxmlformats.org/officeDocument/2006/bibliography" xmlns="http://schemas.openxmlformats.org/officeDocument/2006/bibliography" SelectedStyle="\APA.XSL" StyleName="APA"/>
 </file>
 
 <file path=customXml/itemProps1.xml><?xml version="1.0" encoding="utf-8"?>
+<ds:datastoreItem xmlns:ds="http://schemas.openxmlformats.org/officeDocument/2006/customXml" ds:itemID="{2D17F2B2-0314-4027-8C07-7463C7BDC4CE}">
+  <ds:schemaRefs>
+    <ds:schemaRef ds:uri="http://schemas.microsoft.com/office/2006/metadata/properties"/>
+  </ds:schemaRefs>
+</ds:datastoreItem>
+</file>
+
+<file path=customXml/itemProps2.xml><?xml version="1.0" encoding="utf-8"?>
 <ds:datastoreItem xmlns:ds="http://schemas.openxmlformats.org/officeDocument/2006/customXml" ds:itemID="{B1977F7D-205B-4081-913C-38D41E755F92}">
   <ds:schemaRefs>
     <ds:schemaRef ds:uri="http://www.wps.cn/officeDocument/2013/wpsCustomData"/>
@@ -14710,23 +15741,7 @@
 </ds:datastoreItem>
 </file>
 
-<file path=customXml/itemProps2.xml><?xml version="1.0" encoding="utf-8"?>
-<ds:datastoreItem xmlns:ds="http://schemas.openxmlformats.org/officeDocument/2006/customXml" ds:itemID="{2D17F2B2-0314-4027-8C07-7463C7BDC4CE}">
-  <ds:schemaRefs>
-    <ds:schemaRef ds:uri="http://schemas.microsoft.com/office/2006/metadata/properties"/>
-  </ds:schemaRefs>
-</ds:datastoreItem>
-</file>
-
 <file path=customXml/itemProps3.xml><?xml version="1.0" encoding="utf-8"?>
-<ds:datastoreItem xmlns:ds="http://schemas.openxmlformats.org/officeDocument/2006/customXml" ds:itemID="{0958CFF8-848A-4884-BA89-F5C0CBC0AD42}">
-  <ds:schemaRefs>
-    <ds:schemaRef ds:uri="http://schemas.microsoft.com/sharepoint/v3/contenttype/forms"/>
-  </ds:schemaRefs>
-</ds:datastoreItem>
-</file>
-
-<file path=customXml/itemProps4.xml><?xml version="1.0" encoding="utf-8"?>
 <ds:datastoreItem xmlns:ds="http://schemas.openxmlformats.org/officeDocument/2006/customXml" ds:itemID="{D68A6E12-7916-41A5-8526-423C58F86720}">
   <ds:schemaRefs>
     <ds:schemaRef ds:uri="http://schemas.microsoft.com/office/2006/metadata/contentType"/>
@@ -14741,8 +15756,16 @@
 </ds:datastoreItem>
 </file>
 
+<file path=customXml/itemProps4.xml><?xml version="1.0" encoding="utf-8"?>
+<ds:datastoreItem xmlns:ds="http://schemas.openxmlformats.org/officeDocument/2006/customXml" ds:itemID="{0958CFF8-848A-4884-BA89-F5C0CBC0AD42}">
+  <ds:schemaRefs>
+    <ds:schemaRef ds:uri="http://schemas.microsoft.com/sharepoint/v3/contenttype/forms"/>
+  </ds:schemaRefs>
+</ds:datastoreItem>
+</file>
+
 <file path=customXml/itemProps5.xml><?xml version="1.0" encoding="utf-8"?>
-<ds:datastoreItem xmlns:ds="http://schemas.openxmlformats.org/officeDocument/2006/customXml" ds:itemID="{AC78801F-517A-483E-91A3-FF50CFD0FEA4}">
+<ds:datastoreItem xmlns:ds="http://schemas.openxmlformats.org/officeDocument/2006/customXml" ds:itemID="{CA85C6DF-4E38-4F57-9EC4-30DDEFE08D36}">
   <ds:schemaRefs>
     <ds:schemaRef ds:uri="http://schemas.openxmlformats.org/officeDocument/2006/bibliography"/>
   </ds:schemaRefs>

</xml_diff>